<commit_message>
Revert "Merge pull request #1 from ToastYwasTaken/alt"
This reverts commit 35aa205548bd5cc2de66ba307407dc15882d52ed, reversing
changes made to ac390d708b7a8d2dac580aa1abb9b8c18a5a9d14.
</commit_message>
<xml_diff>
--- a/Fachartikel Monetarisierung Gliederung& Quellen.docx
+++ b/Fachartikel Monetarisierung Gliederung& Quellen.docx
@@ -444,29 +444,15 @@
         </w:rPr>
         <w:t xml:space="preserve">OnlineMarketing.de GmbH(o.J.), Definition Monetarisierung: </w:t>
       </w:r>
-      <w:r>
-        <w:fldChar w:fldCharType="begin"/>
-      </w:r>
-      <w:r>
-        <w:instrText xml:space="preserve"> HYPERLINK "https://onlinemarketing.de/lexikon/definition-monetarisierung" </w:instrText>
-      </w:r>
-      <w:r>
-        <w:fldChar w:fldCharType="separate"/>
-      </w:r>
-      <w:r>
-        <w:rPr>
-          <w:rStyle w:val="Hyperlink"/>
-          <w:lang w:val="de-DE"/>
-        </w:rPr>
-        <w:t>https://onlinemarketing.de/lexikon/definition-monetarisierung</w:t>
-      </w:r>
-      <w:r>
-        <w:rPr>
-          <w:rStyle w:val="Hyperlink"/>
-          <w:lang w:val="de-DE"/>
-        </w:rPr>
-        <w:fldChar w:fldCharType="end"/>
-      </w:r>
+      <w:hyperlink r:id="rId5" w:history="1">
+        <w:r>
+          <w:rPr>
+            <w:rStyle w:val="Hyperlink"/>
+            <w:lang w:val="de-DE"/>
+          </w:rPr>
+          <w:t>https://onlinemarketing.de/lexikon/definition-monetarisierung</w:t>
+        </w:r>
+      </w:hyperlink>
       <w:r>
         <w:rPr>
           <w:lang w:val="de-DE"/>
@@ -507,7 +493,7 @@
         </w:rPr>
         <w:t xml:space="preserve">Bailey Dustin (09.10.2021), What if: PC games still came on physical media?: </w:t>
       </w:r>
-      <w:hyperlink r:id="rId5" w:history="1">
+      <w:hyperlink r:id="rId6" w:history="1">
         <w:r>
           <w:rPr>
             <w:rStyle w:val="Hyperlink"/>
@@ -544,29 +530,15 @@
         </w:rPr>
         <w:t xml:space="preserve">Game – Verband der deutschen Games-Branche e.V. (29.09.2021), Spielgeschichte: </w:t>
       </w:r>
-      <w:r>
-        <w:fldChar w:fldCharType="begin"/>
-      </w:r>
-      <w:r>
-        <w:instrText xml:space="preserve"> HYPERLINK "https://www.game.de/themen/kulturgut-digitale-spiele-uebersicht/spielgeschichte/" </w:instrText>
-      </w:r>
-      <w:r>
-        <w:fldChar w:fldCharType="separate"/>
-      </w:r>
-      <w:r>
-        <w:rPr>
-          <w:rStyle w:val="Hyperlink"/>
-          <w:lang w:val="de-DE"/>
-        </w:rPr>
-        <w:t>https://www.game.de/themen/kulturgut-digitale-spiele-uebersicht/spielgeschichte/</w:t>
-      </w:r>
-      <w:r>
-        <w:rPr>
-          <w:rStyle w:val="Hyperlink"/>
-          <w:lang w:val="de-DE"/>
-        </w:rPr>
-        <w:fldChar w:fldCharType="end"/>
-      </w:r>
+      <w:hyperlink r:id="rId7" w:history="1">
+        <w:r>
+          <w:rPr>
+            <w:rStyle w:val="Hyperlink"/>
+            <w:lang w:val="de-DE"/>
+          </w:rPr>
+          <w:t>https://www.game.de/themen/kulturgut-digitale-spiele-uebersicht/spielgeschichte/</w:t>
+        </w:r>
+      </w:hyperlink>
       <w:r>
         <w:rPr>
           <w:lang w:val="de-DE"/>
@@ -598,49 +570,41 @@
         </w:tabs>
         <w:spacing w:line="259" w:lineRule="auto"/>
         <w:rPr>
-          <w:lang w:val="en-GB"/>
-        </w:rPr>
-      </w:pPr>
-      <w:proofErr w:type="spellStart"/>
-      <w:r>
-        <w:rPr>
-          <w:lang w:val="en-GB"/>
-        </w:rPr>
-        <w:t>o</w:t>
-      </w:r>
-      <w:r>
-        <w:rPr>
-          <w:lang w:val="en-GB"/>
-        </w:rPr>
-        <w:t>.A.</w:t>
-      </w:r>
-      <w:proofErr w:type="spellEnd"/>
-      <w:r>
-        <w:rPr>
-          <w:lang w:val="en-GB"/>
-        </w:rPr>
-        <w:t xml:space="preserve"> (2015) – Magnavox Odyssey 1972 p</w:t>
-      </w:r>
-      <w:r>
-        <w:rPr>
-          <w:lang w:val="en-GB"/>
-        </w:rPr>
-        <w:t xml:space="preserve">rice: </w:t>
-      </w:r>
-      <w:hyperlink r:id="rId6" w:history="1">
+          <w:lang w:val="de-DE"/>
+        </w:rPr>
+      </w:pPr>
+      <w:r>
+        <w:rPr>
+          <w:lang w:val="de-DE"/>
+        </w:rPr>
+        <w:t xml:space="preserve">Ichi-Pro, Eine Geschichte der Monetarisierung von Videospielen: </w:t>
+      </w:r>
+      <w:hyperlink r:id="rId8" w:history="1">
         <w:r>
           <w:rPr>
             <w:rStyle w:val="Hyperlink"/>
-            <w:lang w:val="en-GB"/>
+            <w:lang w:val="de-DE"/>
           </w:rPr>
-          <w:t>https://de.slideshare.net/Bplans/the-price-is-right-12/8-Now1972100Magnavox_OdysseyFirst_video_game_console56635499Xbox</w:t>
+          <w:t>https://ichi.pro/de/eine-geschichte-der-monetarisierung-von-videospielen-147871237811753</w:t>
         </w:r>
       </w:hyperlink>
       <w:r>
         <w:rPr>
-          <w:lang w:val="en-GB"/>
-        </w:rPr>
-        <w:t xml:space="preserve"> [29.12.2021]</w:t>
+          <w:lang w:val="de-DE"/>
+        </w:rPr>
+        <w:t xml:space="preserve"> [0</w:t>
+      </w:r>
+      <w:r>
+        <w:rPr>
+          <w:lang w:val="de-DE"/>
+        </w:rPr>
+        <w:t>7</w:t>
+      </w:r>
+      <w:r>
+        <w:rPr>
+          <w:lang w:val="de-DE"/>
+        </w:rPr>
+        <w:t>.12.2021]</w:t>
       </w:r>
     </w:p>
     <w:p>
@@ -655,75 +619,23 @@
         </w:tabs>
         <w:spacing w:line="259" w:lineRule="auto"/>
         <w:rPr>
-          <w:lang w:val="en-GB"/>
-        </w:rPr>
-      </w:pPr>
-      <w:proofErr w:type="spellStart"/>
-      <w:r>
-        <w:rPr>
-          <w:lang w:val="en-GB"/>
-        </w:rPr>
-        <w:t>o.A.</w:t>
-      </w:r>
-      <w:proofErr w:type="spellEnd"/>
-      <w:r>
-        <w:rPr>
-          <w:lang w:val="en-GB"/>
-        </w:rPr>
-        <w:t xml:space="preserve"> (</w:t>
-      </w:r>
-      <w:proofErr w:type="spellStart"/>
-      <w:r>
-        <w:rPr>
-          <w:lang w:val="en-GB"/>
-        </w:rPr>
-        <w:t>o.J.</w:t>
-      </w:r>
-      <w:proofErr w:type="spellEnd"/>
-      <w:r>
-        <w:rPr>
-          <w:lang w:val="en-GB"/>
-        </w:rPr>
-        <w:t xml:space="preserve">) </w:t>
-      </w:r>
-      <w:r>
-        <w:rPr>
-          <w:lang w:val="en-GB"/>
-        </w:rPr>
-        <w:t>–</w:t>
-      </w:r>
-      <w:r>
-        <w:rPr>
-          <w:lang w:val="en-GB"/>
-        </w:rPr>
-        <w:t xml:space="preserve"> Magn</w:t>
-      </w:r>
-      <w:r>
-        <w:rPr>
-          <w:lang w:val="en-GB"/>
-        </w:rPr>
-        <w:t>avox Odyssey</w:t>
-      </w:r>
-      <w:r>
-        <w:rPr>
-          <w:lang w:val="en-GB"/>
-        </w:rPr>
-        <w:t xml:space="preserve"> : </w:t>
-      </w:r>
-      <w:hyperlink r:id="rId7" w:history="1">
+          <w:lang w:val="de-DE"/>
+        </w:rPr>
+      </w:pPr>
+      <w:hyperlink r:id="rId9" w:history="1">
         <w:r>
           <w:rPr>
             <w:rStyle w:val="Hyperlink"/>
-            <w:lang w:val="en-GB"/>
+            <w:lang w:val="de-DE"/>
           </w:rPr>
-          <w:t>http://www.computinghistory.org.uk/det/16909/Magnavox-Odyssey/</w:t>
+          <w:t>https://en.wikipedia.org/wiki/History_of_video_games</w:t>
         </w:r>
       </w:hyperlink>
       <w:r>
         <w:rPr>
-          <w:lang w:val="en-GB"/>
-        </w:rPr>
-        <w:t xml:space="preserve"> [29.12.2021]</w:t>
+          <w:lang w:val="de-DE"/>
+        </w:rPr>
+        <w:t xml:space="preserve"> [07.12.2021]</w:t>
       </w:r>
     </w:p>
     <w:p>
@@ -745,69 +657,6 @@
         <w:rPr>
           <w:lang w:val="de-DE"/>
         </w:rPr>
-        <w:t xml:space="preserve">Ichi-Pro, Eine Geschichte der Monetarisierung von Videospielen: </w:t>
-      </w:r>
-      <w:r>
-        <w:fldChar w:fldCharType="begin"/>
-      </w:r>
-      <w:r>
-        <w:instrText xml:space="preserve"> HYPERLINK "https://ichi.pro/de/eine-geschichte-der-monetarisierung-von-videospielen-147871237811753" </w:instrText>
-      </w:r>
-      <w:r>
-        <w:fldChar w:fldCharType="separate"/>
-      </w:r>
-      <w:r>
-        <w:rPr>
-          <w:rStyle w:val="Hyperlink"/>
-          <w:lang w:val="de-DE"/>
-        </w:rPr>
-        <w:t>https://ichi.pro/de/eine-geschichte-der-monetarisierung-von-videospielen-147871237811753</w:t>
-      </w:r>
-      <w:r>
-        <w:rPr>
-          <w:rStyle w:val="Hyperlink"/>
-          <w:lang w:val="de-DE"/>
-        </w:rPr>
-        <w:fldChar w:fldCharType="end"/>
-      </w:r>
-      <w:r>
-        <w:rPr>
-          <w:lang w:val="de-DE"/>
-        </w:rPr>
-        <w:t xml:space="preserve"> [0</w:t>
-      </w:r>
-      <w:r>
-        <w:rPr>
-          <w:lang w:val="de-DE"/>
-        </w:rPr>
-        <w:t>7</w:t>
-      </w:r>
-      <w:r>
-        <w:rPr>
-          <w:lang w:val="de-DE"/>
-        </w:rPr>
-        <w:t>.12.2021]</w:t>
-      </w:r>
-    </w:p>
-    <w:p>
-      <w:pPr>
-        <w:pStyle w:val="ListParagraph"/>
-        <w:numPr>
-          <w:ilvl w:val="0"/>
-          <w:numId w:val="3"/>
-        </w:numPr>
-        <w:tabs>
-          <w:tab w:val="left" w:pos="3196"/>
-        </w:tabs>
-        <w:spacing w:line="259" w:lineRule="auto"/>
-        <w:rPr>
-          <w:lang w:val="de-DE"/>
-        </w:rPr>
-      </w:pPr>
-      <w:r>
-        <w:rPr>
-          <w:lang w:val="de-DE"/>
-        </w:rPr>
         <w:t>Amigaland(o.J.) , Jay-Glenn-Miner Biographie – Amiga (</w:t>
       </w:r>
       <w:r>
@@ -822,7 +671,7 @@
         </w:rPr>
         <w:t xml:space="preserve">): </w:t>
       </w:r>
-      <w:hyperlink r:id="rId8" w:history="1">
+      <w:hyperlink r:id="rId10" w:history="1">
         <w:r>
           <w:rPr>
             <w:rStyle w:val="Hyperlink"/>
@@ -863,37 +712,9 @@
         <w:rPr>
           <w:lang w:val="en-GB"/>
         </w:rPr>
-        <w:t xml:space="preserve"> (</w:t>
-      </w:r>
-      <w:proofErr w:type="spellStart"/>
-      <w:r>
-        <w:rPr>
-          <w:lang w:val="en-GB"/>
-        </w:rPr>
-        <w:t>o.J.</w:t>
-      </w:r>
-      <w:proofErr w:type="spellEnd"/>
-      <w:r>
-        <w:rPr>
-          <w:lang w:val="en-GB"/>
-        </w:rPr>
-        <w:t xml:space="preserve">), </w:t>
-      </w:r>
-      <w:proofErr w:type="spellStart"/>
-      <w:r>
-        <w:rPr>
-          <w:lang w:val="en-GB"/>
-        </w:rPr>
-        <w:t>Verkaufszahlen</w:t>
-      </w:r>
-      <w:proofErr w:type="spellEnd"/>
-      <w:r>
-        <w:rPr>
-          <w:lang w:val="en-GB"/>
-        </w:rPr>
-        <w:t xml:space="preserve"> NES: </w:t>
-      </w:r>
-      <w:hyperlink r:id="rId9" w:history="1">
+        <w:t xml:space="preserve"> (o.J.), Verkaufszahlen NES: </w:t>
+      </w:r>
+      <w:hyperlink r:id="rId11" w:history="1">
         <w:r>
           <w:rPr>
             <w:rStyle w:val="Hyperlink"/>
@@ -942,7 +763,6 @@
           <w:lang w:val="en-GB"/>
         </w:rPr>
       </w:pPr>
-      <w:proofErr w:type="spellStart"/>
       <w:r>
         <w:rPr>
           <w:lang w:val="en-GB"/>
@@ -955,26 +775,11 @@
         </w:rPr>
         <w:t>current</w:t>
       </w:r>
-      <w:proofErr w:type="spellEnd"/>
-      <w:r>
-        <w:rPr>
-          <w:lang w:val="en-GB"/>
-        </w:rPr>
-        <w:t xml:space="preserve"> (</w:t>
-      </w:r>
-      <w:proofErr w:type="spellStart"/>
-      <w:r>
-        <w:rPr>
-          <w:lang w:val="en-GB"/>
-        </w:rPr>
-        <w:t>o.J.</w:t>
-      </w:r>
-      <w:proofErr w:type="spellEnd"/>
-      <w:r>
-        <w:rPr>
-          <w:lang w:val="en-GB"/>
-        </w:rPr>
-        <w:t>)</w:t>
+      <w:r>
+        <w:rPr>
+          <w:lang w:val="en-GB"/>
+        </w:rPr>
+        <w:t xml:space="preserve"> (o.J.)</w:t>
       </w:r>
       <w:r>
         <w:rPr>
@@ -988,7 +793,7 @@
         </w:rPr>
         <w:t xml:space="preserve">: </w:t>
       </w:r>
-      <w:hyperlink r:id="rId10" w:history="1">
+      <w:hyperlink r:id="rId12" w:history="1">
         <w:r>
           <w:rPr>
             <w:rStyle w:val="Hyperlink"/>
@@ -1054,33 +859,11 @@
           <w:lang w:val="en-GB"/>
         </w:rPr>
       </w:pPr>
-      <w:proofErr w:type="spellStart"/>
-      <w:r>
-        <w:rPr>
-          <w:lang w:val="en-GB"/>
-        </w:rPr>
-        <w:t>o.A.</w:t>
-      </w:r>
-      <w:proofErr w:type="spellEnd"/>
-      <w:r>
-        <w:rPr>
-          <w:lang w:val="en-GB"/>
-        </w:rPr>
-        <w:t xml:space="preserve"> (13.10.2020) – </w:t>
-      </w:r>
-      <w:proofErr w:type="spellStart"/>
-      <w:r>
-        <w:rPr>
-          <w:lang w:val="en-GB"/>
-        </w:rPr>
-        <w:t>ColecoVision</w:t>
-      </w:r>
-      <w:proofErr w:type="spellEnd"/>
-      <w:r>
-        <w:rPr>
-          <w:lang w:val="en-GB"/>
-        </w:rPr>
-        <w:t>: https://retrogamingwiki.de/wiki/ColecoVision [13.12.2021]</w:t>
+      <w:r>
+        <w:rPr>
+          <w:lang w:val="en-GB"/>
+        </w:rPr>
+        <w:t>o.A. (13.10.2020) – ColecoVision: https://retrogamingwiki.de/wiki/ColecoVision [13.12.2021]</w:t>
       </w:r>
     </w:p>
     <w:p>
@@ -1098,35 +881,13 @@
           <w:lang w:val="en-GB"/>
         </w:rPr>
       </w:pPr>
-      <w:proofErr w:type="spellStart"/>
-      <w:r>
-        <w:rPr>
-          <w:lang w:val="en-GB"/>
-        </w:rPr>
-        <w:t>o.A.</w:t>
-      </w:r>
-      <w:proofErr w:type="spellEnd"/>
-      <w:r>
-        <w:rPr>
-          <w:lang w:val="en-GB"/>
-        </w:rPr>
-        <w:t xml:space="preserve"> (</w:t>
-      </w:r>
-      <w:proofErr w:type="spellStart"/>
-      <w:r>
-        <w:rPr>
-          <w:lang w:val="en-GB"/>
-        </w:rPr>
-        <w:t>o.J.</w:t>
-      </w:r>
-      <w:proofErr w:type="spellEnd"/>
-      <w:r>
-        <w:rPr>
-          <w:lang w:val="en-GB"/>
-        </w:rPr>
-        <w:t xml:space="preserve">) – Apple I: </w:t>
-      </w:r>
-      <w:hyperlink r:id="rId11" w:history="1">
+      <w:r>
+        <w:rPr>
+          <w:lang w:val="en-GB"/>
+        </w:rPr>
+        <w:t xml:space="preserve">o.A. (o.J.) – Apple I: </w:t>
+      </w:r>
+      <w:hyperlink r:id="rId13" w:history="1">
         <w:r>
           <w:rPr>
             <w:rStyle w:val="Hyperlink"/>
@@ -1173,23 +934,9 @@
         <w:rPr>
           <w:lang w:val="en-GB"/>
         </w:rPr>
-        <w:t>IBM (</w:t>
-      </w:r>
-      <w:proofErr w:type="spellStart"/>
-      <w:r>
-        <w:rPr>
-          <w:lang w:val="en-GB"/>
-        </w:rPr>
-        <w:t>o.J.</w:t>
-      </w:r>
-      <w:proofErr w:type="spellEnd"/>
-      <w:r>
-        <w:rPr>
-          <w:lang w:val="en-GB"/>
-        </w:rPr>
-        <w:t xml:space="preserve">) – IBM 5100 Portable Computer: </w:t>
-      </w:r>
-      <w:hyperlink r:id="rId12" w:history="1">
+        <w:t xml:space="preserve">IBM (o.J.) – IBM 5100 Portable Computer: </w:t>
+      </w:r>
+      <w:hyperlink r:id="rId14" w:history="1">
         <w:r>
           <w:rPr>
             <w:rStyle w:val="Hyperlink"/>
@@ -1220,33 +967,11 @@
           <w:lang w:val="en-GB"/>
         </w:rPr>
       </w:pPr>
-      <w:proofErr w:type="spellStart"/>
-      <w:r>
-        <w:rPr>
-          <w:lang w:val="en-GB"/>
-        </w:rPr>
-        <w:t>o.A.</w:t>
-      </w:r>
-      <w:proofErr w:type="spellEnd"/>
-      <w:r>
-        <w:rPr>
-          <w:lang w:val="en-GB"/>
-        </w:rPr>
-        <w:t xml:space="preserve"> (</w:t>
-      </w:r>
-      <w:proofErr w:type="spellStart"/>
-      <w:r>
-        <w:rPr>
-          <w:lang w:val="en-GB"/>
-        </w:rPr>
-        <w:t>o.J.</w:t>
-      </w:r>
-      <w:proofErr w:type="spellEnd"/>
-      <w:r>
-        <w:rPr>
-          <w:lang w:val="en-GB"/>
-        </w:rPr>
-        <w:t>) – IBM</w:t>
+      <w:r>
+        <w:rPr>
+          <w:lang w:val="en-GB"/>
+        </w:rPr>
+        <w:t>o.A. (o.J.) – IBM</w:t>
       </w:r>
       <w:r>
         <w:rPr>
@@ -1260,7 +985,7 @@
         </w:rPr>
         <w:t xml:space="preserve"> </w:t>
       </w:r>
-      <w:hyperlink r:id="rId13" w:history="1">
+      <w:hyperlink r:id="rId15" w:history="1">
         <w:r>
           <w:rPr>
             <w:rStyle w:val="Hyperlink"/>
@@ -1295,21 +1020,7 @@
         <w:rPr>
           <w:lang w:val="en-GB"/>
         </w:rPr>
-        <w:t>Academic (</w:t>
-      </w:r>
-      <w:proofErr w:type="spellStart"/>
-      <w:r>
-        <w:rPr>
-          <w:lang w:val="en-GB"/>
-        </w:rPr>
-        <w:t>o.J.</w:t>
-      </w:r>
-      <w:proofErr w:type="spellEnd"/>
-      <w:r>
-        <w:rPr>
-          <w:lang w:val="en-GB"/>
-        </w:rPr>
-        <w:t>) – IBM P</w:t>
+        <w:t>Academic (o.J.) – IBM P</w:t>
       </w:r>
       <w:r>
         <w:rPr>
@@ -1317,7 +1028,7 @@
         </w:rPr>
         <w:t xml:space="preserve">C Clones: </w:t>
       </w:r>
-      <w:hyperlink r:id="rId14" w:history="1">
+      <w:hyperlink r:id="rId16" w:history="1">
         <w:r>
           <w:rPr>
             <w:rStyle w:val="Hyperlink"/>
@@ -1348,35 +1059,13 @@
           <w:lang w:val="en-GB"/>
         </w:rPr>
       </w:pPr>
-      <w:proofErr w:type="spellStart"/>
-      <w:r>
-        <w:rPr>
-          <w:lang w:val="en-GB"/>
-        </w:rPr>
-        <w:t>o.A.</w:t>
-      </w:r>
-      <w:proofErr w:type="spellEnd"/>
-      <w:r>
-        <w:rPr>
-          <w:lang w:val="en-GB"/>
-        </w:rPr>
-        <w:t xml:space="preserve"> (</w:t>
-      </w:r>
-      <w:proofErr w:type="spellStart"/>
-      <w:r>
-        <w:rPr>
-          <w:lang w:val="en-GB"/>
-        </w:rPr>
-        <w:t>o.J.</w:t>
-      </w:r>
-      <w:proofErr w:type="spellEnd"/>
-      <w:r>
-        <w:rPr>
-          <w:lang w:val="en-GB"/>
-        </w:rPr>
-        <w:t xml:space="preserve">) Fourth generation of video games: </w:t>
-      </w:r>
-      <w:hyperlink r:id="rId15" w:anchor="cite_note-I4U_News-1" w:history="1">
+      <w:r>
+        <w:rPr>
+          <w:lang w:val="en-GB"/>
+        </w:rPr>
+        <w:t xml:space="preserve">o.A. (o.J.) Fourth generation of video games: </w:t>
+      </w:r>
+      <w:hyperlink r:id="rId17" w:anchor="cite_note-I4U_News-1" w:history="1">
         <w:r>
           <w:rPr>
             <w:rStyle w:val="Hyperlink"/>
@@ -1407,33 +1096,11 @@
           <w:lang w:val="en-GB"/>
         </w:rPr>
       </w:pPr>
-      <w:proofErr w:type="spellStart"/>
-      <w:r>
-        <w:rPr>
-          <w:lang w:val="en-GB"/>
-        </w:rPr>
-        <w:t>Techspot</w:t>
-      </w:r>
-      <w:proofErr w:type="spellEnd"/>
-      <w:r>
-        <w:rPr>
-          <w:lang w:val="en-GB"/>
-        </w:rPr>
-        <w:t xml:space="preserve"> (</w:t>
-      </w:r>
-      <w:proofErr w:type="spellStart"/>
-      <w:r>
-        <w:rPr>
-          <w:lang w:val="en-GB"/>
-        </w:rPr>
-        <w:t>o.J.</w:t>
-      </w:r>
-      <w:proofErr w:type="spellEnd"/>
-      <w:r>
-        <w:rPr>
-          <w:lang w:val="en-GB"/>
-        </w:rPr>
-        <w:t>) –</w:t>
+      <w:r>
+        <w:rPr>
+          <w:lang w:val="en-GB"/>
+        </w:rPr>
+        <w:t>Techspot (o.J.) –</w:t>
       </w:r>
       <w:r>
         <w:rPr>
@@ -1441,7 +1108,7 @@
         </w:rPr>
         <w:t xml:space="preserve"> The SNK Neo Geo: </w:t>
       </w:r>
-      <w:hyperlink r:id="rId16" w:history="1">
+      <w:hyperlink r:id="rId18" w:history="1">
         <w:r>
           <w:rPr>
             <w:rStyle w:val="Hyperlink"/>
@@ -1472,35 +1139,13 @@
           <w:lang w:val="en-GB"/>
         </w:rPr>
       </w:pPr>
-      <w:proofErr w:type="spellStart"/>
-      <w:r>
-        <w:rPr>
-          <w:lang w:val="en-GB"/>
-        </w:rPr>
-        <w:t>o.A.</w:t>
-      </w:r>
-      <w:proofErr w:type="spellEnd"/>
-      <w:r>
-        <w:rPr>
-          <w:lang w:val="en-GB"/>
-        </w:rPr>
-        <w:t xml:space="preserve"> (</w:t>
-      </w:r>
-      <w:proofErr w:type="spellStart"/>
-      <w:r>
-        <w:rPr>
-          <w:lang w:val="en-GB"/>
-        </w:rPr>
-        <w:t>o.J.</w:t>
-      </w:r>
-      <w:proofErr w:type="spellEnd"/>
-      <w:r>
-        <w:rPr>
-          <w:lang w:val="en-GB"/>
-        </w:rPr>
-        <w:t xml:space="preserve">) – History of the Sega Mega Drive : </w:t>
-      </w:r>
-      <w:hyperlink r:id="rId17" w:history="1">
+      <w:r>
+        <w:rPr>
+          <w:lang w:val="en-GB"/>
+        </w:rPr>
+        <w:t xml:space="preserve">o.A. (o.J.) – History of the Sega Mega Drive : </w:t>
+      </w:r>
+      <w:hyperlink r:id="rId19" w:history="1">
         <w:r>
           <w:rPr>
             <w:rStyle w:val="Hyperlink"/>
@@ -1535,23 +1180,9 @@
         <w:rPr>
           <w:lang w:val="en-GB"/>
         </w:rPr>
-        <w:t>Pound Sterling Live (</w:t>
-      </w:r>
-      <w:proofErr w:type="spellStart"/>
-      <w:r>
-        <w:rPr>
-          <w:lang w:val="en-GB"/>
-        </w:rPr>
-        <w:t>o.J.</w:t>
-      </w:r>
-      <w:proofErr w:type="spellEnd"/>
-      <w:r>
-        <w:rPr>
-          <w:lang w:val="en-GB"/>
-        </w:rPr>
-        <w:t xml:space="preserve">) – US Dollar to Japanese Yen Exchange Rates for 1989 from the Bank of England: </w:t>
-      </w:r>
-      <w:hyperlink r:id="rId18" w:history="1">
+        <w:t xml:space="preserve">Pound Sterling Live (o.J.) – US Dollar to Japanese Yen Exchange Rates for 1989 from the Bank of England: </w:t>
+      </w:r>
+      <w:hyperlink r:id="rId20" w:history="1">
         <w:r>
           <w:rPr>
             <w:rStyle w:val="Hyperlink"/>
@@ -1580,10 +1211,9 @@
         <w:rPr>
           <w:lang w:val="en-GB"/>
         </w:rPr>
-        <w:lastRenderedPageBreak/>
         <w:t xml:space="preserve">Retro Strife (2018) - </w:t>
       </w:r>
-      <w:hyperlink r:id="rId19" w:history="1">
+      <w:hyperlink r:id="rId21" w:history="1">
         <w:r>
           <w:rPr>
             <w:rStyle w:val="Hyperlink"/>
@@ -1618,23 +1248,9 @@
         <w:rPr>
           <w:lang w:val="en-GB"/>
         </w:rPr>
-        <w:t>Nintendo (</w:t>
-      </w:r>
-      <w:proofErr w:type="spellStart"/>
-      <w:r>
-        <w:rPr>
-          <w:lang w:val="en-GB"/>
-        </w:rPr>
-        <w:t>o.J.</w:t>
-      </w:r>
-      <w:proofErr w:type="spellEnd"/>
-      <w:r>
-        <w:rPr>
-          <w:lang w:val="en-GB"/>
-        </w:rPr>
-        <w:t xml:space="preserve">) – Dedicated Video Game Sales Units: </w:t>
-      </w:r>
-      <w:hyperlink r:id="rId20" w:history="1">
+        <w:t xml:space="preserve">Nintendo (o.J.) – Dedicated Video Game Sales Units: </w:t>
+      </w:r>
+      <w:hyperlink r:id="rId22" w:history="1">
         <w:r>
           <w:rPr>
             <w:rStyle w:val="Hyperlink"/>
@@ -1669,9 +1285,10 @@
         <w:rPr>
           <w:lang w:val="en-GB"/>
         </w:rPr>
+        <w:lastRenderedPageBreak/>
         <w:t xml:space="preserve">Colin Moriarty (2013) – The real Cost of Gaming: Inflation, Time, Purchasing Power: </w:t>
       </w:r>
-      <w:hyperlink r:id="rId21" w:history="1">
+      <w:hyperlink r:id="rId23" w:history="1">
         <w:r>
           <w:rPr>
             <w:rStyle w:val="Hyperlink"/>
@@ -1702,35 +1319,13 @@
           <w:lang w:val="en-GB"/>
         </w:rPr>
       </w:pPr>
-      <w:proofErr w:type="spellStart"/>
-      <w:r>
-        <w:rPr>
-          <w:lang w:val="en-GB"/>
-        </w:rPr>
-        <w:t>Retrowaste</w:t>
-      </w:r>
-      <w:proofErr w:type="spellEnd"/>
-      <w:r>
-        <w:rPr>
-          <w:lang w:val="en-GB"/>
-        </w:rPr>
-        <w:t xml:space="preserve"> (</w:t>
-      </w:r>
-      <w:proofErr w:type="spellStart"/>
-      <w:r>
-        <w:rPr>
-          <w:lang w:val="en-GB"/>
-        </w:rPr>
-        <w:t>o.J.</w:t>
-      </w:r>
-      <w:proofErr w:type="spellEnd"/>
-      <w:r>
-        <w:rPr>
-          <w:lang w:val="en-GB"/>
-        </w:rPr>
-        <w:t xml:space="preserve">) - 1970s Video Games: History, Pictures, Consoles: </w:t>
-      </w:r>
-      <w:hyperlink r:id="rId22" w:history="1">
+      <w:r>
+        <w:rPr>
+          <w:lang w:val="en-GB"/>
+        </w:rPr>
+        <w:t xml:space="preserve">Retrowaste (o.J.) - 1970s Video Games: History, Pictures, Consoles: </w:t>
+      </w:r>
+      <w:hyperlink r:id="rId24" w:history="1">
         <w:r>
           <w:rPr>
             <w:rStyle w:val="Hyperlink"/>
@@ -1765,23 +1360,9 @@
         <w:rPr>
           <w:lang w:val="en-GB"/>
         </w:rPr>
-        <w:t xml:space="preserve">Angela </w:t>
-      </w:r>
-      <w:proofErr w:type="spellStart"/>
-      <w:r>
-        <w:rPr>
-          <w:lang w:val="en-GB"/>
-        </w:rPr>
-        <w:t>Modany</w:t>
-      </w:r>
-      <w:proofErr w:type="spellEnd"/>
-      <w:r>
-        <w:rPr>
-          <w:lang w:val="en-GB"/>
-        </w:rPr>
-        <w:t xml:space="preserve"> (2012) – Pong, Atari, and the origins of the home video game: </w:t>
-      </w:r>
-      <w:hyperlink r:id="rId23" w:history="1">
+        <w:t xml:space="preserve">Angela Modany (2012) – Pong, Atari, and the origins of the home video game: </w:t>
+      </w:r>
+      <w:hyperlink r:id="rId25" w:history="1">
         <w:r>
           <w:rPr>
             <w:rStyle w:val="Hyperlink"/>
@@ -1812,33 +1393,11 @@
           <w:lang w:val="en-GB"/>
         </w:rPr>
       </w:pPr>
-      <w:proofErr w:type="spellStart"/>
-      <w:r>
-        <w:rPr>
-          <w:lang w:val="en-GB"/>
-        </w:rPr>
-        <w:t>o.A.</w:t>
-      </w:r>
-      <w:proofErr w:type="spellEnd"/>
-      <w:r>
-        <w:rPr>
-          <w:lang w:val="en-GB"/>
-        </w:rPr>
-        <w:t xml:space="preserve"> (</w:t>
-      </w:r>
-      <w:proofErr w:type="spellStart"/>
-      <w:r>
-        <w:rPr>
-          <w:lang w:val="en-GB"/>
-        </w:rPr>
-        <w:t>o.J.</w:t>
-      </w:r>
-      <w:proofErr w:type="spellEnd"/>
-      <w:r>
-        <w:rPr>
-          <w:lang w:val="en-GB"/>
-        </w:rPr>
-        <w:t>) -</w:t>
+      <w:r>
+        <w:rPr>
+          <w:lang w:val="en-GB"/>
+        </w:rPr>
+        <w:t>o.A. (o.J.) -</w:t>
       </w:r>
       <w:r>
         <w:rPr>
@@ -1852,7 +1411,7 @@
         </w:rPr>
         <w:t xml:space="preserve">History of Space Invaders : </w:t>
       </w:r>
-      <w:hyperlink r:id="rId24" w:history="1">
+      <w:hyperlink r:id="rId26" w:history="1">
         <w:r>
           <w:rPr>
             <w:rStyle w:val="Hyperlink"/>
@@ -1901,7 +1460,7 @@
         </w:rPr>
         <w:t xml:space="preserve"> </w:t>
       </w:r>
-      <w:hyperlink r:id="rId25" w:history="1">
+      <w:hyperlink r:id="rId27" w:history="1">
         <w:r>
           <w:rPr>
             <w:rStyle w:val="Hyperlink"/>
@@ -1942,21 +1501,7 @@
         <w:rPr>
           <w:lang w:val="en-GB"/>
         </w:rPr>
-        <w:t xml:space="preserve"> (</w:t>
-      </w:r>
-      <w:proofErr w:type="spellStart"/>
-      <w:r>
-        <w:rPr>
-          <w:lang w:val="en-GB"/>
-        </w:rPr>
-        <w:t>o.J.</w:t>
-      </w:r>
-      <w:proofErr w:type="spellEnd"/>
-      <w:r>
-        <w:rPr>
-          <w:lang w:val="en-GB"/>
-        </w:rPr>
-        <w:t>)</w:t>
+        <w:t xml:space="preserve"> (o.J.)</w:t>
       </w:r>
       <w:r>
         <w:rPr>
@@ -1976,7 +1521,7 @@
         </w:rPr>
         <w:t xml:space="preserve"> </w:t>
       </w:r>
-      <w:hyperlink r:id="rId26" w:history="1">
+      <w:hyperlink r:id="rId28" w:history="1">
         <w:r>
           <w:rPr>
             <w:rStyle w:val="Hyperlink"/>
@@ -2007,19 +1552,11 @@
           <w:lang w:val="en-GB"/>
         </w:rPr>
       </w:pPr>
-      <w:proofErr w:type="spellStart"/>
-      <w:r>
-        <w:rPr>
-          <w:lang w:val="en-GB"/>
-        </w:rPr>
-        <w:t>Itucker</w:t>
-      </w:r>
-      <w:proofErr w:type="spellEnd"/>
-      <w:r>
-        <w:rPr>
-          <w:lang w:val="en-GB"/>
-        </w:rPr>
-        <w:t xml:space="preserve"> (EA)</w:t>
+      <w:r>
+        <w:rPr>
+          <w:lang w:val="en-GB"/>
+        </w:rPr>
+        <w:t>Itucker (EA)</w:t>
       </w:r>
       <w:r>
         <w:rPr>
@@ -2039,7 +1576,7 @@
         </w:rPr>
         <w:t xml:space="preserve"> </w:t>
       </w:r>
-      <w:hyperlink r:id="rId27" w:history="1">
+      <w:hyperlink r:id="rId29" w:history="1">
         <w:r>
           <w:rPr>
             <w:rStyle w:val="Hyperlink"/>
@@ -2191,7 +1728,7 @@
         </w:rPr>
         <w:t xml:space="preserve"> </w:t>
       </w:r>
-      <w:hyperlink r:id="rId32" w:history="1">
+      <w:hyperlink r:id="rId34" w:history="1">
         <w:r>
           <w:rPr>
             <w:rStyle w:val="Hyperlink"/>
@@ -2334,7 +1871,7 @@
         </w:rPr>
         <w:t xml:space="preserve">: </w:t>
       </w:r>
-      <w:hyperlink r:id="rId33" w:history="1">
+      <w:hyperlink r:id="rId35" w:history="1">
         <w:r>
           <w:rPr>
             <w:rStyle w:val="Hyperlink"/>
@@ -2365,35 +1902,13 @@
           <w:lang w:val="en-GB"/>
         </w:rPr>
       </w:pPr>
-      <w:proofErr w:type="spellStart"/>
-      <w:r>
-        <w:rPr>
-          <w:lang w:val="en-GB"/>
-        </w:rPr>
-        <w:t>o.A.</w:t>
-      </w:r>
-      <w:proofErr w:type="spellEnd"/>
-      <w:r>
-        <w:rPr>
-          <w:lang w:val="en-GB"/>
-        </w:rPr>
-        <w:t xml:space="preserve"> (</w:t>
-      </w:r>
-      <w:proofErr w:type="spellStart"/>
-      <w:r>
-        <w:rPr>
-          <w:lang w:val="en-GB"/>
-        </w:rPr>
-        <w:t>o.J.</w:t>
-      </w:r>
-      <w:proofErr w:type="spellEnd"/>
-      <w:r>
-        <w:rPr>
-          <w:lang w:val="en-GB"/>
-        </w:rPr>
-        <w:t xml:space="preserve">) – Free to Play (F2P) :  </w:t>
-      </w:r>
-      <w:hyperlink r:id="rId34" w:history="1">
+      <w:r>
+        <w:rPr>
+          <w:lang w:val="en-GB"/>
+        </w:rPr>
+        <w:t xml:space="preserve">o.A. (o.J.) – Free to Play (F2P) :  </w:t>
+      </w:r>
+      <w:hyperlink r:id="rId36" w:history="1">
         <w:r>
           <w:rPr>
             <w:rStyle w:val="Hyperlink"/>
@@ -2424,35 +1939,13 @@
           <w:lang w:val="en-GB"/>
         </w:rPr>
       </w:pPr>
-      <w:proofErr w:type="spellStart"/>
-      <w:r>
-        <w:rPr>
-          <w:lang w:val="en-GB"/>
-        </w:rPr>
-        <w:t>o.A.</w:t>
-      </w:r>
-      <w:proofErr w:type="spellEnd"/>
-      <w:r>
-        <w:rPr>
-          <w:lang w:val="en-GB"/>
-        </w:rPr>
-        <w:t xml:space="preserve"> (</w:t>
-      </w:r>
-      <w:proofErr w:type="spellStart"/>
-      <w:r>
-        <w:rPr>
-          <w:lang w:val="en-GB"/>
-        </w:rPr>
-        <w:t>o.J.</w:t>
-      </w:r>
-      <w:proofErr w:type="spellEnd"/>
-      <w:r>
-        <w:rPr>
-          <w:lang w:val="en-GB"/>
-        </w:rPr>
-        <w:t xml:space="preserve">) – Pay to Play (P2P) : </w:t>
-      </w:r>
-      <w:hyperlink r:id="rId35" w:history="1">
+      <w:r>
+        <w:rPr>
+          <w:lang w:val="en-GB"/>
+        </w:rPr>
+        <w:t xml:space="preserve">o.A. (o.J.) – Pay to Play (P2P) : </w:t>
+      </w:r>
+      <w:hyperlink r:id="rId37" w:history="1">
         <w:r>
           <w:rPr>
             <w:rStyle w:val="Hyperlink"/>
@@ -2501,29 +1994,15 @@
         </w:rPr>
         <w:t xml:space="preserve"> : </w:t>
       </w:r>
-      <w:r>
-        <w:fldChar w:fldCharType="begin"/>
-      </w:r>
-      <w:r>
-        <w:instrText xml:space="preserve"> HYPERLINK "https://tipps.computerbild.de/unterhaltung/gaming/pay-to-win-581071.html" </w:instrText>
-      </w:r>
-      <w:r>
-        <w:fldChar w:fldCharType="separate"/>
-      </w:r>
-      <w:r>
-        <w:rPr>
-          <w:rStyle w:val="Hyperlink"/>
-          <w:lang w:val="de-DE"/>
-        </w:rPr>
-        <w:t>https://tipps.computerbild.de/unterhaltung/gaming/pay-to-win-581071.html</w:t>
-      </w:r>
-      <w:r>
-        <w:rPr>
-          <w:rStyle w:val="Hyperlink"/>
-          <w:lang w:val="de-DE"/>
-        </w:rPr>
-        <w:fldChar w:fldCharType="end"/>
-      </w:r>
+      <w:hyperlink r:id="rId38" w:history="1">
+        <w:r>
+          <w:rPr>
+            <w:rStyle w:val="Hyperlink"/>
+            <w:lang w:val="de-DE"/>
+          </w:rPr>
+          <w:t>https://tipps.computerbild.de/unterhaltung/gaming/pay-to-win-581071.html</w:t>
+        </w:r>
+      </w:hyperlink>
       <w:r>
         <w:rPr>
           <w:lang w:val="de-DE"/>
@@ -2552,29 +2031,15 @@
         </w:rPr>
         <w:t xml:space="preserve">F. Tenzer (2021) – Statistiken zum Thema Computer- und Videospiele: </w:t>
       </w:r>
-      <w:r>
-        <w:fldChar w:fldCharType="begin"/>
-      </w:r>
-      <w:r>
-        <w:instrText xml:space="preserve"> HYPERLINK "https://de.statista.com/themen/826/computer-und-videospiele/" \l "topicHeader__wrapper" </w:instrText>
-      </w:r>
-      <w:r>
-        <w:fldChar w:fldCharType="separate"/>
-      </w:r>
-      <w:r>
-        <w:rPr>
-          <w:rStyle w:val="Hyperlink"/>
-          <w:lang w:val="de-DE"/>
-        </w:rPr>
-        <w:t>https://de.statista.com/themen/826/computer-und-videospiele/#topicHeader__wrapper</w:t>
-      </w:r>
-      <w:r>
-        <w:rPr>
-          <w:rStyle w:val="Hyperlink"/>
-          <w:lang w:val="de-DE"/>
-        </w:rPr>
-        <w:fldChar w:fldCharType="end"/>
-      </w:r>
+      <w:hyperlink r:id="rId39" w:anchor="topicHeader__wrapper" w:history="1">
+        <w:r>
+          <w:rPr>
+            <w:rStyle w:val="Hyperlink"/>
+            <w:lang w:val="de-DE"/>
+          </w:rPr>
+          <w:t>https://de.statista.com/themen/826/computer-und-videospiele/#topicHeader__wrapper</w:t>
+        </w:r>
+      </w:hyperlink>
       <w:r>
         <w:rPr>
           <w:lang w:val="de-DE"/>
@@ -2609,7 +2074,7 @@
         </w:rPr>
         <w:t xml:space="preserve">aming business models among developers worldwide 2020: </w:t>
       </w:r>
-      <w:hyperlink r:id="rId36" w:history="1">
+      <w:hyperlink r:id="rId40" w:history="1">
         <w:r>
           <w:rPr>
             <w:rStyle w:val="Hyperlink"/>
@@ -2658,7 +2123,7 @@
         </w:rPr>
         <w:t xml:space="preserve"> </w:t>
       </w:r>
-      <w:hyperlink r:id="rId37" w:history="1">
+      <w:hyperlink r:id="rId41" w:history="1">
         <w:r>
           <w:rPr>
             <w:rStyle w:val="Hyperlink"/>
@@ -2693,21 +2158,7 @@
         <w:rPr>
           <w:lang w:val="en-GB"/>
         </w:rPr>
-        <w:t xml:space="preserve">Chrissy </w:t>
-      </w:r>
-      <w:proofErr w:type="spellStart"/>
-      <w:r>
-        <w:rPr>
-          <w:lang w:val="en-GB"/>
-        </w:rPr>
-        <w:t>Montelli</w:t>
-      </w:r>
-      <w:proofErr w:type="spellEnd"/>
-      <w:r>
-        <w:rPr>
-          <w:lang w:val="en-GB"/>
-        </w:rPr>
-        <w:t xml:space="preserve"> (2021) – What is DLC? </w:t>
+        <w:t xml:space="preserve">Chrissy Montelli (2021) – What is DLC? </w:t>
       </w:r>
       <w:r>
         <w:rPr>
@@ -2727,13 +2178,27 @@
         </w:rPr>
         <w:t xml:space="preserve"> </w:t>
       </w:r>
-      <w:hyperlink r:id="rId38" w:history="1">
+      <w:hyperlink r:id="rId42" w:history="1">
         <w:r>
           <w:rPr>
             <w:rStyle w:val="Hyperlink"/>
             <w:lang w:val="en-GB"/>
           </w:rPr>
-          <w:t>https://www.businessinsider.com/dlc-meaning?r=US&amp;IR=T</w:t>
+          <w:t>https://www.businessinsider.com/dlc-m</w:t>
+        </w:r>
+        <w:r>
+          <w:rPr>
+            <w:rStyle w:val="Hyperlink"/>
+            <w:lang w:val="en-GB"/>
+          </w:rPr>
+          <w:t>e</w:t>
+        </w:r>
+        <w:r>
+          <w:rPr>
+            <w:rStyle w:val="Hyperlink"/>
+            <w:lang w:val="en-GB"/>
+          </w:rPr>
+          <w:t>aning?r=US&amp;IR=T</w:t>
         </w:r>
       </w:hyperlink>
       <w:r>
@@ -2762,22 +2227,13 @@
         <w:rPr>
           <w:lang w:val="en-GB"/>
         </w:rPr>
-        <w:lastRenderedPageBreak/>
         <w:t xml:space="preserve">Archdruid </w:t>
       </w:r>
-      <w:proofErr w:type="spellStart"/>
-      <w:r>
-        <w:rPr>
-          <w:lang w:val="en-GB"/>
-        </w:rPr>
-        <w:t>Andoris</w:t>
-      </w:r>
-      <w:proofErr w:type="spellEnd"/>
-      <w:r>
-        <w:rPr>
-          <w:lang w:val="en-GB"/>
-        </w:rPr>
-        <w:t xml:space="preserve"> (2021) – World of Warcraft (WoW) Subscription Cost (2021 Price Guide)</w:t>
+      <w:r>
+        <w:rPr>
+          <w:lang w:val="en-GB"/>
+        </w:rPr>
+        <w:t>Andoris (2021) – World of Warcraft (WoW) Subscription Cost (2021 Price Guide)</w:t>
       </w:r>
       <w:r>
         <w:rPr>
@@ -2785,7 +2241,7 @@
         </w:rPr>
         <w:t xml:space="preserve">: </w:t>
       </w:r>
-      <w:hyperlink r:id="rId39" w:history="1">
+      <w:hyperlink r:id="rId43" w:history="1">
         <w:r>
           <w:rPr>
             <w:rStyle w:val="Hyperlink"/>
@@ -2862,170 +2318,43 @@
         <w:rPr>
           <w:lang w:val="de-DE"/>
         </w:rPr>
-        <w:t xml:space="preserve">      Abb. 1: Amos Evan</w:t>
-      </w:r>
-      <w:r>
-        <w:rPr>
-          <w:lang w:val="de-DE"/>
-        </w:rPr>
-        <w:t>(</w:t>
-      </w:r>
-      <w:r>
-        <w:rPr>
-          <w:lang w:val="de-DE"/>
-        </w:rPr>
-        <w:t xml:space="preserve">2015), Die Konsole Magnavox Odyssey: </w:t>
-      </w:r>
-      <w:r>
-        <w:fldChar w:fldCharType="begin"/>
-      </w:r>
-      <w:r>
-        <w:instrText xml:space="preserve"> HYPERLINK "https://de.wikipedia.org/wiki/Odyssey_(Spielkonsole)" \l "/media/Datei:Magnavox-Odyssey-Console-Set.jpg" </w:instrText>
-      </w:r>
-      <w:r>
-        <w:fldChar w:fldCharType="separate"/>
-      </w:r>
-      <w:r>
-        <w:rPr>
-          <w:rStyle w:val="Hyperlink"/>
-          <w:lang w:val="de-DE"/>
-        </w:rPr>
-        <w:t>https://de.wikipedia.org/wiki/Odyssey_(Spielk</w:t>
-      </w:r>
-      <w:r>
-        <w:rPr>
-          <w:rStyle w:val="Hyperlink"/>
-          <w:lang w:val="de-DE"/>
-        </w:rPr>
-        <w:t>onsole)#/media/Datei:Magnavox-Odyssey-Console-Set.jpg</w:t>
-      </w:r>
-      <w:r>
-        <w:rPr>
-          <w:rStyle w:val="Hyperlink"/>
-          <w:lang w:val="de-DE"/>
-        </w:rPr>
-        <w:fldChar w:fldCharType="end"/>
-      </w:r>
-      <w:r>
-        <w:rPr>
-          <w:lang w:val="de-DE"/>
-        </w:rPr>
-        <w:t xml:space="preserve"> [06.12.2021]</w:t>
-      </w:r>
-    </w:p>
-    <w:p>
-      <w:pPr>
-        <w:tabs>
-          <w:tab w:val="left" w:pos="3196"/>
-        </w:tabs>
-        <w:rPr>
-          <w:lang w:val="de-DE"/>
-        </w:rPr>
-      </w:pPr>
-      <w:r>
-        <w:rPr>
-          <w:lang w:val="de-DE"/>
-        </w:rPr>
-        <w:t xml:space="preserve">      </w:t>
-      </w:r>
-      <w:r>
-        <w:rPr>
-          <w:lang w:val="de-DE"/>
-        </w:rPr>
-        <w:t xml:space="preserve">Abb. 2: Driggs Joshua (2005), Ein Arcade-Automat: </w:t>
-      </w:r>
-      <w:r>
-        <w:rPr>
-          <w:lang w:val="de-DE"/>
-        </w:rPr>
-        <w:t>https://de.wikipedia.org/wiki/Arcade-Automat#/media/Datei:Donkey_Kong_arcade.jpg</w:t>
-      </w:r>
-      <w:r>
-        <w:rPr>
-          <w:lang w:val="de-DE"/>
-        </w:rPr>
-        <w:t xml:space="preserve"> [06.12.2021]</w:t>
-      </w:r>
-    </w:p>
-    <w:p>
-      <w:pPr>
-        <w:tabs>
-          <w:tab w:val="left" w:pos="3196"/>
-        </w:tabs>
-        <w:rPr>
-          <w:lang w:val="en-GB"/>
-        </w:rPr>
-      </w:pPr>
-      <w:r>
-        <w:rPr>
-          <w:lang w:val="de-DE"/>
-        </w:rPr>
-        <w:t xml:space="preserve">      </w:t>
-      </w:r>
-      <w:r>
-        <w:rPr>
-          <w:lang w:val="en-GB"/>
-        </w:rPr>
-        <w:t xml:space="preserve">Abb. 3: </w:t>
-      </w:r>
-      <w:r>
-        <w:rPr>
-          <w:lang w:val="en-GB"/>
-        </w:rPr>
-        <w:t xml:space="preserve">Evan-Amos (2014) </w:t>
-      </w:r>
-      <w:r>
-        <w:rPr>
-          <w:lang w:val="en-GB"/>
-        </w:rPr>
-        <w:t>–</w:t>
-      </w:r>
-      <w:r>
-        <w:rPr>
-          <w:lang w:val="en-GB"/>
-        </w:rPr>
-        <w:t xml:space="preserve"> At</w:t>
-      </w:r>
-      <w:r>
-        <w:rPr>
-          <w:lang w:val="en-GB"/>
-        </w:rPr>
-        <w:t xml:space="preserve">ari VCS: </w:t>
-      </w:r>
-      <w:r>
-        <w:rPr>
-          <w:lang w:val="en-GB"/>
-        </w:rPr>
-        <w:t xml:space="preserve"> </w:t>
-      </w:r>
-      <w:hyperlink r:id="rId40" w:history="1">
+        <w:t xml:space="preserve">      Abb. 1: Amos Evan (22.05.2015), Die Konsole Magnavox Odyssey: </w:t>
+      </w:r>
+      <w:hyperlink r:id="rId44" w:anchor="/media/Datei:Magnavox-Odyssey-Console-Set.jpg" w:history="1">
         <w:r>
           <w:rPr>
             <w:rStyle w:val="Hyperlink"/>
-            <w:lang w:val="en-GB"/>
+            <w:lang w:val="de-DE"/>
           </w:rPr>
-          <w:t>https://de.wikipedia.org/wiki/Atari_2600#/media/File:Atari-2600-Wood-4Sw-Set.jpg</w:t>
+          <w:t>https://de.wikipedia.org/wiki/Odyssey_(Spielk</w:t>
+        </w:r>
+        <w:r>
+          <w:rPr>
+            <w:rStyle w:val="Hyperlink"/>
+            <w:lang w:val="de-DE"/>
+          </w:rPr>
+          <w:t>onsole)#/media/Datei:Magnavox-Odyssey-Console-Set.jpg</w:t>
         </w:r>
       </w:hyperlink>
       <w:r>
         <w:rPr>
-          <w:lang w:val="en-GB"/>
-        </w:rPr>
-        <w:t xml:space="preserve"> [29.12.2021]</w:t>
-      </w:r>
-    </w:p>
-    <w:p>
-      <w:pPr>
-        <w:tabs>
-          <w:tab w:val="left" w:pos="3196"/>
-        </w:tabs>
-        <w:rPr>
-          <w:lang w:val="de-DE"/>
-        </w:rPr>
-      </w:pPr>
-      <w:r>
-        <w:rPr>
-          <w:lang w:val="en-GB"/>
+          <w:lang w:val="de-DE"/>
+        </w:rPr>
+        <w:t xml:space="preserve"> [06.12.2021]</w:t>
+      </w:r>
+    </w:p>
+    <w:p>
+      <w:pPr>
+        <w:tabs>
+          <w:tab w:val="left" w:pos="3196"/>
+        </w:tabs>
+        <w:rPr>
+          <w:lang w:val="de-DE"/>
+        </w:rPr>
+      </w:pPr>
+      <w:r>
+        <w:rPr>
+          <w:lang w:val="de-DE"/>
         </w:rPr>
         <w:t xml:space="preserve">      </w:t>
       </w:r>
@@ -3033,6 +2362,40 @@
         <w:rPr>
           <w:lang w:val="de-DE"/>
         </w:rPr>
+        <w:t xml:space="preserve">Abb. 2: Driggs Joshua (12.08.2005), Ein Arcade-Automat: </w:t>
+      </w:r>
+      <w:r>
+        <w:rPr>
+          <w:lang w:val="de-DE"/>
+        </w:rPr>
+        <w:t>https://de.wikipedia.org/wiki/Arcade-Automat#/media/Datei:Donkey_Kong_arcade.jpg</w:t>
+      </w:r>
+      <w:r>
+        <w:rPr>
+          <w:lang w:val="de-DE"/>
+        </w:rPr>
+        <w:t xml:space="preserve"> [06.12.2021]</w:t>
+      </w:r>
+    </w:p>
+    <w:p>
+      <w:pPr>
+        <w:tabs>
+          <w:tab w:val="left" w:pos="3196"/>
+        </w:tabs>
+        <w:rPr>
+          <w:lang w:val="de-DE"/>
+        </w:rPr>
+      </w:pPr>
+      <w:r>
+        <w:rPr>
+          <w:lang w:val="de-DE"/>
+        </w:rPr>
+        <w:t xml:space="preserve">      </w:t>
+      </w:r>
+      <w:r>
+        <w:rPr>
+          <w:lang w:val="de-DE"/>
+        </w:rPr>
         <w:t>Abb. 3:</w:t>
       </w:r>
       <w:r>
@@ -3053,7 +2416,7 @@
         </w:rPr>
         <w:t xml:space="preserve"> </w:t>
       </w:r>
-      <w:hyperlink r:id="rId41" w:history="1">
+      <w:hyperlink r:id="rId45" w:history="1">
         <w:r>
           <w:rPr>
             <w:rStyle w:val="Hyperlink"/>
@@ -3132,7 +2495,7 @@
         </w:rPr>
         <w:t xml:space="preserve"> </w:t>
       </w:r>
-      <w:hyperlink r:id="rId42" w:history="1">
+      <w:hyperlink r:id="rId46" w:history="1">
         <w:r>
           <w:rPr>
             <w:rStyle w:val="Hyperlink"/>
@@ -3199,7 +2562,7 @@
         </w:rPr>
         <w:t xml:space="preserve">dore Amiga: </w:t>
       </w:r>
-      <w:hyperlink r:id="rId43" w:history="1">
+      <w:hyperlink r:id="rId47" w:history="1">
         <w:r>
           <w:rPr>
             <w:rStyle w:val="Hyperlink"/>
@@ -3246,26 +2609,12 @@
         <w:rPr>
           <w:lang w:val="en-GB"/>
         </w:rPr>
-        <w:t>AFP (</w:t>
-      </w:r>
-      <w:proofErr w:type="spellStart"/>
-      <w:r>
-        <w:rPr>
-          <w:lang w:val="en-GB"/>
-        </w:rPr>
-        <w:t>o.J.</w:t>
-      </w:r>
-      <w:proofErr w:type="spellEnd"/>
-      <w:r>
-        <w:rPr>
-          <w:lang w:val="en-GB"/>
-        </w:rPr>
-        <w:t>) - Apple 1:</w:t>
+        <w:t>AFP (o.J.) - Apple 1:</w:t>
       </w:r>
       <w:r>
         <w:t xml:space="preserve"> </w:t>
       </w:r>
-      <w:hyperlink r:id="rId44" w:history="1">
+      <w:hyperlink r:id="rId48" w:history="1">
         <w:r>
           <w:rPr>
             <w:rStyle w:val="Hyperlink"/>
@@ -3300,21 +2649,7 @@
         <w:rPr>
           <w:lang w:val="en-GB"/>
         </w:rPr>
-        <w:t xml:space="preserve"> 7: Marcin </w:t>
-      </w:r>
-      <w:proofErr w:type="spellStart"/>
-      <w:r>
-        <w:rPr>
-          <w:lang w:val="en-GB"/>
-        </w:rPr>
-        <w:t>Wichary</w:t>
-      </w:r>
-      <w:proofErr w:type="spellEnd"/>
-      <w:r>
-        <w:rPr>
-          <w:lang w:val="en-GB"/>
-        </w:rPr>
-        <w:t xml:space="preserve"> (2006) </w:t>
+        <w:t xml:space="preserve"> 7: Marcin Wichary (2006) </w:t>
       </w:r>
       <w:r>
         <w:rPr>
@@ -3332,37 +2667,9 @@
         <w:rPr>
           <w:lang w:val="en-GB"/>
         </w:rPr>
-        <w:t xml:space="preserve">IBM 5100 </w:t>
-      </w:r>
-      <w:proofErr w:type="spellStart"/>
-      <w:r>
-        <w:rPr>
-          <w:lang w:val="en-GB"/>
-        </w:rPr>
-        <w:t>mit</w:t>
-      </w:r>
-      <w:proofErr w:type="spellEnd"/>
-      <w:r>
-        <w:rPr>
-          <w:lang w:val="en-GB"/>
-        </w:rPr>
-        <w:t xml:space="preserve"> APL-</w:t>
-      </w:r>
-      <w:proofErr w:type="spellStart"/>
-      <w:r>
-        <w:rPr>
-          <w:lang w:val="en-GB"/>
-        </w:rPr>
-        <w:t>Tastatur</w:t>
-      </w:r>
-      <w:proofErr w:type="spellEnd"/>
-      <w:r>
-        <w:rPr>
-          <w:lang w:val="en-GB"/>
-        </w:rPr>
-        <w:t xml:space="preserve">: </w:t>
-      </w:r>
-      <w:hyperlink r:id="rId45" w:anchor="/media/Datei:Ibm5100_(2297950254).jpg" w:history="1">
+        <w:t xml:space="preserve">IBM 5100 mit APL-Tastatur: </w:t>
+      </w:r>
+      <w:hyperlink r:id="rId49" w:anchor="/media/Datei:Ibm5100_(2297950254).jpg" w:history="1">
         <w:r>
           <w:rPr>
             <w:rStyle w:val="Hyperlink"/>
@@ -3397,23 +2704,9 @@
         <w:rPr>
           <w:lang w:val="en-GB"/>
         </w:rPr>
-        <w:t xml:space="preserve">Evan-Amos (2017) – Milton Bradley </w:t>
-      </w:r>
-      <w:proofErr w:type="spellStart"/>
-      <w:r>
-        <w:rPr>
-          <w:lang w:val="en-GB"/>
-        </w:rPr>
-        <w:t>Microvision</w:t>
-      </w:r>
-      <w:proofErr w:type="spellEnd"/>
-      <w:r>
-        <w:rPr>
-          <w:lang w:val="en-GB"/>
-        </w:rPr>
-        <w:t xml:space="preserve">: </w:t>
-      </w:r>
-      <w:hyperlink r:id="rId46" w:history="1">
+        <w:t xml:space="preserve">Evan-Amos (2017) – Milton Bradley Microvision: </w:t>
+      </w:r>
+      <w:hyperlink r:id="rId50" w:history="1">
         <w:r>
           <w:rPr>
             <w:rStyle w:val="Hyperlink"/>
@@ -3466,41 +2759,13 @@
         <w:rPr>
           <w:lang w:val="en-GB"/>
         </w:rPr>
-        <w:t>: Nintendo (</w:t>
-      </w:r>
-      <w:proofErr w:type="spellStart"/>
-      <w:r>
-        <w:rPr>
-          <w:lang w:val="en-GB"/>
-        </w:rPr>
-        <w:t>o.J.</w:t>
-      </w:r>
-      <w:proofErr w:type="spellEnd"/>
-      <w:r>
-        <w:rPr>
-          <w:lang w:val="en-GB"/>
-        </w:rPr>
-        <w:t xml:space="preserve">) – Der </w:t>
-      </w:r>
-      <w:proofErr w:type="spellStart"/>
-      <w:r>
-        <w:rPr>
-          <w:lang w:val="en-GB"/>
-        </w:rPr>
-        <w:t>Game</w:t>
-      </w:r>
-      <w:r>
-        <w:rPr>
-          <w:lang w:val="en-GB"/>
-        </w:rPr>
-        <w:t>Boy</w:t>
-      </w:r>
-      <w:proofErr w:type="spellEnd"/>
-      <w:r>
-        <w:rPr>
-          <w:lang w:val="en-GB"/>
-        </w:rPr>
-        <w:t xml:space="preserve">: </w:t>
+        <w:t>: Nintendo (o.J.) – Der Game</w:t>
+      </w:r>
+      <w:r>
+        <w:rPr>
+          <w:lang w:val="en-GB"/>
+        </w:rPr>
+        <w:t xml:space="preserve">Boy: </w:t>
       </w:r>
       <w:r>
         <w:rPr>
@@ -3508,7 +2773,7 @@
         </w:rPr>
         <w:t xml:space="preserve"> </w:t>
       </w:r>
-      <w:hyperlink r:id="rId47" w:history="1">
+      <w:hyperlink r:id="rId51" w:history="1">
         <w:r>
           <w:rPr>
             <w:rStyle w:val="Hyperlink"/>
@@ -3545,7 +2810,7 @@
         </w:rPr>
         <w:t xml:space="preserve">Evan-Amos (2011) – The original Japanese Mega Drive: </w:t>
       </w:r>
-      <w:hyperlink r:id="rId48" w:anchor="/media/File:Sega-Mega-Drive-JP-Mk1-Console-Set.jpg" w:history="1">
+      <w:hyperlink r:id="rId52" w:anchor="/media/File:Sega-Mega-Drive-JP-Mk1-Console-Set.jpg" w:history="1">
         <w:r>
           <w:rPr>
             <w:rStyle w:val="Hyperlink"/>
@@ -3576,35 +2841,13 @@
         </w:rPr>
         <w:t xml:space="preserve">      Abb. 11: </w:t>
       </w:r>
-      <w:proofErr w:type="spellStart"/>
-      <w:r>
-        <w:rPr>
-          <w:lang w:val="en-GB"/>
-        </w:rPr>
-        <w:t>o.A.</w:t>
-      </w:r>
-      <w:proofErr w:type="spellEnd"/>
-      <w:r>
-        <w:rPr>
-          <w:lang w:val="en-GB"/>
-        </w:rPr>
-        <w:t xml:space="preserve"> (</w:t>
-      </w:r>
-      <w:proofErr w:type="spellStart"/>
-      <w:r>
-        <w:rPr>
-          <w:lang w:val="en-GB"/>
-        </w:rPr>
-        <w:t>o.J.</w:t>
-      </w:r>
-      <w:proofErr w:type="spellEnd"/>
-      <w:r>
-        <w:rPr>
-          <w:lang w:val="en-GB"/>
-        </w:rPr>
-        <w:t xml:space="preserve">) – Nintendo Super Nintendo Entertainment System (SNES): </w:t>
-      </w:r>
-      <w:hyperlink r:id="rId49" w:history="1">
+      <w:r>
+        <w:rPr>
+          <w:lang w:val="en-GB"/>
+        </w:rPr>
+        <w:t xml:space="preserve">o.A. (o.J.) – Nintendo Super Nintendo Entertainment System (SNES): </w:t>
+      </w:r>
+      <w:hyperlink r:id="rId53" w:history="1">
         <w:r>
           <w:rPr>
             <w:rStyle w:val="Hyperlink"/>
@@ -3665,7 +2908,7 @@
         </w:rPr>
         <w:t xml:space="preserve"> </w:t>
       </w:r>
-      <w:hyperlink r:id="rId50" w:history="1">
+      <w:hyperlink r:id="rId54" w:history="1">
         <w:r>
           <w:rPr>
             <w:rStyle w:val="Hyperlink"/>
@@ -3732,7 +2975,7 @@
         </w:rPr>
         <w:t xml:space="preserve"> </w:t>
       </w:r>
-      <w:hyperlink r:id="rId51" w:anchor="/media/File:Neo-Geo-AES-Console-Set.jpg" w:history="1">
+      <w:hyperlink r:id="rId55" w:anchor="/media/File:Neo-Geo-AES-Console-Set.jpg" w:history="1">
         <w:r>
           <w:rPr>
             <w:rStyle w:val="Hyperlink"/>
@@ -3761,7 +3004,6 @@
         <w:rPr>
           <w:lang w:val="en-GB"/>
         </w:rPr>
-        <w:lastRenderedPageBreak/>
         <w:t xml:space="preserve">      Abb. 1</w:t>
       </w:r>
       <w:r>
@@ -3774,23 +3016,9 @@
         <w:rPr>
           <w:lang w:val="en-GB"/>
         </w:rPr>
-        <w:t>: Nintendo (</w:t>
-      </w:r>
-      <w:proofErr w:type="spellStart"/>
-      <w:r>
-        <w:rPr>
-          <w:lang w:val="en-GB"/>
-        </w:rPr>
-        <w:t>o.J.</w:t>
-      </w:r>
-      <w:proofErr w:type="spellEnd"/>
-      <w:r>
-        <w:rPr>
-          <w:lang w:val="en-GB"/>
-        </w:rPr>
-        <w:t xml:space="preserve">) – Der Nintendo DS: </w:t>
-      </w:r>
-      <w:hyperlink r:id="rId52" w:history="1">
+        <w:t xml:space="preserve">: Nintendo (o.J.) – Der Nintendo DS: </w:t>
+      </w:r>
+      <w:hyperlink r:id="rId56" w:history="1">
         <w:r>
           <w:rPr>
             <w:rStyle w:val="Hyperlink"/>
@@ -3845,7 +3073,7 @@
         </w:rPr>
         <w:t xml:space="preserve">Bumm13 (2010) – Pong from the Atari Arcade Hits: </w:t>
       </w:r>
-      <w:hyperlink r:id="rId53" w:anchor="/media/Datei:Pong.svg" w:history="1">
+      <w:hyperlink r:id="rId57" w:anchor="/media/Datei:Pong.svg" w:history="1">
         <w:r>
           <w:rPr>
             <w:rStyle w:val="Hyperlink"/>
@@ -3874,6 +3102,7 @@
         <w:rPr>
           <w:lang w:val="en-GB"/>
         </w:rPr>
+        <w:lastRenderedPageBreak/>
         <w:t xml:space="preserve">      Abb 16: 316whatupz</w:t>
       </w:r>
       <w:r>
@@ -3886,23 +3115,9 @@
         <w:rPr>
           <w:lang w:val="en-GB"/>
         </w:rPr>
-        <w:t xml:space="preserve"> - Space Invaders (Arcade) gameplay (Screenshot </w:t>
-      </w:r>
-      <w:proofErr w:type="spellStart"/>
-      <w:r>
-        <w:rPr>
-          <w:lang w:val="en-GB"/>
-        </w:rPr>
-        <w:t>bei</w:t>
-      </w:r>
-      <w:proofErr w:type="spellEnd"/>
-      <w:r>
-        <w:rPr>
-          <w:lang w:val="en-GB"/>
-        </w:rPr>
-        <w:t xml:space="preserve"> timestamp 2:02): </w:t>
-      </w:r>
-      <w:hyperlink r:id="rId54" w:history="1">
+        <w:t xml:space="preserve"> - Space Invaders (Arcade) gameplay (Screenshot bei timestamp 2:02): </w:t>
+      </w:r>
+      <w:hyperlink r:id="rId58" w:history="1">
         <w:r>
           <w:rPr>
             <w:rStyle w:val="Hyperlink"/>
@@ -3937,35 +3152,7 @@
         <w:rPr>
           <w:lang w:val="en-GB"/>
         </w:rPr>
-        <w:t xml:space="preserve">Abb. 17: </w:t>
-      </w:r>
-      <w:proofErr w:type="spellStart"/>
-      <w:r>
-        <w:rPr>
-          <w:lang w:val="en-GB"/>
-        </w:rPr>
-        <w:t>o.A.</w:t>
-      </w:r>
-      <w:proofErr w:type="spellEnd"/>
-      <w:r>
-        <w:rPr>
-          <w:lang w:val="en-GB"/>
-        </w:rPr>
-        <w:t xml:space="preserve"> (</w:t>
-      </w:r>
-      <w:proofErr w:type="spellStart"/>
-      <w:r>
-        <w:rPr>
-          <w:lang w:val="en-GB"/>
-        </w:rPr>
-        <w:t>o.J.</w:t>
-      </w:r>
-      <w:proofErr w:type="spellEnd"/>
-      <w:r>
-        <w:rPr>
-          <w:lang w:val="en-GB"/>
-        </w:rPr>
-        <w:t xml:space="preserve">) </w:t>
+        <w:t xml:space="preserve">Abb. 17: o.A. (o.J.) </w:t>
       </w:r>
       <w:r>
         <w:rPr>
@@ -3985,7 +3172,7 @@
         </w:rPr>
         <w:t xml:space="preserve">al Pacman: </w:t>
       </w:r>
-      <w:hyperlink r:id="rId55" w:history="1">
+      <w:hyperlink r:id="rId59" w:history="1">
         <w:r>
           <w:rPr>
             <w:rStyle w:val="Hyperlink"/>
@@ -4020,21 +3207,7 @@
         <w:rPr>
           <w:lang w:val="en-GB"/>
         </w:rPr>
-        <w:t xml:space="preserve">Old Classic Retro Gaming (2019) – </w:t>
-      </w:r>
-      <w:proofErr w:type="spellStart"/>
-      <w:r>
-        <w:rPr>
-          <w:lang w:val="en-GB"/>
-        </w:rPr>
-        <w:t>Electronika</w:t>
-      </w:r>
-      <w:proofErr w:type="spellEnd"/>
-      <w:r>
-        <w:rPr>
-          <w:lang w:val="en-GB"/>
-        </w:rPr>
-        <w:t xml:space="preserve"> 60 Game: Tetris (1984)</w:t>
+        <w:t>Old Classic Retro Gaming (2019) – Electronika 60 Game: Tetris (1984)</w:t>
       </w:r>
       <w:r>
         <w:rPr>
@@ -4046,23 +3219,9 @@
         <w:rPr>
           <w:lang w:val="en-GB"/>
         </w:rPr>
-        <w:t xml:space="preserve">(Screenshot </w:t>
-      </w:r>
-      <w:proofErr w:type="spellStart"/>
-      <w:r>
-        <w:rPr>
-          <w:lang w:val="en-GB"/>
-        </w:rPr>
-        <w:t>bei</w:t>
-      </w:r>
-      <w:proofErr w:type="spellEnd"/>
-      <w:r>
-        <w:rPr>
-          <w:lang w:val="en-GB"/>
-        </w:rPr>
-        <w:t xml:space="preserve"> timestamp 3:00): </w:t>
-      </w:r>
-      <w:hyperlink r:id="rId56" w:history="1">
+        <w:t xml:space="preserve">(Screenshot bei timestamp 3:00): </w:t>
+      </w:r>
+      <w:hyperlink r:id="rId60" w:history="1">
         <w:r>
           <w:rPr>
             <w:rStyle w:val="Hyperlink"/>
@@ -4103,21 +3262,7 @@
         <w:rPr>
           <w:lang w:val="en-GB"/>
         </w:rPr>
-        <w:t xml:space="preserve"> Mojang (</w:t>
-      </w:r>
-      <w:proofErr w:type="spellStart"/>
-      <w:r>
-        <w:rPr>
-          <w:lang w:val="en-GB"/>
-        </w:rPr>
-        <w:t>o.J.</w:t>
-      </w:r>
-      <w:proofErr w:type="spellEnd"/>
-      <w:r>
-        <w:rPr>
-          <w:lang w:val="en-GB"/>
-        </w:rPr>
-        <w:t xml:space="preserve">) </w:t>
+        <w:t xml:space="preserve"> Mojang (o.J.) </w:t>
       </w:r>
       <w:r>
         <w:rPr>
@@ -4143,7 +3288,7 @@
         </w:rPr>
         <w:t xml:space="preserve"> </w:t>
       </w:r>
-      <w:hyperlink r:id="rId57" w:history="1">
+      <w:hyperlink r:id="rId61" w:history="1">
         <w:r>
           <w:rPr>
             <w:rStyle w:val="Hyperlink"/>
@@ -4190,21 +3335,7 @@
         <w:rPr>
           <w:lang w:val="en-GB"/>
         </w:rPr>
-        <w:t xml:space="preserve">: </w:t>
-      </w:r>
-      <w:proofErr w:type="spellStart"/>
-      <w:r>
-        <w:rPr>
-          <w:lang w:val="en-GB"/>
-        </w:rPr>
-        <w:t>Newzoo</w:t>
-      </w:r>
-      <w:proofErr w:type="spellEnd"/>
-      <w:r>
-        <w:rPr>
-          <w:lang w:val="en-GB"/>
-        </w:rPr>
-        <w:t xml:space="preserve"> (2019) – Global Games Report: </w:t>
+        <w:t xml:space="preserve">: Newzoo (2019) – Global Games Report: </w:t>
       </w:r>
       <w:r>
         <w:rPr>
@@ -4232,98 +3363,13 @@
         <w:rPr>
           <w:lang w:val="en-GB"/>
         </w:rPr>
-        <w:t xml:space="preserve">      Abb. 21: </w:t>
-      </w:r>
-      <w:hyperlink r:id="rId58" w:history="1">
-        <w:r>
-          <w:rPr>
-            <w:rStyle w:val="Hyperlink"/>
-            <w:lang w:val="en-GB"/>
-          </w:rPr>
-          <w:t>https://appgrowthsummit.com/the-power-of-subscription-models-in-gaming/</w:t>
-        </w:r>
-      </w:hyperlink>
-      <w:r>
-        <w:rPr>
-          <w:lang w:val="en-GB"/>
-        </w:rPr>
-        <w:t xml:space="preserve"> [29.12.2021]</w:t>
-      </w:r>
-    </w:p>
-    <w:p>
-      <w:pPr>
-        <w:tabs>
-          <w:tab w:val="left" w:pos="3196"/>
-        </w:tabs>
-        <w:rPr>
-          <w:lang w:val="en-GB"/>
-        </w:rPr>
-      </w:pPr>
-      <w:r>
-        <w:rPr>
-          <w:lang w:val="en-GB"/>
-        </w:rPr>
-        <w:t xml:space="preserve">      Abb. 2</w:t>
-      </w:r>
-      <w:r>
-        <w:rPr>
-          <w:lang w:val="en-GB"/>
-        </w:rPr>
-        <w:t>2</w:t>
-      </w:r>
-      <w:r>
-        <w:rPr>
-          <w:lang w:val="en-GB"/>
-        </w:rPr>
-        <w:t xml:space="preserve">: </w:t>
-      </w:r>
-      <w:proofErr w:type="spellStart"/>
-      <w:r>
-        <w:rPr>
-          <w:lang w:val="en-GB"/>
-        </w:rPr>
-        <w:t>o.A.</w:t>
-      </w:r>
-      <w:proofErr w:type="spellEnd"/>
-      <w:r>
-        <w:rPr>
-          <w:lang w:val="en-GB"/>
-        </w:rPr>
-        <w:t xml:space="preserve"> (</w:t>
-      </w:r>
-      <w:proofErr w:type="spellStart"/>
-      <w:r>
-        <w:rPr>
-          <w:lang w:val="en-GB"/>
-        </w:rPr>
-        <w:t>o.J.</w:t>
-      </w:r>
-      <w:proofErr w:type="spellEnd"/>
-      <w:r>
-        <w:rPr>
-          <w:lang w:val="en-GB"/>
-        </w:rPr>
-        <w:t xml:space="preserve">) </w:t>
-      </w:r>
-      <w:r>
-        <w:rPr>
-          <w:lang w:val="en-GB"/>
-        </w:rPr>
-        <w:t xml:space="preserve">– League of Legends </w:t>
-      </w:r>
-      <w:proofErr w:type="spellStart"/>
-      <w:r>
-        <w:rPr>
-          <w:lang w:val="en-GB"/>
-        </w:rPr>
-        <w:t>Lootbox</w:t>
-      </w:r>
-      <w:proofErr w:type="spellEnd"/>
-      <w:r>
-        <w:rPr>
-          <w:lang w:val="en-GB"/>
-        </w:rPr>
-        <w:t>:</w:t>
+        <w:t xml:space="preserve">      Abb. 21: o.A. (o.J.) </w:t>
+      </w:r>
+      <w:r>
+        <w:rPr>
+          <w:lang w:val="en-GB"/>
+        </w:rPr>
+        <w:t>– League of Legends Lootbox:</w:t>
       </w:r>
       <w:r>
         <w:rPr>
@@ -4331,7 +3377,7 @@
         </w:rPr>
         <w:t xml:space="preserve"> </w:t>
       </w:r>
-      <w:hyperlink r:id="rId59" w:history="1">
+      <w:hyperlink r:id="rId62" w:history="1">
         <w:r>
           <w:rPr>
             <w:rStyle w:val="Hyperlink"/>
@@ -4378,7 +3424,7 @@
         <w:rPr>
           <w:lang w:val="en-GB"/>
         </w:rPr>
-        <w:t>3</w:t>
+        <w:t>2</w:t>
       </w:r>
       <w:r>
         <w:rPr>
@@ -4390,21 +3436,7 @@
         <w:rPr>
           <w:lang w:val="en-GB"/>
         </w:rPr>
-        <w:t>rends LLC (</w:t>
-      </w:r>
-      <w:proofErr w:type="spellStart"/>
-      <w:r>
-        <w:rPr>
-          <w:lang w:val="en-GB"/>
-        </w:rPr>
-        <w:t>o.J.</w:t>
-      </w:r>
-      <w:proofErr w:type="spellEnd"/>
-      <w:r>
-        <w:rPr>
-          <w:lang w:val="en-GB"/>
-        </w:rPr>
-        <w:t xml:space="preserve">) – GameStop Gross Profit 2006-2021: </w:t>
+        <w:t xml:space="preserve">rends LLC (o.J.) – GameStop Gross Profit 2006-2021: </w:t>
       </w:r>
       <w:r>
         <w:rPr>
@@ -4412,7 +3444,7 @@
         </w:rPr>
         <w:t xml:space="preserve"> </w:t>
       </w:r>
-      <w:hyperlink r:id="rId60" w:history="1">
+      <w:hyperlink r:id="rId63" w:history="1">
         <w:r>
           <w:rPr>
             <w:rStyle w:val="Hyperlink"/>
@@ -4522,35 +3554,13 @@
         </w:rPr>
         <w:t xml:space="preserve"> </w:t>
       </w:r>
-      <w:proofErr w:type="spellStart"/>
-      <w:r>
-        <w:rPr>
-          <w:lang w:val="en-GB"/>
-        </w:rPr>
-        <w:t>o.A.</w:t>
-      </w:r>
-      <w:proofErr w:type="spellEnd"/>
-      <w:r>
-        <w:rPr>
-          <w:lang w:val="en-GB"/>
-        </w:rPr>
-        <w:t xml:space="preserve"> (</w:t>
-      </w:r>
-      <w:proofErr w:type="spellStart"/>
-      <w:r>
-        <w:rPr>
-          <w:lang w:val="en-GB"/>
-        </w:rPr>
-        <w:t>o.J.</w:t>
-      </w:r>
-      <w:proofErr w:type="spellEnd"/>
-      <w:r>
-        <w:rPr>
-          <w:lang w:val="en-GB"/>
-        </w:rPr>
-        <w:t xml:space="preserve">) – Second generation of video games: </w:t>
-      </w:r>
-      <w:hyperlink r:id="rId61" w:anchor="cite_note-2600_final-1" w:history="1">
+      <w:r>
+        <w:rPr>
+          <w:lang w:val="en-GB"/>
+        </w:rPr>
+        <w:t xml:space="preserve">o.A. (o.J.) – Second generation of video games: </w:t>
+      </w:r>
+      <w:hyperlink r:id="rId64" w:anchor="cite_note-2600_final-1" w:history="1">
         <w:r>
           <w:rPr>
             <w:rStyle w:val="Hyperlink"/>
@@ -4578,19 +3588,11 @@
         </w:rPr>
         <w:t xml:space="preserve">2. </w:t>
       </w:r>
-      <w:proofErr w:type="spellStart"/>
-      <w:r>
-        <w:rPr>
-          <w:lang w:val="en-GB"/>
-        </w:rPr>
-        <w:t>Retroist</w:t>
-      </w:r>
-      <w:proofErr w:type="spellEnd"/>
-      <w:r>
-        <w:rPr>
-          <w:lang w:val="en-GB"/>
-        </w:rPr>
-        <w:t xml:space="preserve"> (09.03.2021) </w:t>
+      <w:r>
+        <w:rPr>
+          <w:lang w:val="en-GB"/>
+        </w:rPr>
+        <w:t xml:space="preserve">Retroist (09.03.2021) </w:t>
       </w:r>
       <w:r>
         <w:rPr>
@@ -4608,21 +3610,7 @@
         <w:rPr>
           <w:lang w:val="en-GB"/>
         </w:rPr>
-        <w:t xml:space="preserve">w much did a </w:t>
-      </w:r>
-      <w:proofErr w:type="spellStart"/>
-      <w:r>
-        <w:rPr>
-          <w:lang w:val="en-GB"/>
-        </w:rPr>
-        <w:t>ColecoVision</w:t>
-      </w:r>
-      <w:proofErr w:type="spellEnd"/>
-      <w:r>
-        <w:rPr>
-          <w:lang w:val="en-GB"/>
-        </w:rPr>
-        <w:t xml:space="preserve"> cost in 1983?</w:t>
+        <w:t>w much did a ColecoVision cost in 1983?</w:t>
       </w:r>
       <w:r>
         <w:rPr>
@@ -4630,7 +3618,7 @@
         </w:rPr>
         <w:t xml:space="preserve"> </w:t>
       </w:r>
-      <w:hyperlink r:id="rId62" w:history="1">
+      <w:hyperlink r:id="rId65" w:history="1">
         <w:r>
           <w:rPr>
             <w:rStyle w:val="Hyperlink"/>
@@ -4717,7 +3705,7 @@
         </w:rPr>
         <w:t xml:space="preserve"> </w:t>
       </w:r>
-      <w:hyperlink r:id="rId63" w:history="1">
+      <w:hyperlink r:id="rId66" w:history="1">
         <w:r>
           <w:rPr>
             <w:rStyle w:val="Hyperlink"/>
@@ -4769,36 +3757,18 @@
         <w:rPr>
           <w:lang w:val="de-DE"/>
         </w:rPr>
-        <w:lastRenderedPageBreak/>
         <w:tab/>
         <w:t xml:space="preserve">   3. Christoph Dernbach (2012) – Apple 1: </w:t>
       </w:r>
-      <w:r>
-        <w:fldChar w:fldCharType="begin"/>
-      </w:r>
-      <w:r>
-        <w:instrText xml:space="preserve"> HYPERL</w:instrText>
-      </w:r>
-      <w:r>
-        <w:instrText xml:space="preserve">INK "https://www.mac-history.net/apple-history-2/apple-i/2012-07-08/apple-i" </w:instrText>
-      </w:r>
-      <w:r>
-        <w:fldChar w:fldCharType="separate"/>
-      </w:r>
-      <w:r>
-        <w:rPr>
-          <w:rStyle w:val="Hyperlink"/>
-          <w:lang w:val="de-DE"/>
-        </w:rPr>
-        <w:t>https://www.mac-history.net/apple-history-2/apple-i/2012-07-08/apple-i</w:t>
-      </w:r>
-      <w:r>
-        <w:rPr>
-          <w:rStyle w:val="Hyperlink"/>
-          <w:lang w:val="de-DE"/>
-        </w:rPr>
-        <w:fldChar w:fldCharType="end"/>
-      </w:r>
+      <w:hyperlink r:id="rId67" w:history="1">
+        <w:r>
+          <w:rPr>
+            <w:rStyle w:val="Hyperlink"/>
+            <w:lang w:val="de-DE"/>
+          </w:rPr>
+          <w:t>https://www.mac-history.net/apple-history-2/apple-i/2012-07-08/apple-i</w:t>
+        </w:r>
+      </w:hyperlink>
       <w:r>
         <w:rPr>
           <w:lang w:val="de-DE"/>
@@ -4825,32 +3795,15 @@
         </w:rPr>
         <w:t xml:space="preserve">Apple 1: </w:t>
       </w:r>
-      <w:r>
-        <w:fldChar w:fldCharType="begin"/>
-      </w:r>
-      <w:r>
-        <w:instrText xml:space="preserve"> HYPERLINK "http://oldcomputers.net/applei.ht</w:instrText>
-      </w:r>
-      <w:r>
-        <w:instrText xml:space="preserve">ml" </w:instrText>
-      </w:r>
-      <w:r>
-        <w:fldChar w:fldCharType="separate"/>
-      </w:r>
-      <w:r>
-        <w:rPr>
-          <w:rStyle w:val="Hyperlink"/>
-          <w:lang w:val="de-DE"/>
-        </w:rPr>
-        <w:t>http://oldcomputers.net/applei.html</w:t>
-      </w:r>
-      <w:r>
-        <w:rPr>
-          <w:rStyle w:val="Hyperlink"/>
-          <w:lang w:val="de-DE"/>
-        </w:rPr>
-        <w:fldChar w:fldCharType="end"/>
-      </w:r>
+      <w:hyperlink r:id="rId68" w:history="1">
+        <w:r>
+          <w:rPr>
+            <w:rStyle w:val="Hyperlink"/>
+            <w:lang w:val="de-DE"/>
+          </w:rPr>
+          <w:t>http://oldcomputers.net/applei.html</w:t>
+        </w:r>
+      </w:hyperlink>
       <w:r>
         <w:rPr>
           <w:lang w:val="de-DE"/>
@@ -4928,7 +3881,7 @@
         </w:rPr>
         <w:t xml:space="preserve"> </w:t>
       </w:r>
-      <w:hyperlink r:id="rId64" w:history="1">
+      <w:hyperlink r:id="rId69" w:history="1">
         <w:r>
           <w:rPr>
             <w:rStyle w:val="Hyperlink"/>
@@ -5017,7 +3970,7 @@
         </w:rPr>
         <w:t xml:space="preserve"> </w:t>
       </w:r>
-      <w:hyperlink r:id="rId65" w:history="1">
+      <w:hyperlink r:id="rId70" w:history="1">
         <w:r>
           <w:rPr>
             <w:rStyle w:val="Hyperlink"/>
@@ -5078,7 +4031,7 @@
         </w:rPr>
         <w:t xml:space="preserve">e Best-Selling Arcade Game of All Time: </w:t>
       </w:r>
-      <w:hyperlink r:id="rId66" w:history="1">
+      <w:hyperlink r:id="rId71" w:history="1">
         <w:r>
           <w:rPr>
             <w:rStyle w:val="Hyperlink"/>
@@ -5504,32 +4457,7 @@
           <w:lang w:eastAsia="en-DE"/>
         </w:rPr>
         <w:tab/>
-      </w:r>
-      <w:proofErr w:type="spellStart"/>
-      <w:r>
-        <w:rPr>
-          <w:rFonts w:ascii="Arial" w:eastAsia="Times New Roman" w:hAnsi="Arial" w:cs="Arial"/>
-          <w:b/>
-          <w:bCs/>
-          <w:color w:val="000000"/>
-          <w:sz w:val="28"/>
-          <w:szCs w:val="28"/>
-          <w:lang w:eastAsia="en-DE"/>
-        </w:rPr>
-        <w:t>Modulnummer</w:t>
-      </w:r>
-      <w:proofErr w:type="spellEnd"/>
-      <w:r>
-        <w:rPr>
-          <w:rFonts w:ascii="Arial" w:eastAsia="Times New Roman" w:hAnsi="Arial" w:cs="Arial"/>
-          <w:b/>
-          <w:bCs/>
-          <w:color w:val="000000"/>
-          <w:sz w:val="28"/>
-          <w:szCs w:val="28"/>
-          <w:lang w:eastAsia="en-DE"/>
-        </w:rPr>
-        <w:t>:</w:t>
+        <w:t>Modulnummer:</w:t>
       </w:r>
       <w:r>
         <w:rPr>
@@ -5596,32 +4524,7 @@
           <w:lang w:eastAsia="en-DE"/>
         </w:rPr>
         <w:tab/>
-      </w:r>
-      <w:proofErr w:type="spellStart"/>
-      <w:r>
-        <w:rPr>
-          <w:rFonts w:ascii="Arial" w:eastAsia="Times New Roman" w:hAnsi="Arial" w:cs="Arial"/>
-          <w:b/>
-          <w:bCs/>
-          <w:color w:val="000000"/>
-          <w:sz w:val="28"/>
-          <w:szCs w:val="28"/>
-          <w:lang w:eastAsia="en-DE"/>
-        </w:rPr>
-        <w:t>Modulname</w:t>
-      </w:r>
-      <w:proofErr w:type="spellEnd"/>
-      <w:r>
-        <w:rPr>
-          <w:rFonts w:ascii="Arial" w:eastAsia="Times New Roman" w:hAnsi="Arial" w:cs="Arial"/>
-          <w:b/>
-          <w:bCs/>
-          <w:color w:val="000000"/>
-          <w:sz w:val="28"/>
-          <w:szCs w:val="28"/>
-          <w:lang w:eastAsia="en-DE"/>
-        </w:rPr>
-        <w:t>:</w:t>
+        <w:t>Modulname:</w:t>
       </w:r>
       <w:r>
         <w:rPr>
@@ -5704,8 +4607,60 @@
           <w:lang w:eastAsia="en-DE"/>
         </w:rPr>
         <w:tab/>
-      </w:r>
-      <w:proofErr w:type="spellStart"/>
+        <w:t>Abgabedatum:</w:t>
+      </w:r>
+      <w:r>
+        <w:rPr>
+          <w:rFonts w:ascii="Arial" w:eastAsia="Times New Roman" w:hAnsi="Arial" w:cs="Arial"/>
+          <w:color w:val="000000"/>
+          <w:sz w:val="24"/>
+          <w:szCs w:val="24"/>
+          <w:lang w:eastAsia="en-DE"/>
+        </w:rPr>
+        <w:tab/>
+      </w:r>
+      <w:r>
+        <w:rPr>
+          <w:rFonts w:ascii="Arial" w:eastAsia="Times New Roman" w:hAnsi="Arial" w:cs="Arial"/>
+          <w:color w:val="000000"/>
+          <w:sz w:val="24"/>
+          <w:szCs w:val="24"/>
+          <w:lang w:eastAsia="en-DE"/>
+        </w:rPr>
+        <w:tab/>
+      </w:r>
+      <w:r>
+        <w:rPr>
+          <w:rFonts w:ascii="Arial" w:eastAsia="Times New Roman" w:hAnsi="Arial" w:cs="Arial"/>
+          <w:color w:val="000000"/>
+          <w:sz w:val="24"/>
+          <w:szCs w:val="24"/>
+          <w:lang w:eastAsia="en-DE"/>
+        </w:rPr>
+        <w:tab/>
+      </w:r>
+      <w:r>
+        <w:rPr>
+          <w:rFonts w:ascii="Arial" w:eastAsia="Times New Roman" w:hAnsi="Arial" w:cs="Arial"/>
+          <w:color w:val="FF0000"/>
+          <w:sz w:val="24"/>
+          <w:szCs w:val="24"/>
+          <w:lang w:val="de-DE" w:eastAsia="en-DE"/>
+        </w:rPr>
+        <w:t>TTMMJJ</w:t>
+      </w:r>
+    </w:p>
+    <w:p>
+      <w:pPr>
+        <w:spacing w:after="0" w:line="240" w:lineRule="auto"/>
+        <w:ind w:left="1026" w:hanging="2565"/>
+        <w:rPr>
+          <w:rFonts w:ascii="Times New Roman" w:eastAsia="Times New Roman" w:hAnsi="Times New Roman" w:cs="Times New Roman"/>
+          <w:sz w:val="24"/>
+          <w:szCs w:val="24"/>
+          <w:lang w:val="de-DE" w:eastAsia="en-DE"/>
+        </w:rPr>
+      </w:pPr>
       <w:r>
         <w:rPr>
           <w:rFonts w:ascii="Arial" w:eastAsia="Times New Roman" w:hAnsi="Arial" w:cs="Arial"/>
@@ -5716,110 +4671,8 @@
           <w:szCs w:val="28"/>
           <w:lang w:eastAsia="en-DE"/>
         </w:rPr>
-        <w:t>Abgabedatum</w:t>
-      </w:r>
-      <w:proofErr w:type="spellEnd"/>
-      <w:r>
-        <w:rPr>
-          <w:rFonts w:ascii="Arial" w:eastAsia="Times New Roman" w:hAnsi="Arial" w:cs="Arial"/>
-          <w:b/>
-          <w:bCs/>
-          <w:color w:val="000000"/>
-          <w:sz w:val="28"/>
-          <w:szCs w:val="28"/>
-          <w:lang w:eastAsia="en-DE"/>
-        </w:rPr>
-        <w:t>:</w:t>
-      </w:r>
-      <w:r>
-        <w:rPr>
-          <w:rFonts w:ascii="Arial" w:eastAsia="Times New Roman" w:hAnsi="Arial" w:cs="Arial"/>
-          <w:color w:val="000000"/>
-          <w:sz w:val="24"/>
-          <w:szCs w:val="24"/>
-          <w:lang w:eastAsia="en-DE"/>
-        </w:rPr>
         <w:tab/>
-      </w:r>
-      <w:r>
-        <w:rPr>
-          <w:rFonts w:ascii="Arial" w:eastAsia="Times New Roman" w:hAnsi="Arial" w:cs="Arial"/>
-          <w:color w:val="000000"/>
-          <w:sz w:val="24"/>
-          <w:szCs w:val="24"/>
-          <w:lang w:eastAsia="en-DE"/>
-        </w:rPr>
-        <w:tab/>
-      </w:r>
-      <w:r>
-        <w:rPr>
-          <w:rFonts w:ascii="Arial" w:eastAsia="Times New Roman" w:hAnsi="Arial" w:cs="Arial"/>
-          <w:color w:val="000000"/>
-          <w:sz w:val="24"/>
-          <w:szCs w:val="24"/>
-          <w:lang w:eastAsia="en-DE"/>
-        </w:rPr>
-        <w:tab/>
-      </w:r>
-      <w:r>
-        <w:rPr>
-          <w:rFonts w:ascii="Arial" w:eastAsia="Times New Roman" w:hAnsi="Arial" w:cs="Arial"/>
-          <w:color w:val="FF0000"/>
-          <w:sz w:val="24"/>
-          <w:szCs w:val="24"/>
-          <w:lang w:val="de-DE" w:eastAsia="en-DE"/>
-        </w:rPr>
-        <w:t>TTMMJJ</w:t>
-      </w:r>
-    </w:p>
-    <w:p>
-      <w:pPr>
-        <w:spacing w:after="0" w:line="240" w:lineRule="auto"/>
-        <w:ind w:left="1026" w:hanging="2565"/>
-        <w:rPr>
-          <w:rFonts w:ascii="Times New Roman" w:eastAsia="Times New Roman" w:hAnsi="Times New Roman" w:cs="Times New Roman"/>
-          <w:sz w:val="24"/>
-          <w:szCs w:val="24"/>
-          <w:lang w:val="de-DE" w:eastAsia="en-DE"/>
-        </w:rPr>
-      </w:pPr>
-      <w:r>
-        <w:rPr>
-          <w:rFonts w:ascii="Arial" w:eastAsia="Times New Roman" w:hAnsi="Arial" w:cs="Arial"/>
-          <w:b/>
-          <w:bCs/>
-          <w:color w:val="000000"/>
-          <w:sz w:val="28"/>
-          <w:szCs w:val="28"/>
-          <w:lang w:eastAsia="en-DE"/>
-        </w:rPr>
-        <w:tab/>
-      </w:r>
-      <w:proofErr w:type="spellStart"/>
-      <w:r>
-        <w:rPr>
-          <w:rFonts w:ascii="Arial" w:eastAsia="Times New Roman" w:hAnsi="Arial" w:cs="Arial"/>
-          <w:b/>
-          <w:bCs/>
-          <w:color w:val="000000"/>
-          <w:sz w:val="28"/>
-          <w:szCs w:val="28"/>
-          <w:lang w:eastAsia="en-DE"/>
-        </w:rPr>
-        <w:t>Abschluss</w:t>
-      </w:r>
-      <w:proofErr w:type="spellEnd"/>
-      <w:r>
-        <w:rPr>
-          <w:rFonts w:ascii="Arial" w:eastAsia="Times New Roman" w:hAnsi="Arial" w:cs="Arial"/>
-          <w:b/>
-          <w:bCs/>
-          <w:color w:val="000000"/>
-          <w:sz w:val="28"/>
-          <w:szCs w:val="28"/>
-          <w:lang w:eastAsia="en-DE"/>
-        </w:rPr>
-        <w:t>:</w:t>
+        <w:t>Abschluss:</w:t>
       </w:r>
       <w:r>
         <w:rPr>
@@ -6265,7 +5118,6 @@
         </w:rPr>
         <w:t>- /Zeichen</w:t>
       </w:r>
-      <w:proofErr w:type="spellStart"/>
       <w:r>
         <w:rPr>
           <w:rFonts w:ascii="Arial" w:eastAsia="Times New Roman" w:hAnsi="Arial" w:cs="Arial"/>
@@ -6276,20 +5128,7 @@
           <w:szCs w:val="28"/>
           <w:lang w:eastAsia="en-DE"/>
         </w:rPr>
-        <w:t>anzahl</w:t>
-      </w:r>
-      <w:proofErr w:type="spellEnd"/>
-      <w:r>
-        <w:rPr>
-          <w:rFonts w:ascii="Arial" w:eastAsia="Times New Roman" w:hAnsi="Arial" w:cs="Arial"/>
-          <w:b/>
-          <w:bCs/>
-          <w:color w:val="000000"/>
-          <w:sz w:val="28"/>
-          <w:szCs w:val="28"/>
-          <w:lang w:eastAsia="en-DE"/>
-        </w:rPr>
-        <w:t>:</w:t>
+        <w:t>anzahl:</w:t>
       </w:r>
       <w:r>
         <w:rPr>
@@ -6357,7 +5196,6 @@
           <w:lang w:eastAsia="en-DE"/>
         </w:rPr>
       </w:pPr>
-      <w:proofErr w:type="spellStart"/>
       <w:r>
         <w:rPr>
           <w:rFonts w:ascii="Arial" w:eastAsia="Times New Roman" w:hAnsi="Arial" w:cs="Arial"/>
@@ -6368,9 +5206,200 @@
           <w:szCs w:val="24"/>
           <w:lang w:eastAsia="en-DE"/>
         </w:rPr>
-        <w:t>Selbstständigkeitserklärung</w:t>
-      </w:r>
-      <w:proofErr w:type="spellEnd"/>
+        <w:t>Selbstständigkeitserklärung:</w:t>
+      </w:r>
+    </w:p>
+    <w:p>
+      <w:pPr>
+        <w:spacing w:after="0" w:line="240" w:lineRule="auto"/>
+        <w:jc w:val="both"/>
+        <w:rPr>
+          <w:rFonts w:ascii="Times New Roman" w:eastAsia="Times New Roman" w:hAnsi="Times New Roman" w:cs="Times New Roman"/>
+          <w:sz w:val="24"/>
+          <w:szCs w:val="24"/>
+          <w:lang w:eastAsia="en-DE"/>
+        </w:rPr>
+      </w:pPr>
+      <w:r>
+        <w:rPr>
+          <w:rFonts w:ascii="Arial" w:eastAsia="Times New Roman" w:hAnsi="Arial" w:cs="Arial"/>
+          <w:color w:val="000000"/>
+          <w:sz w:val="24"/>
+          <w:szCs w:val="24"/>
+          <w:lang w:eastAsia="en-DE"/>
+        </w:rPr>
+        <w:t>Hiermit bestätige ich, dass ich die vorliegende Arbeit selbstständig verfasst und keine anderen als die angegebenen Hilfsmittel benutzt habe. Die Stellen der Arbeit, die dem Wortlaut oder dem Sinn nach anderen Werken (dazu zählen auch Internetquellen) entnommen sind, wurden unter Angabe der Quelle kenntlich gemacht.</w:t>
+      </w:r>
+    </w:p>
+    <w:p>
+      <w:pPr>
+        <w:spacing w:after="240" w:line="240" w:lineRule="auto"/>
+        <w:rPr>
+          <w:rFonts w:ascii="Times New Roman" w:eastAsia="Times New Roman" w:hAnsi="Times New Roman" w:cs="Times New Roman"/>
+          <w:sz w:val="24"/>
+          <w:szCs w:val="24"/>
+          <w:lang w:eastAsia="en-DE"/>
+        </w:rPr>
+      </w:pPr>
+    </w:p>
+    <w:p>
+      <w:pPr>
+        <w:spacing w:after="0" w:line="240" w:lineRule="auto"/>
+        <w:jc w:val="both"/>
+        <w:rPr>
+          <w:rFonts w:ascii="Times New Roman" w:eastAsia="Times New Roman" w:hAnsi="Times New Roman" w:cs="Times New Roman"/>
+          <w:sz w:val="24"/>
+          <w:szCs w:val="24"/>
+          <w:lang w:eastAsia="en-DE"/>
+        </w:rPr>
+      </w:pPr>
+      <w:r>
+        <w:rPr>
+          <w:rFonts w:ascii="Arial" w:eastAsia="Times New Roman" w:hAnsi="Arial" w:cs="Arial"/>
+          <w:color w:val="000000"/>
+          <w:sz w:val="24"/>
+          <w:szCs w:val="24"/>
+          <w:lang w:eastAsia="en-DE"/>
+        </w:rPr>
+        <w:t>______________________</w:t>
+      </w:r>
+      <w:r>
+        <w:rPr>
+          <w:rFonts w:ascii="Arial" w:eastAsia="Times New Roman" w:hAnsi="Arial" w:cs="Arial"/>
+          <w:color w:val="000000"/>
+          <w:sz w:val="24"/>
+          <w:szCs w:val="24"/>
+          <w:lang w:eastAsia="en-DE"/>
+        </w:rPr>
+        <w:tab/>
+      </w:r>
+      <w:r>
+        <w:rPr>
+          <w:rFonts w:ascii="Arial" w:eastAsia="Times New Roman" w:hAnsi="Arial" w:cs="Arial"/>
+          <w:color w:val="000000"/>
+          <w:sz w:val="24"/>
+          <w:szCs w:val="24"/>
+          <w:lang w:eastAsia="en-DE"/>
+        </w:rPr>
+        <w:tab/>
+      </w:r>
+      <w:r>
+        <w:rPr>
+          <w:rFonts w:ascii="Arial" w:eastAsia="Times New Roman" w:hAnsi="Arial" w:cs="Arial"/>
+          <w:color w:val="000000"/>
+          <w:sz w:val="24"/>
+          <w:szCs w:val="24"/>
+          <w:lang w:eastAsia="en-DE"/>
+        </w:rPr>
+        <w:tab/>
+        <w:t>______________________</w:t>
+      </w:r>
+    </w:p>
+    <w:p>
+      <w:pPr>
+        <w:spacing w:after="0" w:line="240" w:lineRule="auto"/>
+        <w:jc w:val="both"/>
+        <w:rPr>
+          <w:rFonts w:ascii="Times New Roman" w:eastAsia="Times New Roman" w:hAnsi="Times New Roman" w:cs="Times New Roman"/>
+          <w:sz w:val="24"/>
+          <w:szCs w:val="24"/>
+          <w:lang w:eastAsia="en-DE"/>
+        </w:rPr>
+      </w:pPr>
+      <w:r>
+        <w:rPr>
+          <w:rFonts w:ascii="Arial" w:eastAsia="Times New Roman" w:hAnsi="Arial" w:cs="Arial"/>
+          <w:color w:val="000000"/>
+          <w:sz w:val="20"/>
+          <w:szCs w:val="20"/>
+          <w:lang w:eastAsia="en-DE"/>
+        </w:rPr>
+        <w:t>Ort, Datum</w:t>
+      </w:r>
+      <w:r>
+        <w:rPr>
+          <w:rFonts w:ascii="Arial" w:eastAsia="Times New Roman" w:hAnsi="Arial" w:cs="Arial"/>
+          <w:color w:val="000000"/>
+          <w:sz w:val="20"/>
+          <w:szCs w:val="20"/>
+          <w:lang w:eastAsia="en-DE"/>
+        </w:rPr>
+        <w:tab/>
+      </w:r>
+      <w:r>
+        <w:rPr>
+          <w:rFonts w:ascii="Arial" w:eastAsia="Times New Roman" w:hAnsi="Arial" w:cs="Arial"/>
+          <w:color w:val="000000"/>
+          <w:sz w:val="20"/>
+          <w:szCs w:val="20"/>
+          <w:lang w:eastAsia="en-DE"/>
+        </w:rPr>
+        <w:tab/>
+      </w:r>
+      <w:r>
+        <w:rPr>
+          <w:rFonts w:ascii="Arial" w:eastAsia="Times New Roman" w:hAnsi="Arial" w:cs="Arial"/>
+          <w:color w:val="000000"/>
+          <w:sz w:val="20"/>
+          <w:szCs w:val="20"/>
+          <w:lang w:eastAsia="en-DE"/>
+        </w:rPr>
+        <w:tab/>
+      </w:r>
+      <w:r>
+        <w:rPr>
+          <w:rFonts w:ascii="Arial" w:eastAsia="Times New Roman" w:hAnsi="Arial" w:cs="Arial"/>
+          <w:color w:val="000000"/>
+          <w:sz w:val="20"/>
+          <w:szCs w:val="20"/>
+          <w:lang w:eastAsia="en-DE"/>
+        </w:rPr>
+        <w:tab/>
+      </w:r>
+      <w:r>
+        <w:rPr>
+          <w:rFonts w:ascii="Arial" w:eastAsia="Times New Roman" w:hAnsi="Arial" w:cs="Arial"/>
+          <w:color w:val="000000"/>
+          <w:sz w:val="20"/>
+          <w:szCs w:val="20"/>
+          <w:lang w:eastAsia="en-DE"/>
+        </w:rPr>
+        <w:tab/>
+      </w:r>
+      <w:r>
+        <w:rPr>
+          <w:rFonts w:ascii="Arial" w:eastAsia="Times New Roman" w:hAnsi="Arial" w:cs="Arial"/>
+          <w:color w:val="000000"/>
+          <w:sz w:val="20"/>
+          <w:szCs w:val="20"/>
+          <w:lang w:eastAsia="en-DE"/>
+        </w:rPr>
+        <w:tab/>
+        <w:t>Unterschrift Student/in</w:t>
+      </w:r>
+    </w:p>
+    <w:p>
+      <w:pPr>
+        <w:spacing w:after="240" w:line="240" w:lineRule="auto"/>
+        <w:rPr>
+          <w:rFonts w:ascii="Times New Roman" w:eastAsia="Times New Roman" w:hAnsi="Times New Roman" w:cs="Times New Roman"/>
+          <w:sz w:val="24"/>
+          <w:szCs w:val="24"/>
+          <w:lang w:eastAsia="en-DE"/>
+        </w:rPr>
+      </w:pPr>
+    </w:p>
+    <w:p>
+      <w:pPr>
+        <w:spacing w:after="0" w:line="240" w:lineRule="auto"/>
+        <w:jc w:val="both"/>
+        <w:rPr>
+          <w:rFonts w:ascii="Times New Roman" w:eastAsia="Times New Roman" w:hAnsi="Times New Roman" w:cs="Times New Roman"/>
+          <w:sz w:val="24"/>
+          <w:szCs w:val="24"/>
+          <w:lang w:eastAsia="en-DE"/>
+        </w:rPr>
+      </w:pPr>
       <w:r>
         <w:rPr>
           <w:rFonts w:ascii="Arial" w:eastAsia="Times New Roman" w:hAnsi="Arial" w:cs="Arial"/>
@@ -6381,7 +5410,7 @@
           <w:szCs w:val="24"/>
           <w:lang w:eastAsia="en-DE"/>
         </w:rPr>
-        <w:t>:</w:t>
+        <w:t>Rechtevereinbarung:</w:t>
       </w:r>
     </w:p>
     <w:p>
@@ -6395,665 +5424,15 @@
           <w:lang w:eastAsia="en-DE"/>
         </w:rPr>
       </w:pPr>
-      <w:proofErr w:type="spellStart"/>
-      <w:r>
-        <w:rPr>
-          <w:rFonts w:ascii="Arial" w:eastAsia="Times New Roman" w:hAnsi="Arial" w:cs="Arial"/>
-          <w:color w:val="000000"/>
-          <w:sz w:val="24"/>
-          <w:szCs w:val="24"/>
-          <w:lang w:eastAsia="en-DE"/>
-        </w:rPr>
-        <w:t>Hiermit</w:t>
-      </w:r>
-      <w:proofErr w:type="spellEnd"/>
-      <w:r>
-        <w:rPr>
-          <w:rFonts w:ascii="Arial" w:eastAsia="Times New Roman" w:hAnsi="Arial" w:cs="Arial"/>
-          <w:color w:val="000000"/>
-          <w:sz w:val="24"/>
-          <w:szCs w:val="24"/>
-          <w:lang w:eastAsia="en-DE"/>
-        </w:rPr>
-        <w:t xml:space="preserve"> </w:t>
-      </w:r>
-      <w:proofErr w:type="spellStart"/>
-      <w:r>
-        <w:rPr>
-          <w:rFonts w:ascii="Arial" w:eastAsia="Times New Roman" w:hAnsi="Arial" w:cs="Arial"/>
-          <w:color w:val="000000"/>
-          <w:sz w:val="24"/>
-          <w:szCs w:val="24"/>
-          <w:lang w:eastAsia="en-DE"/>
-        </w:rPr>
-        <w:t>bestätige</w:t>
-      </w:r>
-      <w:proofErr w:type="spellEnd"/>
-      <w:r>
-        <w:rPr>
-          <w:rFonts w:ascii="Arial" w:eastAsia="Times New Roman" w:hAnsi="Arial" w:cs="Arial"/>
-          <w:color w:val="000000"/>
-          <w:sz w:val="24"/>
-          <w:szCs w:val="24"/>
-          <w:lang w:eastAsia="en-DE"/>
-        </w:rPr>
-        <w:t xml:space="preserve"> ich, </w:t>
-      </w:r>
-      <w:proofErr w:type="spellStart"/>
-      <w:r>
-        <w:rPr>
-          <w:rFonts w:ascii="Arial" w:eastAsia="Times New Roman" w:hAnsi="Arial" w:cs="Arial"/>
-          <w:color w:val="000000"/>
-          <w:sz w:val="24"/>
-          <w:szCs w:val="24"/>
-          <w:lang w:eastAsia="en-DE"/>
-        </w:rPr>
-        <w:t>dass</w:t>
-      </w:r>
-      <w:proofErr w:type="spellEnd"/>
-      <w:r>
-        <w:rPr>
-          <w:rFonts w:ascii="Arial" w:eastAsia="Times New Roman" w:hAnsi="Arial" w:cs="Arial"/>
-          <w:color w:val="000000"/>
-          <w:sz w:val="24"/>
-          <w:szCs w:val="24"/>
-          <w:lang w:eastAsia="en-DE"/>
-        </w:rPr>
-        <w:t xml:space="preserve"> ich die </w:t>
-      </w:r>
-      <w:proofErr w:type="spellStart"/>
-      <w:r>
-        <w:rPr>
-          <w:rFonts w:ascii="Arial" w:eastAsia="Times New Roman" w:hAnsi="Arial" w:cs="Arial"/>
-          <w:color w:val="000000"/>
-          <w:sz w:val="24"/>
-          <w:szCs w:val="24"/>
-          <w:lang w:eastAsia="en-DE"/>
-        </w:rPr>
-        <w:t>vorliegende</w:t>
-      </w:r>
-      <w:proofErr w:type="spellEnd"/>
-      <w:r>
-        <w:rPr>
-          <w:rFonts w:ascii="Arial" w:eastAsia="Times New Roman" w:hAnsi="Arial" w:cs="Arial"/>
-          <w:color w:val="000000"/>
-          <w:sz w:val="24"/>
-          <w:szCs w:val="24"/>
-          <w:lang w:eastAsia="en-DE"/>
-        </w:rPr>
-        <w:t xml:space="preserve"> Arbeit </w:t>
-      </w:r>
-      <w:proofErr w:type="spellStart"/>
-      <w:r>
-        <w:rPr>
-          <w:rFonts w:ascii="Arial" w:eastAsia="Times New Roman" w:hAnsi="Arial" w:cs="Arial"/>
-          <w:color w:val="000000"/>
-          <w:sz w:val="24"/>
-          <w:szCs w:val="24"/>
-          <w:lang w:eastAsia="en-DE"/>
-        </w:rPr>
-        <w:t>selbstständig</w:t>
-      </w:r>
-      <w:proofErr w:type="spellEnd"/>
-      <w:r>
-        <w:rPr>
-          <w:rFonts w:ascii="Arial" w:eastAsia="Times New Roman" w:hAnsi="Arial" w:cs="Arial"/>
-          <w:color w:val="000000"/>
-          <w:sz w:val="24"/>
-          <w:szCs w:val="24"/>
-          <w:lang w:eastAsia="en-DE"/>
-        </w:rPr>
-        <w:t xml:space="preserve"> </w:t>
-      </w:r>
-      <w:proofErr w:type="spellStart"/>
-      <w:r>
-        <w:rPr>
-          <w:rFonts w:ascii="Arial" w:eastAsia="Times New Roman" w:hAnsi="Arial" w:cs="Arial"/>
-          <w:color w:val="000000"/>
-          <w:sz w:val="24"/>
-          <w:szCs w:val="24"/>
-          <w:lang w:eastAsia="en-DE"/>
-        </w:rPr>
-        <w:t>verfasst</w:t>
-      </w:r>
-      <w:proofErr w:type="spellEnd"/>
-      <w:r>
-        <w:rPr>
-          <w:rFonts w:ascii="Arial" w:eastAsia="Times New Roman" w:hAnsi="Arial" w:cs="Arial"/>
-          <w:color w:val="000000"/>
-          <w:sz w:val="24"/>
-          <w:szCs w:val="24"/>
-          <w:lang w:eastAsia="en-DE"/>
-        </w:rPr>
-        <w:t xml:space="preserve"> und </w:t>
-      </w:r>
-      <w:proofErr w:type="spellStart"/>
-      <w:r>
-        <w:rPr>
-          <w:rFonts w:ascii="Arial" w:eastAsia="Times New Roman" w:hAnsi="Arial" w:cs="Arial"/>
-          <w:color w:val="000000"/>
-          <w:sz w:val="24"/>
-          <w:szCs w:val="24"/>
-          <w:lang w:eastAsia="en-DE"/>
-        </w:rPr>
-        <w:t>keine</w:t>
-      </w:r>
-      <w:proofErr w:type="spellEnd"/>
-      <w:r>
-        <w:rPr>
-          <w:rFonts w:ascii="Arial" w:eastAsia="Times New Roman" w:hAnsi="Arial" w:cs="Arial"/>
-          <w:color w:val="000000"/>
-          <w:sz w:val="24"/>
-          <w:szCs w:val="24"/>
-          <w:lang w:eastAsia="en-DE"/>
-        </w:rPr>
-        <w:t xml:space="preserve"> </w:t>
-      </w:r>
-      <w:proofErr w:type="spellStart"/>
-      <w:r>
-        <w:rPr>
-          <w:rFonts w:ascii="Arial" w:eastAsia="Times New Roman" w:hAnsi="Arial" w:cs="Arial"/>
-          <w:color w:val="000000"/>
-          <w:sz w:val="24"/>
-          <w:szCs w:val="24"/>
-          <w:lang w:eastAsia="en-DE"/>
-        </w:rPr>
-        <w:t>anderen</w:t>
-      </w:r>
-      <w:proofErr w:type="spellEnd"/>
-      <w:r>
-        <w:rPr>
-          <w:rFonts w:ascii="Arial" w:eastAsia="Times New Roman" w:hAnsi="Arial" w:cs="Arial"/>
-          <w:color w:val="000000"/>
-          <w:sz w:val="24"/>
-          <w:szCs w:val="24"/>
-          <w:lang w:eastAsia="en-DE"/>
-        </w:rPr>
-        <w:t xml:space="preserve"> </w:t>
-      </w:r>
-      <w:proofErr w:type="spellStart"/>
-      <w:r>
-        <w:rPr>
-          <w:rFonts w:ascii="Arial" w:eastAsia="Times New Roman" w:hAnsi="Arial" w:cs="Arial"/>
-          <w:color w:val="000000"/>
-          <w:sz w:val="24"/>
-          <w:szCs w:val="24"/>
-          <w:lang w:eastAsia="en-DE"/>
-        </w:rPr>
-        <w:t>als</w:t>
-      </w:r>
-      <w:proofErr w:type="spellEnd"/>
-      <w:r>
-        <w:rPr>
-          <w:rFonts w:ascii="Arial" w:eastAsia="Times New Roman" w:hAnsi="Arial" w:cs="Arial"/>
-          <w:color w:val="000000"/>
-          <w:sz w:val="24"/>
-          <w:szCs w:val="24"/>
-          <w:lang w:eastAsia="en-DE"/>
-        </w:rPr>
-        <w:t xml:space="preserve"> die </w:t>
-      </w:r>
-      <w:proofErr w:type="spellStart"/>
-      <w:r>
-        <w:rPr>
-          <w:rFonts w:ascii="Arial" w:eastAsia="Times New Roman" w:hAnsi="Arial" w:cs="Arial"/>
-          <w:color w:val="000000"/>
-          <w:sz w:val="24"/>
-          <w:szCs w:val="24"/>
-          <w:lang w:eastAsia="en-DE"/>
-        </w:rPr>
-        <w:t>angegebenen</w:t>
-      </w:r>
-      <w:proofErr w:type="spellEnd"/>
-      <w:r>
-        <w:rPr>
-          <w:rFonts w:ascii="Arial" w:eastAsia="Times New Roman" w:hAnsi="Arial" w:cs="Arial"/>
-          <w:color w:val="000000"/>
-          <w:sz w:val="24"/>
-          <w:szCs w:val="24"/>
-          <w:lang w:eastAsia="en-DE"/>
-        </w:rPr>
-        <w:t xml:space="preserve"> </w:t>
-      </w:r>
-      <w:proofErr w:type="spellStart"/>
-      <w:r>
-        <w:rPr>
-          <w:rFonts w:ascii="Arial" w:eastAsia="Times New Roman" w:hAnsi="Arial" w:cs="Arial"/>
-          <w:color w:val="000000"/>
-          <w:sz w:val="24"/>
-          <w:szCs w:val="24"/>
-          <w:lang w:eastAsia="en-DE"/>
-        </w:rPr>
-        <w:t>Hilfsmittel</w:t>
-      </w:r>
-      <w:proofErr w:type="spellEnd"/>
-      <w:r>
-        <w:rPr>
-          <w:rFonts w:ascii="Arial" w:eastAsia="Times New Roman" w:hAnsi="Arial" w:cs="Arial"/>
-          <w:color w:val="000000"/>
-          <w:sz w:val="24"/>
-          <w:szCs w:val="24"/>
-          <w:lang w:eastAsia="en-DE"/>
-        </w:rPr>
-        <w:t xml:space="preserve"> </w:t>
-      </w:r>
-      <w:proofErr w:type="spellStart"/>
-      <w:r>
-        <w:rPr>
-          <w:rFonts w:ascii="Arial" w:eastAsia="Times New Roman" w:hAnsi="Arial" w:cs="Arial"/>
-          <w:color w:val="000000"/>
-          <w:sz w:val="24"/>
-          <w:szCs w:val="24"/>
-          <w:lang w:eastAsia="en-DE"/>
-        </w:rPr>
-        <w:t>benutzt</w:t>
-      </w:r>
-      <w:proofErr w:type="spellEnd"/>
-      <w:r>
-        <w:rPr>
-          <w:rFonts w:ascii="Arial" w:eastAsia="Times New Roman" w:hAnsi="Arial" w:cs="Arial"/>
-          <w:color w:val="000000"/>
-          <w:sz w:val="24"/>
-          <w:szCs w:val="24"/>
-          <w:lang w:eastAsia="en-DE"/>
-        </w:rPr>
-        <w:t xml:space="preserve"> </w:t>
-      </w:r>
-      <w:proofErr w:type="spellStart"/>
-      <w:r>
-        <w:rPr>
-          <w:rFonts w:ascii="Arial" w:eastAsia="Times New Roman" w:hAnsi="Arial" w:cs="Arial"/>
-          <w:color w:val="000000"/>
-          <w:sz w:val="24"/>
-          <w:szCs w:val="24"/>
-          <w:lang w:eastAsia="en-DE"/>
-        </w:rPr>
-        <w:t>habe</w:t>
-      </w:r>
-      <w:proofErr w:type="spellEnd"/>
-      <w:r>
-        <w:rPr>
-          <w:rFonts w:ascii="Arial" w:eastAsia="Times New Roman" w:hAnsi="Arial" w:cs="Arial"/>
-          <w:color w:val="000000"/>
-          <w:sz w:val="24"/>
-          <w:szCs w:val="24"/>
-          <w:lang w:eastAsia="en-DE"/>
-        </w:rPr>
-        <w:t xml:space="preserve">. Die </w:t>
-      </w:r>
-      <w:proofErr w:type="spellStart"/>
-      <w:r>
-        <w:rPr>
-          <w:rFonts w:ascii="Arial" w:eastAsia="Times New Roman" w:hAnsi="Arial" w:cs="Arial"/>
-          <w:color w:val="000000"/>
-          <w:sz w:val="24"/>
-          <w:szCs w:val="24"/>
-          <w:lang w:eastAsia="en-DE"/>
-        </w:rPr>
-        <w:t>Stellen</w:t>
-      </w:r>
-      <w:proofErr w:type="spellEnd"/>
-      <w:r>
-        <w:rPr>
-          <w:rFonts w:ascii="Arial" w:eastAsia="Times New Roman" w:hAnsi="Arial" w:cs="Arial"/>
-          <w:color w:val="000000"/>
-          <w:sz w:val="24"/>
-          <w:szCs w:val="24"/>
-          <w:lang w:eastAsia="en-DE"/>
-        </w:rPr>
-        <w:t xml:space="preserve"> der Arbeit, die dem </w:t>
-      </w:r>
-      <w:proofErr w:type="spellStart"/>
-      <w:r>
-        <w:rPr>
-          <w:rFonts w:ascii="Arial" w:eastAsia="Times New Roman" w:hAnsi="Arial" w:cs="Arial"/>
-          <w:color w:val="000000"/>
-          <w:sz w:val="24"/>
-          <w:szCs w:val="24"/>
-          <w:lang w:eastAsia="en-DE"/>
-        </w:rPr>
-        <w:t>Wortlaut</w:t>
-      </w:r>
-      <w:proofErr w:type="spellEnd"/>
-      <w:r>
-        <w:rPr>
-          <w:rFonts w:ascii="Arial" w:eastAsia="Times New Roman" w:hAnsi="Arial" w:cs="Arial"/>
-          <w:color w:val="000000"/>
-          <w:sz w:val="24"/>
-          <w:szCs w:val="24"/>
-          <w:lang w:eastAsia="en-DE"/>
-        </w:rPr>
-        <w:t xml:space="preserve"> </w:t>
-      </w:r>
-      <w:proofErr w:type="spellStart"/>
-      <w:r>
-        <w:rPr>
-          <w:rFonts w:ascii="Arial" w:eastAsia="Times New Roman" w:hAnsi="Arial" w:cs="Arial"/>
-          <w:color w:val="000000"/>
-          <w:sz w:val="24"/>
-          <w:szCs w:val="24"/>
-          <w:lang w:eastAsia="en-DE"/>
-        </w:rPr>
-        <w:t>oder</w:t>
-      </w:r>
-      <w:proofErr w:type="spellEnd"/>
-      <w:r>
-        <w:rPr>
-          <w:rFonts w:ascii="Arial" w:eastAsia="Times New Roman" w:hAnsi="Arial" w:cs="Arial"/>
-          <w:color w:val="000000"/>
-          <w:sz w:val="24"/>
-          <w:szCs w:val="24"/>
-          <w:lang w:eastAsia="en-DE"/>
-        </w:rPr>
-        <w:t xml:space="preserve"> dem Sinn </w:t>
-      </w:r>
-      <w:proofErr w:type="spellStart"/>
-      <w:r>
-        <w:rPr>
-          <w:rFonts w:ascii="Arial" w:eastAsia="Times New Roman" w:hAnsi="Arial" w:cs="Arial"/>
-          <w:color w:val="000000"/>
-          <w:sz w:val="24"/>
-          <w:szCs w:val="24"/>
-          <w:lang w:eastAsia="en-DE"/>
-        </w:rPr>
-        <w:t>nach</w:t>
-      </w:r>
-      <w:proofErr w:type="spellEnd"/>
-      <w:r>
-        <w:rPr>
-          <w:rFonts w:ascii="Arial" w:eastAsia="Times New Roman" w:hAnsi="Arial" w:cs="Arial"/>
-          <w:color w:val="000000"/>
-          <w:sz w:val="24"/>
-          <w:szCs w:val="24"/>
-          <w:lang w:eastAsia="en-DE"/>
-        </w:rPr>
-        <w:t xml:space="preserve"> </w:t>
-      </w:r>
-      <w:proofErr w:type="spellStart"/>
-      <w:r>
-        <w:rPr>
-          <w:rFonts w:ascii="Arial" w:eastAsia="Times New Roman" w:hAnsi="Arial" w:cs="Arial"/>
-          <w:color w:val="000000"/>
-          <w:sz w:val="24"/>
-          <w:szCs w:val="24"/>
-          <w:lang w:eastAsia="en-DE"/>
-        </w:rPr>
-        <w:t>anderen</w:t>
-      </w:r>
-      <w:proofErr w:type="spellEnd"/>
-      <w:r>
-        <w:rPr>
-          <w:rFonts w:ascii="Arial" w:eastAsia="Times New Roman" w:hAnsi="Arial" w:cs="Arial"/>
-          <w:color w:val="000000"/>
-          <w:sz w:val="24"/>
-          <w:szCs w:val="24"/>
-          <w:lang w:eastAsia="en-DE"/>
-        </w:rPr>
-        <w:t xml:space="preserve"> </w:t>
-      </w:r>
-      <w:proofErr w:type="spellStart"/>
-      <w:r>
-        <w:rPr>
-          <w:rFonts w:ascii="Arial" w:eastAsia="Times New Roman" w:hAnsi="Arial" w:cs="Arial"/>
-          <w:color w:val="000000"/>
-          <w:sz w:val="24"/>
-          <w:szCs w:val="24"/>
-          <w:lang w:eastAsia="en-DE"/>
-        </w:rPr>
-        <w:t>Werken</w:t>
-      </w:r>
-      <w:proofErr w:type="spellEnd"/>
-      <w:r>
-        <w:rPr>
-          <w:rFonts w:ascii="Arial" w:eastAsia="Times New Roman" w:hAnsi="Arial" w:cs="Arial"/>
-          <w:color w:val="000000"/>
-          <w:sz w:val="24"/>
-          <w:szCs w:val="24"/>
-          <w:lang w:eastAsia="en-DE"/>
-        </w:rPr>
-        <w:t xml:space="preserve"> (</w:t>
-      </w:r>
-      <w:proofErr w:type="spellStart"/>
-      <w:r>
-        <w:rPr>
-          <w:rFonts w:ascii="Arial" w:eastAsia="Times New Roman" w:hAnsi="Arial" w:cs="Arial"/>
-          <w:color w:val="000000"/>
-          <w:sz w:val="24"/>
-          <w:szCs w:val="24"/>
-          <w:lang w:eastAsia="en-DE"/>
-        </w:rPr>
-        <w:t>dazu</w:t>
-      </w:r>
-      <w:proofErr w:type="spellEnd"/>
-      <w:r>
-        <w:rPr>
-          <w:rFonts w:ascii="Arial" w:eastAsia="Times New Roman" w:hAnsi="Arial" w:cs="Arial"/>
-          <w:color w:val="000000"/>
-          <w:sz w:val="24"/>
-          <w:szCs w:val="24"/>
-          <w:lang w:eastAsia="en-DE"/>
-        </w:rPr>
-        <w:t xml:space="preserve"> </w:t>
-      </w:r>
-      <w:proofErr w:type="spellStart"/>
-      <w:r>
-        <w:rPr>
-          <w:rFonts w:ascii="Arial" w:eastAsia="Times New Roman" w:hAnsi="Arial" w:cs="Arial"/>
-          <w:color w:val="000000"/>
-          <w:sz w:val="24"/>
-          <w:szCs w:val="24"/>
-          <w:lang w:eastAsia="en-DE"/>
-        </w:rPr>
-        <w:t>zählen</w:t>
-      </w:r>
-      <w:proofErr w:type="spellEnd"/>
-      <w:r>
-        <w:rPr>
-          <w:rFonts w:ascii="Arial" w:eastAsia="Times New Roman" w:hAnsi="Arial" w:cs="Arial"/>
-          <w:color w:val="000000"/>
-          <w:sz w:val="24"/>
-          <w:szCs w:val="24"/>
-          <w:lang w:eastAsia="en-DE"/>
-        </w:rPr>
-        <w:t xml:space="preserve"> </w:t>
-      </w:r>
-      <w:proofErr w:type="spellStart"/>
-      <w:r>
-        <w:rPr>
-          <w:rFonts w:ascii="Arial" w:eastAsia="Times New Roman" w:hAnsi="Arial" w:cs="Arial"/>
-          <w:color w:val="000000"/>
-          <w:sz w:val="24"/>
-          <w:szCs w:val="24"/>
-          <w:lang w:eastAsia="en-DE"/>
-        </w:rPr>
-        <w:t>auch</w:t>
-      </w:r>
-      <w:proofErr w:type="spellEnd"/>
-      <w:r>
-        <w:rPr>
-          <w:rFonts w:ascii="Arial" w:eastAsia="Times New Roman" w:hAnsi="Arial" w:cs="Arial"/>
-          <w:color w:val="000000"/>
-          <w:sz w:val="24"/>
-          <w:szCs w:val="24"/>
-          <w:lang w:eastAsia="en-DE"/>
-        </w:rPr>
-        <w:t xml:space="preserve"> </w:t>
-      </w:r>
-      <w:proofErr w:type="spellStart"/>
-      <w:r>
-        <w:rPr>
-          <w:rFonts w:ascii="Arial" w:eastAsia="Times New Roman" w:hAnsi="Arial" w:cs="Arial"/>
-          <w:color w:val="000000"/>
-          <w:sz w:val="24"/>
-          <w:szCs w:val="24"/>
-          <w:lang w:eastAsia="en-DE"/>
-        </w:rPr>
-        <w:t>Internetquellen</w:t>
-      </w:r>
-      <w:proofErr w:type="spellEnd"/>
-      <w:r>
-        <w:rPr>
-          <w:rFonts w:ascii="Arial" w:eastAsia="Times New Roman" w:hAnsi="Arial" w:cs="Arial"/>
-          <w:color w:val="000000"/>
-          <w:sz w:val="24"/>
-          <w:szCs w:val="24"/>
-          <w:lang w:eastAsia="en-DE"/>
-        </w:rPr>
-        <w:t xml:space="preserve">) </w:t>
-      </w:r>
-      <w:proofErr w:type="spellStart"/>
-      <w:r>
-        <w:rPr>
-          <w:rFonts w:ascii="Arial" w:eastAsia="Times New Roman" w:hAnsi="Arial" w:cs="Arial"/>
-          <w:color w:val="000000"/>
-          <w:sz w:val="24"/>
-          <w:szCs w:val="24"/>
-          <w:lang w:eastAsia="en-DE"/>
-        </w:rPr>
-        <w:t>entnommen</w:t>
-      </w:r>
-      <w:proofErr w:type="spellEnd"/>
-      <w:r>
-        <w:rPr>
-          <w:rFonts w:ascii="Arial" w:eastAsia="Times New Roman" w:hAnsi="Arial" w:cs="Arial"/>
-          <w:color w:val="000000"/>
-          <w:sz w:val="24"/>
-          <w:szCs w:val="24"/>
-          <w:lang w:eastAsia="en-DE"/>
-        </w:rPr>
-        <w:t xml:space="preserve"> </w:t>
-      </w:r>
-      <w:proofErr w:type="spellStart"/>
-      <w:r>
-        <w:rPr>
-          <w:rFonts w:ascii="Arial" w:eastAsia="Times New Roman" w:hAnsi="Arial" w:cs="Arial"/>
-          <w:color w:val="000000"/>
-          <w:sz w:val="24"/>
-          <w:szCs w:val="24"/>
-          <w:lang w:eastAsia="en-DE"/>
-        </w:rPr>
-        <w:t>sind</w:t>
-      </w:r>
-      <w:proofErr w:type="spellEnd"/>
-      <w:r>
-        <w:rPr>
-          <w:rFonts w:ascii="Arial" w:eastAsia="Times New Roman" w:hAnsi="Arial" w:cs="Arial"/>
-          <w:color w:val="000000"/>
-          <w:sz w:val="24"/>
-          <w:szCs w:val="24"/>
-          <w:lang w:eastAsia="en-DE"/>
-        </w:rPr>
-        <w:t xml:space="preserve">, </w:t>
-      </w:r>
-      <w:proofErr w:type="spellStart"/>
-      <w:r>
-        <w:rPr>
-          <w:rFonts w:ascii="Arial" w:eastAsia="Times New Roman" w:hAnsi="Arial" w:cs="Arial"/>
-          <w:color w:val="000000"/>
-          <w:sz w:val="24"/>
-          <w:szCs w:val="24"/>
-          <w:lang w:eastAsia="en-DE"/>
-        </w:rPr>
-        <w:t>wurden</w:t>
-      </w:r>
-      <w:proofErr w:type="spellEnd"/>
-      <w:r>
-        <w:rPr>
-          <w:rFonts w:ascii="Arial" w:eastAsia="Times New Roman" w:hAnsi="Arial" w:cs="Arial"/>
-          <w:color w:val="000000"/>
-          <w:sz w:val="24"/>
-          <w:szCs w:val="24"/>
-          <w:lang w:eastAsia="en-DE"/>
-        </w:rPr>
-        <w:t xml:space="preserve"> </w:t>
-      </w:r>
-      <w:proofErr w:type="spellStart"/>
-      <w:r>
-        <w:rPr>
-          <w:rFonts w:ascii="Arial" w:eastAsia="Times New Roman" w:hAnsi="Arial" w:cs="Arial"/>
-          <w:color w:val="000000"/>
-          <w:sz w:val="24"/>
-          <w:szCs w:val="24"/>
-          <w:lang w:eastAsia="en-DE"/>
-        </w:rPr>
-        <w:t>unter</w:t>
-      </w:r>
-      <w:proofErr w:type="spellEnd"/>
-      <w:r>
-        <w:rPr>
-          <w:rFonts w:ascii="Arial" w:eastAsia="Times New Roman" w:hAnsi="Arial" w:cs="Arial"/>
-          <w:color w:val="000000"/>
-          <w:sz w:val="24"/>
-          <w:szCs w:val="24"/>
-          <w:lang w:eastAsia="en-DE"/>
-        </w:rPr>
-        <w:t xml:space="preserve"> </w:t>
-      </w:r>
-      <w:proofErr w:type="spellStart"/>
-      <w:r>
-        <w:rPr>
-          <w:rFonts w:ascii="Arial" w:eastAsia="Times New Roman" w:hAnsi="Arial" w:cs="Arial"/>
-          <w:color w:val="000000"/>
-          <w:sz w:val="24"/>
-          <w:szCs w:val="24"/>
-          <w:lang w:eastAsia="en-DE"/>
-        </w:rPr>
-        <w:t>Angabe</w:t>
-      </w:r>
-      <w:proofErr w:type="spellEnd"/>
-      <w:r>
-        <w:rPr>
-          <w:rFonts w:ascii="Arial" w:eastAsia="Times New Roman" w:hAnsi="Arial" w:cs="Arial"/>
-          <w:color w:val="000000"/>
-          <w:sz w:val="24"/>
-          <w:szCs w:val="24"/>
-          <w:lang w:eastAsia="en-DE"/>
-        </w:rPr>
-        <w:t xml:space="preserve"> der Quelle </w:t>
-      </w:r>
-      <w:proofErr w:type="spellStart"/>
-      <w:r>
-        <w:rPr>
-          <w:rFonts w:ascii="Arial" w:eastAsia="Times New Roman" w:hAnsi="Arial" w:cs="Arial"/>
-          <w:color w:val="000000"/>
-          <w:sz w:val="24"/>
-          <w:szCs w:val="24"/>
-          <w:lang w:eastAsia="en-DE"/>
-        </w:rPr>
-        <w:t>kenntlich</w:t>
-      </w:r>
-      <w:proofErr w:type="spellEnd"/>
-      <w:r>
-        <w:rPr>
-          <w:rFonts w:ascii="Arial" w:eastAsia="Times New Roman" w:hAnsi="Arial" w:cs="Arial"/>
-          <w:color w:val="000000"/>
-          <w:sz w:val="24"/>
-          <w:szCs w:val="24"/>
-          <w:lang w:eastAsia="en-DE"/>
-        </w:rPr>
-        <w:t xml:space="preserve"> </w:t>
-      </w:r>
-      <w:proofErr w:type="spellStart"/>
-      <w:r>
-        <w:rPr>
-          <w:rFonts w:ascii="Arial" w:eastAsia="Times New Roman" w:hAnsi="Arial" w:cs="Arial"/>
-          <w:color w:val="000000"/>
-          <w:sz w:val="24"/>
-          <w:szCs w:val="24"/>
-          <w:lang w:eastAsia="en-DE"/>
-        </w:rPr>
-        <w:t>gemacht</w:t>
-      </w:r>
-      <w:proofErr w:type="spellEnd"/>
-      <w:r>
-        <w:rPr>
-          <w:rFonts w:ascii="Arial" w:eastAsia="Times New Roman" w:hAnsi="Arial" w:cs="Arial"/>
-          <w:color w:val="000000"/>
-          <w:sz w:val="24"/>
-          <w:szCs w:val="24"/>
-          <w:lang w:eastAsia="en-DE"/>
-        </w:rPr>
-        <w:t>.</w:t>
+      <w:r>
+        <w:rPr>
+          <w:rFonts w:ascii="Arial" w:eastAsia="Times New Roman" w:hAnsi="Arial" w:cs="Arial"/>
+          <w:color w:val="000000"/>
+          <w:sz w:val="24"/>
+          <w:szCs w:val="24"/>
+          <w:lang w:eastAsia="en-DE"/>
+        </w:rPr>
+        <w:t>Hiermit räume ich, dem SAE Institut das nicht exklusive jedoch zeitlich und örtlich unbeschränkte Recht ein, die vorliegende Arbeit zum Zweck der Ausbildung, sowie der Darstellung von Ausbildungsinhalten, zu speichern und für Personen des SAE Instituts zugänglich zu machen. </w:t>
       </w:r>
     </w:p>
     <w:p>
@@ -7200,818 +5579,7 @@
           <w:lang w:eastAsia="en-DE"/>
         </w:rPr>
         <w:tab/>
-      </w:r>
-      <w:proofErr w:type="spellStart"/>
-      <w:r>
-        <w:rPr>
-          <w:rFonts w:ascii="Arial" w:eastAsia="Times New Roman" w:hAnsi="Arial" w:cs="Arial"/>
-          <w:color w:val="000000"/>
-          <w:sz w:val="20"/>
-          <w:szCs w:val="20"/>
-          <w:lang w:eastAsia="en-DE"/>
-        </w:rPr>
-        <w:t>Unterschrift</w:t>
-      </w:r>
-      <w:proofErr w:type="spellEnd"/>
-      <w:r>
-        <w:rPr>
-          <w:rFonts w:ascii="Arial" w:eastAsia="Times New Roman" w:hAnsi="Arial" w:cs="Arial"/>
-          <w:color w:val="000000"/>
-          <w:sz w:val="20"/>
-          <w:szCs w:val="20"/>
-          <w:lang w:eastAsia="en-DE"/>
-        </w:rPr>
-        <w:t xml:space="preserve"> Student/in</w:t>
-      </w:r>
-    </w:p>
-    <w:p>
-      <w:pPr>
-        <w:spacing w:after="240" w:line="240" w:lineRule="auto"/>
-        <w:rPr>
-          <w:rFonts w:ascii="Times New Roman" w:eastAsia="Times New Roman" w:hAnsi="Times New Roman" w:cs="Times New Roman"/>
-          <w:sz w:val="24"/>
-          <w:szCs w:val="24"/>
-          <w:lang w:eastAsia="en-DE"/>
-        </w:rPr>
-      </w:pPr>
-    </w:p>
-    <w:p>
-      <w:pPr>
-        <w:spacing w:after="0" w:line="240" w:lineRule="auto"/>
-        <w:jc w:val="both"/>
-        <w:rPr>
-          <w:rFonts w:ascii="Times New Roman" w:eastAsia="Times New Roman" w:hAnsi="Times New Roman" w:cs="Times New Roman"/>
-          <w:sz w:val="24"/>
-          <w:szCs w:val="24"/>
-          <w:lang w:eastAsia="en-DE"/>
-        </w:rPr>
-      </w:pPr>
-      <w:proofErr w:type="spellStart"/>
-      <w:r>
-        <w:rPr>
-          <w:rFonts w:ascii="Arial" w:eastAsia="Times New Roman" w:hAnsi="Arial" w:cs="Arial"/>
-          <w:b/>
-          <w:bCs/>
-          <w:color w:val="000000"/>
-          <w:sz w:val="24"/>
-          <w:szCs w:val="24"/>
-          <w:lang w:eastAsia="en-DE"/>
-        </w:rPr>
-        <w:t>Rechtevereinbarung</w:t>
-      </w:r>
-      <w:proofErr w:type="spellEnd"/>
-      <w:r>
-        <w:rPr>
-          <w:rFonts w:ascii="Arial" w:eastAsia="Times New Roman" w:hAnsi="Arial" w:cs="Arial"/>
-          <w:b/>
-          <w:bCs/>
-          <w:color w:val="000000"/>
-          <w:sz w:val="24"/>
-          <w:szCs w:val="24"/>
-          <w:lang w:eastAsia="en-DE"/>
-        </w:rPr>
-        <w:t>:</w:t>
-      </w:r>
-    </w:p>
-    <w:p>
-      <w:pPr>
-        <w:spacing w:after="0" w:line="240" w:lineRule="auto"/>
-        <w:jc w:val="both"/>
-        <w:rPr>
-          <w:rFonts w:ascii="Times New Roman" w:eastAsia="Times New Roman" w:hAnsi="Times New Roman" w:cs="Times New Roman"/>
-          <w:sz w:val="24"/>
-          <w:szCs w:val="24"/>
-          <w:lang w:eastAsia="en-DE"/>
-        </w:rPr>
-      </w:pPr>
-      <w:proofErr w:type="spellStart"/>
-      <w:r>
-        <w:rPr>
-          <w:rFonts w:ascii="Arial" w:eastAsia="Times New Roman" w:hAnsi="Arial" w:cs="Arial"/>
-          <w:color w:val="000000"/>
-          <w:sz w:val="24"/>
-          <w:szCs w:val="24"/>
-          <w:lang w:eastAsia="en-DE"/>
-        </w:rPr>
-        <w:t>Hiermit</w:t>
-      </w:r>
-      <w:proofErr w:type="spellEnd"/>
-      <w:r>
-        <w:rPr>
-          <w:rFonts w:ascii="Arial" w:eastAsia="Times New Roman" w:hAnsi="Arial" w:cs="Arial"/>
-          <w:color w:val="000000"/>
-          <w:sz w:val="24"/>
-          <w:szCs w:val="24"/>
-          <w:lang w:eastAsia="en-DE"/>
-        </w:rPr>
-        <w:t xml:space="preserve"> </w:t>
-      </w:r>
-      <w:proofErr w:type="spellStart"/>
-      <w:r>
-        <w:rPr>
-          <w:rFonts w:ascii="Arial" w:eastAsia="Times New Roman" w:hAnsi="Arial" w:cs="Arial"/>
-          <w:color w:val="000000"/>
-          <w:sz w:val="24"/>
-          <w:szCs w:val="24"/>
-          <w:lang w:eastAsia="en-DE"/>
-        </w:rPr>
-        <w:t>räume</w:t>
-      </w:r>
-      <w:proofErr w:type="spellEnd"/>
-      <w:r>
-        <w:rPr>
-          <w:rFonts w:ascii="Arial" w:eastAsia="Times New Roman" w:hAnsi="Arial" w:cs="Arial"/>
-          <w:color w:val="000000"/>
-          <w:sz w:val="24"/>
-          <w:szCs w:val="24"/>
-          <w:lang w:eastAsia="en-DE"/>
-        </w:rPr>
-        <w:t xml:space="preserve"> ich, dem SAE </w:t>
-      </w:r>
-      <w:proofErr w:type="spellStart"/>
-      <w:r>
-        <w:rPr>
-          <w:rFonts w:ascii="Arial" w:eastAsia="Times New Roman" w:hAnsi="Arial" w:cs="Arial"/>
-          <w:color w:val="000000"/>
-          <w:sz w:val="24"/>
-          <w:szCs w:val="24"/>
-          <w:lang w:eastAsia="en-DE"/>
-        </w:rPr>
-        <w:t>Institut</w:t>
-      </w:r>
-      <w:proofErr w:type="spellEnd"/>
-      <w:r>
-        <w:rPr>
-          <w:rFonts w:ascii="Arial" w:eastAsia="Times New Roman" w:hAnsi="Arial" w:cs="Arial"/>
-          <w:color w:val="000000"/>
-          <w:sz w:val="24"/>
-          <w:szCs w:val="24"/>
-          <w:lang w:eastAsia="en-DE"/>
-        </w:rPr>
-        <w:t xml:space="preserve"> das </w:t>
-      </w:r>
-      <w:proofErr w:type="spellStart"/>
-      <w:r>
-        <w:rPr>
-          <w:rFonts w:ascii="Arial" w:eastAsia="Times New Roman" w:hAnsi="Arial" w:cs="Arial"/>
-          <w:color w:val="000000"/>
-          <w:sz w:val="24"/>
-          <w:szCs w:val="24"/>
-          <w:lang w:eastAsia="en-DE"/>
-        </w:rPr>
-        <w:t>nicht</w:t>
-      </w:r>
-      <w:proofErr w:type="spellEnd"/>
-      <w:r>
-        <w:rPr>
-          <w:rFonts w:ascii="Arial" w:eastAsia="Times New Roman" w:hAnsi="Arial" w:cs="Arial"/>
-          <w:color w:val="000000"/>
-          <w:sz w:val="24"/>
-          <w:szCs w:val="24"/>
-          <w:lang w:eastAsia="en-DE"/>
-        </w:rPr>
-        <w:t xml:space="preserve"> </w:t>
-      </w:r>
-      <w:proofErr w:type="spellStart"/>
-      <w:r>
-        <w:rPr>
-          <w:rFonts w:ascii="Arial" w:eastAsia="Times New Roman" w:hAnsi="Arial" w:cs="Arial"/>
-          <w:color w:val="000000"/>
-          <w:sz w:val="24"/>
-          <w:szCs w:val="24"/>
-          <w:lang w:eastAsia="en-DE"/>
-        </w:rPr>
-        <w:t>exklusive</w:t>
-      </w:r>
-      <w:proofErr w:type="spellEnd"/>
-      <w:r>
-        <w:rPr>
-          <w:rFonts w:ascii="Arial" w:eastAsia="Times New Roman" w:hAnsi="Arial" w:cs="Arial"/>
-          <w:color w:val="000000"/>
-          <w:sz w:val="24"/>
-          <w:szCs w:val="24"/>
-          <w:lang w:eastAsia="en-DE"/>
-        </w:rPr>
-        <w:t xml:space="preserve"> </w:t>
-      </w:r>
-      <w:proofErr w:type="spellStart"/>
-      <w:r>
-        <w:rPr>
-          <w:rFonts w:ascii="Arial" w:eastAsia="Times New Roman" w:hAnsi="Arial" w:cs="Arial"/>
-          <w:color w:val="000000"/>
-          <w:sz w:val="24"/>
-          <w:szCs w:val="24"/>
-          <w:lang w:eastAsia="en-DE"/>
-        </w:rPr>
-        <w:t>jedoch</w:t>
-      </w:r>
-      <w:proofErr w:type="spellEnd"/>
-      <w:r>
-        <w:rPr>
-          <w:rFonts w:ascii="Arial" w:eastAsia="Times New Roman" w:hAnsi="Arial" w:cs="Arial"/>
-          <w:color w:val="000000"/>
-          <w:sz w:val="24"/>
-          <w:szCs w:val="24"/>
-          <w:lang w:eastAsia="en-DE"/>
-        </w:rPr>
-        <w:t xml:space="preserve"> </w:t>
-      </w:r>
-      <w:proofErr w:type="spellStart"/>
-      <w:r>
-        <w:rPr>
-          <w:rFonts w:ascii="Arial" w:eastAsia="Times New Roman" w:hAnsi="Arial" w:cs="Arial"/>
-          <w:color w:val="000000"/>
-          <w:sz w:val="24"/>
-          <w:szCs w:val="24"/>
-          <w:lang w:eastAsia="en-DE"/>
-        </w:rPr>
-        <w:t>zeitlich</w:t>
-      </w:r>
-      <w:proofErr w:type="spellEnd"/>
-      <w:r>
-        <w:rPr>
-          <w:rFonts w:ascii="Arial" w:eastAsia="Times New Roman" w:hAnsi="Arial" w:cs="Arial"/>
-          <w:color w:val="000000"/>
-          <w:sz w:val="24"/>
-          <w:szCs w:val="24"/>
-          <w:lang w:eastAsia="en-DE"/>
-        </w:rPr>
-        <w:t xml:space="preserve"> und </w:t>
-      </w:r>
-      <w:proofErr w:type="spellStart"/>
-      <w:r>
-        <w:rPr>
-          <w:rFonts w:ascii="Arial" w:eastAsia="Times New Roman" w:hAnsi="Arial" w:cs="Arial"/>
-          <w:color w:val="000000"/>
-          <w:sz w:val="24"/>
-          <w:szCs w:val="24"/>
-          <w:lang w:eastAsia="en-DE"/>
-        </w:rPr>
-        <w:t>örtlich</w:t>
-      </w:r>
-      <w:proofErr w:type="spellEnd"/>
-      <w:r>
-        <w:rPr>
-          <w:rFonts w:ascii="Arial" w:eastAsia="Times New Roman" w:hAnsi="Arial" w:cs="Arial"/>
-          <w:color w:val="000000"/>
-          <w:sz w:val="24"/>
-          <w:szCs w:val="24"/>
-          <w:lang w:eastAsia="en-DE"/>
-        </w:rPr>
-        <w:t xml:space="preserve"> </w:t>
-      </w:r>
-      <w:proofErr w:type="spellStart"/>
-      <w:r>
-        <w:rPr>
-          <w:rFonts w:ascii="Arial" w:eastAsia="Times New Roman" w:hAnsi="Arial" w:cs="Arial"/>
-          <w:color w:val="000000"/>
-          <w:sz w:val="24"/>
-          <w:szCs w:val="24"/>
-          <w:lang w:eastAsia="en-DE"/>
-        </w:rPr>
-        <w:t>unbeschränkte</w:t>
-      </w:r>
-      <w:proofErr w:type="spellEnd"/>
-      <w:r>
-        <w:rPr>
-          <w:rFonts w:ascii="Arial" w:eastAsia="Times New Roman" w:hAnsi="Arial" w:cs="Arial"/>
-          <w:color w:val="000000"/>
-          <w:sz w:val="24"/>
-          <w:szCs w:val="24"/>
-          <w:lang w:eastAsia="en-DE"/>
-        </w:rPr>
-        <w:t xml:space="preserve"> </w:t>
-      </w:r>
-      <w:proofErr w:type="spellStart"/>
-      <w:r>
-        <w:rPr>
-          <w:rFonts w:ascii="Arial" w:eastAsia="Times New Roman" w:hAnsi="Arial" w:cs="Arial"/>
-          <w:color w:val="000000"/>
-          <w:sz w:val="24"/>
-          <w:szCs w:val="24"/>
-          <w:lang w:eastAsia="en-DE"/>
-        </w:rPr>
-        <w:t>Recht</w:t>
-      </w:r>
-      <w:proofErr w:type="spellEnd"/>
-      <w:r>
-        <w:rPr>
-          <w:rFonts w:ascii="Arial" w:eastAsia="Times New Roman" w:hAnsi="Arial" w:cs="Arial"/>
-          <w:color w:val="000000"/>
-          <w:sz w:val="24"/>
-          <w:szCs w:val="24"/>
-          <w:lang w:eastAsia="en-DE"/>
-        </w:rPr>
-        <w:t xml:space="preserve"> </w:t>
-      </w:r>
-      <w:proofErr w:type="spellStart"/>
-      <w:r>
-        <w:rPr>
-          <w:rFonts w:ascii="Arial" w:eastAsia="Times New Roman" w:hAnsi="Arial" w:cs="Arial"/>
-          <w:color w:val="000000"/>
-          <w:sz w:val="24"/>
-          <w:szCs w:val="24"/>
-          <w:lang w:eastAsia="en-DE"/>
-        </w:rPr>
-        <w:t>ein</w:t>
-      </w:r>
-      <w:proofErr w:type="spellEnd"/>
-      <w:r>
-        <w:rPr>
-          <w:rFonts w:ascii="Arial" w:eastAsia="Times New Roman" w:hAnsi="Arial" w:cs="Arial"/>
-          <w:color w:val="000000"/>
-          <w:sz w:val="24"/>
-          <w:szCs w:val="24"/>
-          <w:lang w:eastAsia="en-DE"/>
-        </w:rPr>
-        <w:t xml:space="preserve">, die </w:t>
-      </w:r>
-      <w:proofErr w:type="spellStart"/>
-      <w:r>
-        <w:rPr>
-          <w:rFonts w:ascii="Arial" w:eastAsia="Times New Roman" w:hAnsi="Arial" w:cs="Arial"/>
-          <w:color w:val="000000"/>
-          <w:sz w:val="24"/>
-          <w:szCs w:val="24"/>
-          <w:lang w:eastAsia="en-DE"/>
-        </w:rPr>
-        <w:t>vorliegende</w:t>
-      </w:r>
-      <w:proofErr w:type="spellEnd"/>
-      <w:r>
-        <w:rPr>
-          <w:rFonts w:ascii="Arial" w:eastAsia="Times New Roman" w:hAnsi="Arial" w:cs="Arial"/>
-          <w:color w:val="000000"/>
-          <w:sz w:val="24"/>
-          <w:szCs w:val="24"/>
-          <w:lang w:eastAsia="en-DE"/>
-        </w:rPr>
-        <w:t xml:space="preserve"> Arbeit </w:t>
-      </w:r>
-      <w:proofErr w:type="spellStart"/>
-      <w:r>
-        <w:rPr>
-          <w:rFonts w:ascii="Arial" w:eastAsia="Times New Roman" w:hAnsi="Arial" w:cs="Arial"/>
-          <w:color w:val="000000"/>
-          <w:sz w:val="24"/>
-          <w:szCs w:val="24"/>
-          <w:lang w:eastAsia="en-DE"/>
-        </w:rPr>
-        <w:t>zum</w:t>
-      </w:r>
-      <w:proofErr w:type="spellEnd"/>
-      <w:r>
-        <w:rPr>
-          <w:rFonts w:ascii="Arial" w:eastAsia="Times New Roman" w:hAnsi="Arial" w:cs="Arial"/>
-          <w:color w:val="000000"/>
-          <w:sz w:val="24"/>
-          <w:szCs w:val="24"/>
-          <w:lang w:eastAsia="en-DE"/>
-        </w:rPr>
-        <w:t xml:space="preserve"> </w:t>
-      </w:r>
-      <w:proofErr w:type="spellStart"/>
-      <w:r>
-        <w:rPr>
-          <w:rFonts w:ascii="Arial" w:eastAsia="Times New Roman" w:hAnsi="Arial" w:cs="Arial"/>
-          <w:color w:val="000000"/>
-          <w:sz w:val="24"/>
-          <w:szCs w:val="24"/>
-          <w:lang w:eastAsia="en-DE"/>
-        </w:rPr>
-        <w:t>Zweck</w:t>
-      </w:r>
-      <w:proofErr w:type="spellEnd"/>
-      <w:r>
-        <w:rPr>
-          <w:rFonts w:ascii="Arial" w:eastAsia="Times New Roman" w:hAnsi="Arial" w:cs="Arial"/>
-          <w:color w:val="000000"/>
-          <w:sz w:val="24"/>
-          <w:szCs w:val="24"/>
-          <w:lang w:eastAsia="en-DE"/>
-        </w:rPr>
-        <w:t xml:space="preserve"> der </w:t>
-      </w:r>
-      <w:proofErr w:type="spellStart"/>
-      <w:r>
-        <w:rPr>
-          <w:rFonts w:ascii="Arial" w:eastAsia="Times New Roman" w:hAnsi="Arial" w:cs="Arial"/>
-          <w:color w:val="000000"/>
-          <w:sz w:val="24"/>
-          <w:szCs w:val="24"/>
-          <w:lang w:eastAsia="en-DE"/>
-        </w:rPr>
-        <w:t>Ausbildung</w:t>
-      </w:r>
-      <w:proofErr w:type="spellEnd"/>
-      <w:r>
-        <w:rPr>
-          <w:rFonts w:ascii="Arial" w:eastAsia="Times New Roman" w:hAnsi="Arial" w:cs="Arial"/>
-          <w:color w:val="000000"/>
-          <w:sz w:val="24"/>
-          <w:szCs w:val="24"/>
-          <w:lang w:eastAsia="en-DE"/>
-        </w:rPr>
-        <w:t xml:space="preserve">, </w:t>
-      </w:r>
-      <w:proofErr w:type="spellStart"/>
-      <w:r>
-        <w:rPr>
-          <w:rFonts w:ascii="Arial" w:eastAsia="Times New Roman" w:hAnsi="Arial" w:cs="Arial"/>
-          <w:color w:val="000000"/>
-          <w:sz w:val="24"/>
-          <w:szCs w:val="24"/>
-          <w:lang w:eastAsia="en-DE"/>
-        </w:rPr>
-        <w:t>sowie</w:t>
-      </w:r>
-      <w:proofErr w:type="spellEnd"/>
-      <w:r>
-        <w:rPr>
-          <w:rFonts w:ascii="Arial" w:eastAsia="Times New Roman" w:hAnsi="Arial" w:cs="Arial"/>
-          <w:color w:val="000000"/>
-          <w:sz w:val="24"/>
-          <w:szCs w:val="24"/>
-          <w:lang w:eastAsia="en-DE"/>
-        </w:rPr>
-        <w:t xml:space="preserve"> </w:t>
-      </w:r>
-      <w:r>
-        <w:rPr>
-          <w:rFonts w:ascii="Arial" w:eastAsia="Times New Roman" w:hAnsi="Arial" w:cs="Arial"/>
-          <w:color w:val="000000"/>
-          <w:sz w:val="24"/>
-          <w:szCs w:val="24"/>
-          <w:lang w:eastAsia="en-DE"/>
-        </w:rPr>
-        <w:lastRenderedPageBreak/>
-        <w:t xml:space="preserve">der </w:t>
-      </w:r>
-      <w:proofErr w:type="spellStart"/>
-      <w:r>
-        <w:rPr>
-          <w:rFonts w:ascii="Arial" w:eastAsia="Times New Roman" w:hAnsi="Arial" w:cs="Arial"/>
-          <w:color w:val="000000"/>
-          <w:sz w:val="24"/>
-          <w:szCs w:val="24"/>
-          <w:lang w:eastAsia="en-DE"/>
-        </w:rPr>
-        <w:t>Darstellung</w:t>
-      </w:r>
-      <w:proofErr w:type="spellEnd"/>
-      <w:r>
-        <w:rPr>
-          <w:rFonts w:ascii="Arial" w:eastAsia="Times New Roman" w:hAnsi="Arial" w:cs="Arial"/>
-          <w:color w:val="000000"/>
-          <w:sz w:val="24"/>
-          <w:szCs w:val="24"/>
-          <w:lang w:eastAsia="en-DE"/>
-        </w:rPr>
-        <w:t xml:space="preserve"> von </w:t>
-      </w:r>
-      <w:proofErr w:type="spellStart"/>
-      <w:r>
-        <w:rPr>
-          <w:rFonts w:ascii="Arial" w:eastAsia="Times New Roman" w:hAnsi="Arial" w:cs="Arial"/>
-          <w:color w:val="000000"/>
-          <w:sz w:val="24"/>
-          <w:szCs w:val="24"/>
-          <w:lang w:eastAsia="en-DE"/>
-        </w:rPr>
-        <w:t>Ausbildungsinhalten</w:t>
-      </w:r>
-      <w:proofErr w:type="spellEnd"/>
-      <w:r>
-        <w:rPr>
-          <w:rFonts w:ascii="Arial" w:eastAsia="Times New Roman" w:hAnsi="Arial" w:cs="Arial"/>
-          <w:color w:val="000000"/>
-          <w:sz w:val="24"/>
-          <w:szCs w:val="24"/>
-          <w:lang w:eastAsia="en-DE"/>
-        </w:rPr>
-        <w:t xml:space="preserve">, </w:t>
-      </w:r>
-      <w:proofErr w:type="spellStart"/>
-      <w:r>
-        <w:rPr>
-          <w:rFonts w:ascii="Arial" w:eastAsia="Times New Roman" w:hAnsi="Arial" w:cs="Arial"/>
-          <w:color w:val="000000"/>
-          <w:sz w:val="24"/>
-          <w:szCs w:val="24"/>
-          <w:lang w:eastAsia="en-DE"/>
-        </w:rPr>
-        <w:t>zu</w:t>
-      </w:r>
-      <w:proofErr w:type="spellEnd"/>
-      <w:r>
-        <w:rPr>
-          <w:rFonts w:ascii="Arial" w:eastAsia="Times New Roman" w:hAnsi="Arial" w:cs="Arial"/>
-          <w:color w:val="000000"/>
-          <w:sz w:val="24"/>
-          <w:szCs w:val="24"/>
-          <w:lang w:eastAsia="en-DE"/>
-        </w:rPr>
-        <w:t xml:space="preserve"> </w:t>
-      </w:r>
-      <w:proofErr w:type="spellStart"/>
-      <w:r>
-        <w:rPr>
-          <w:rFonts w:ascii="Arial" w:eastAsia="Times New Roman" w:hAnsi="Arial" w:cs="Arial"/>
-          <w:color w:val="000000"/>
-          <w:sz w:val="24"/>
-          <w:szCs w:val="24"/>
-          <w:lang w:eastAsia="en-DE"/>
-        </w:rPr>
-        <w:t>speichern</w:t>
-      </w:r>
-      <w:proofErr w:type="spellEnd"/>
-      <w:r>
-        <w:rPr>
-          <w:rFonts w:ascii="Arial" w:eastAsia="Times New Roman" w:hAnsi="Arial" w:cs="Arial"/>
-          <w:color w:val="000000"/>
-          <w:sz w:val="24"/>
-          <w:szCs w:val="24"/>
-          <w:lang w:eastAsia="en-DE"/>
-        </w:rPr>
-        <w:t xml:space="preserve"> und für </w:t>
-      </w:r>
-      <w:proofErr w:type="spellStart"/>
-      <w:r>
-        <w:rPr>
-          <w:rFonts w:ascii="Arial" w:eastAsia="Times New Roman" w:hAnsi="Arial" w:cs="Arial"/>
-          <w:color w:val="000000"/>
-          <w:sz w:val="24"/>
-          <w:szCs w:val="24"/>
-          <w:lang w:eastAsia="en-DE"/>
-        </w:rPr>
-        <w:t>Personen</w:t>
-      </w:r>
-      <w:proofErr w:type="spellEnd"/>
-      <w:r>
-        <w:rPr>
-          <w:rFonts w:ascii="Arial" w:eastAsia="Times New Roman" w:hAnsi="Arial" w:cs="Arial"/>
-          <w:color w:val="000000"/>
-          <w:sz w:val="24"/>
-          <w:szCs w:val="24"/>
-          <w:lang w:eastAsia="en-DE"/>
-        </w:rPr>
-        <w:t xml:space="preserve"> des SAE </w:t>
-      </w:r>
-      <w:proofErr w:type="spellStart"/>
-      <w:r>
-        <w:rPr>
-          <w:rFonts w:ascii="Arial" w:eastAsia="Times New Roman" w:hAnsi="Arial" w:cs="Arial"/>
-          <w:color w:val="000000"/>
-          <w:sz w:val="24"/>
-          <w:szCs w:val="24"/>
-          <w:lang w:eastAsia="en-DE"/>
-        </w:rPr>
-        <w:t>Instituts</w:t>
-      </w:r>
-      <w:proofErr w:type="spellEnd"/>
-      <w:r>
-        <w:rPr>
-          <w:rFonts w:ascii="Arial" w:eastAsia="Times New Roman" w:hAnsi="Arial" w:cs="Arial"/>
-          <w:color w:val="000000"/>
-          <w:sz w:val="24"/>
-          <w:szCs w:val="24"/>
-          <w:lang w:eastAsia="en-DE"/>
-        </w:rPr>
-        <w:t xml:space="preserve"> </w:t>
-      </w:r>
-      <w:proofErr w:type="spellStart"/>
-      <w:r>
-        <w:rPr>
-          <w:rFonts w:ascii="Arial" w:eastAsia="Times New Roman" w:hAnsi="Arial" w:cs="Arial"/>
-          <w:color w:val="000000"/>
-          <w:sz w:val="24"/>
-          <w:szCs w:val="24"/>
-          <w:lang w:eastAsia="en-DE"/>
-        </w:rPr>
-        <w:t>zugänglich</w:t>
-      </w:r>
-      <w:proofErr w:type="spellEnd"/>
-      <w:r>
-        <w:rPr>
-          <w:rFonts w:ascii="Arial" w:eastAsia="Times New Roman" w:hAnsi="Arial" w:cs="Arial"/>
-          <w:color w:val="000000"/>
-          <w:sz w:val="24"/>
-          <w:szCs w:val="24"/>
-          <w:lang w:eastAsia="en-DE"/>
-        </w:rPr>
-        <w:t xml:space="preserve"> </w:t>
-      </w:r>
-      <w:proofErr w:type="spellStart"/>
-      <w:r>
-        <w:rPr>
-          <w:rFonts w:ascii="Arial" w:eastAsia="Times New Roman" w:hAnsi="Arial" w:cs="Arial"/>
-          <w:color w:val="000000"/>
-          <w:sz w:val="24"/>
-          <w:szCs w:val="24"/>
-          <w:lang w:eastAsia="en-DE"/>
-        </w:rPr>
-        <w:t>zu</w:t>
-      </w:r>
-      <w:proofErr w:type="spellEnd"/>
-      <w:r>
-        <w:rPr>
-          <w:rFonts w:ascii="Arial" w:eastAsia="Times New Roman" w:hAnsi="Arial" w:cs="Arial"/>
-          <w:color w:val="000000"/>
-          <w:sz w:val="24"/>
-          <w:szCs w:val="24"/>
-          <w:lang w:eastAsia="en-DE"/>
-        </w:rPr>
-        <w:t xml:space="preserve"> </w:t>
-      </w:r>
-      <w:proofErr w:type="spellStart"/>
-      <w:r>
-        <w:rPr>
-          <w:rFonts w:ascii="Arial" w:eastAsia="Times New Roman" w:hAnsi="Arial" w:cs="Arial"/>
-          <w:color w:val="000000"/>
-          <w:sz w:val="24"/>
-          <w:szCs w:val="24"/>
-          <w:lang w:eastAsia="en-DE"/>
-        </w:rPr>
-        <w:t>machen</w:t>
-      </w:r>
-      <w:proofErr w:type="spellEnd"/>
-      <w:r>
-        <w:rPr>
-          <w:rFonts w:ascii="Arial" w:eastAsia="Times New Roman" w:hAnsi="Arial" w:cs="Arial"/>
-          <w:color w:val="000000"/>
-          <w:sz w:val="24"/>
-          <w:szCs w:val="24"/>
-          <w:lang w:eastAsia="en-DE"/>
-        </w:rPr>
-        <w:t>. </w:t>
-      </w:r>
-    </w:p>
-    <w:p>
-      <w:pPr>
-        <w:spacing w:after="240" w:line="240" w:lineRule="auto"/>
-        <w:rPr>
-          <w:rFonts w:ascii="Times New Roman" w:eastAsia="Times New Roman" w:hAnsi="Times New Roman" w:cs="Times New Roman"/>
-          <w:sz w:val="24"/>
-          <w:szCs w:val="24"/>
-          <w:lang w:eastAsia="en-DE"/>
-        </w:rPr>
-      </w:pPr>
-    </w:p>
-    <w:p>
-      <w:pPr>
-        <w:spacing w:after="0" w:line="240" w:lineRule="auto"/>
-        <w:jc w:val="both"/>
-        <w:rPr>
-          <w:rFonts w:ascii="Times New Roman" w:eastAsia="Times New Roman" w:hAnsi="Times New Roman" w:cs="Times New Roman"/>
-          <w:sz w:val="24"/>
-          <w:szCs w:val="24"/>
-          <w:lang w:eastAsia="en-DE"/>
-        </w:rPr>
-      </w:pPr>
-      <w:r>
-        <w:rPr>
-          <w:rFonts w:ascii="Arial" w:eastAsia="Times New Roman" w:hAnsi="Arial" w:cs="Arial"/>
-          <w:color w:val="000000"/>
-          <w:sz w:val="24"/>
-          <w:szCs w:val="24"/>
-          <w:lang w:eastAsia="en-DE"/>
-        </w:rPr>
-        <w:t>______________________</w:t>
-      </w:r>
-      <w:r>
-        <w:rPr>
-          <w:rFonts w:ascii="Arial" w:eastAsia="Times New Roman" w:hAnsi="Arial" w:cs="Arial"/>
-          <w:color w:val="000000"/>
-          <w:sz w:val="24"/>
-          <w:szCs w:val="24"/>
-          <w:lang w:eastAsia="en-DE"/>
-        </w:rPr>
-        <w:tab/>
-      </w:r>
-      <w:r>
-        <w:rPr>
-          <w:rFonts w:ascii="Arial" w:eastAsia="Times New Roman" w:hAnsi="Arial" w:cs="Arial"/>
-          <w:color w:val="000000"/>
-          <w:sz w:val="24"/>
-          <w:szCs w:val="24"/>
-          <w:lang w:eastAsia="en-DE"/>
-        </w:rPr>
-        <w:tab/>
-      </w:r>
-      <w:r>
-        <w:rPr>
-          <w:rFonts w:ascii="Arial" w:eastAsia="Times New Roman" w:hAnsi="Arial" w:cs="Arial"/>
-          <w:color w:val="000000"/>
-          <w:sz w:val="24"/>
-          <w:szCs w:val="24"/>
-          <w:lang w:eastAsia="en-DE"/>
-        </w:rPr>
-        <w:tab/>
-        <w:t>______________________</w:t>
-      </w:r>
-    </w:p>
-    <w:p>
-      <w:pPr>
-        <w:spacing w:after="0" w:line="240" w:lineRule="auto"/>
-        <w:jc w:val="both"/>
-        <w:rPr>
-          <w:rFonts w:ascii="Times New Roman" w:eastAsia="Times New Roman" w:hAnsi="Times New Roman" w:cs="Times New Roman"/>
-          <w:sz w:val="24"/>
-          <w:szCs w:val="24"/>
-          <w:lang w:eastAsia="en-DE"/>
-        </w:rPr>
-      </w:pPr>
-      <w:r>
-        <w:rPr>
-          <w:rFonts w:ascii="Arial" w:eastAsia="Times New Roman" w:hAnsi="Arial" w:cs="Arial"/>
-          <w:color w:val="000000"/>
-          <w:sz w:val="20"/>
-          <w:szCs w:val="20"/>
-          <w:lang w:eastAsia="en-DE"/>
-        </w:rPr>
-        <w:t>Ort, Datum</w:t>
-      </w:r>
-      <w:r>
-        <w:rPr>
-          <w:rFonts w:ascii="Arial" w:eastAsia="Times New Roman" w:hAnsi="Arial" w:cs="Arial"/>
-          <w:color w:val="000000"/>
-          <w:sz w:val="20"/>
-          <w:szCs w:val="20"/>
-          <w:lang w:eastAsia="en-DE"/>
-        </w:rPr>
-        <w:tab/>
-      </w:r>
-      <w:r>
-        <w:rPr>
-          <w:rFonts w:ascii="Arial" w:eastAsia="Times New Roman" w:hAnsi="Arial" w:cs="Arial"/>
-          <w:color w:val="000000"/>
-          <w:sz w:val="20"/>
-          <w:szCs w:val="20"/>
-          <w:lang w:eastAsia="en-DE"/>
-        </w:rPr>
-        <w:tab/>
-      </w:r>
-      <w:r>
-        <w:rPr>
-          <w:rFonts w:ascii="Arial" w:eastAsia="Times New Roman" w:hAnsi="Arial" w:cs="Arial"/>
-          <w:color w:val="000000"/>
-          <w:sz w:val="20"/>
-          <w:szCs w:val="20"/>
-          <w:lang w:eastAsia="en-DE"/>
-        </w:rPr>
-        <w:tab/>
-      </w:r>
-      <w:r>
-        <w:rPr>
-          <w:rFonts w:ascii="Arial" w:eastAsia="Times New Roman" w:hAnsi="Arial" w:cs="Arial"/>
-          <w:color w:val="000000"/>
-          <w:sz w:val="20"/>
-          <w:szCs w:val="20"/>
-          <w:lang w:eastAsia="en-DE"/>
-        </w:rPr>
-        <w:tab/>
-      </w:r>
-      <w:r>
-        <w:rPr>
-          <w:rFonts w:ascii="Arial" w:eastAsia="Times New Roman" w:hAnsi="Arial" w:cs="Arial"/>
-          <w:color w:val="000000"/>
-          <w:sz w:val="20"/>
-          <w:szCs w:val="20"/>
-          <w:lang w:eastAsia="en-DE"/>
-        </w:rPr>
-        <w:tab/>
-      </w:r>
-      <w:r>
-        <w:rPr>
-          <w:rFonts w:ascii="Arial" w:eastAsia="Times New Roman" w:hAnsi="Arial" w:cs="Arial"/>
-          <w:color w:val="000000"/>
-          <w:sz w:val="20"/>
-          <w:szCs w:val="20"/>
-          <w:lang w:eastAsia="en-DE"/>
-        </w:rPr>
-        <w:tab/>
-      </w:r>
-      <w:proofErr w:type="spellStart"/>
-      <w:r>
-        <w:rPr>
-          <w:rFonts w:ascii="Arial" w:eastAsia="Times New Roman" w:hAnsi="Arial" w:cs="Arial"/>
-          <w:color w:val="000000"/>
-          <w:sz w:val="20"/>
-          <w:szCs w:val="20"/>
-          <w:lang w:eastAsia="en-DE"/>
-        </w:rPr>
-        <w:t>Unterschrift</w:t>
-      </w:r>
-      <w:proofErr w:type="spellEnd"/>
-      <w:r>
-        <w:rPr>
-          <w:rFonts w:ascii="Arial" w:eastAsia="Times New Roman" w:hAnsi="Arial" w:cs="Arial"/>
-          <w:color w:val="000000"/>
-          <w:sz w:val="20"/>
-          <w:szCs w:val="20"/>
-          <w:lang w:eastAsia="en-DE"/>
-        </w:rPr>
-        <w:t xml:space="preserve"> Student/in</w:t>
+        <w:t>Unterschrift Student/in</w:t>
       </w:r>
     </w:p>
     <w:p>

</xml_diff>

<commit_message>
Revert "Revert "Merge pull request #1 from ToastYwasTaken/alt""
This reverts commit 559ba7b6b39a11ab006379135cd73c6443cb689e.
</commit_message>
<xml_diff>
--- a/Fachartikel Monetarisierung Gliederung& Quellen.docx
+++ b/Fachartikel Monetarisierung Gliederung& Quellen.docx
@@ -444,15 +444,29 @@
         </w:rPr>
         <w:t xml:space="preserve">OnlineMarketing.de GmbH(o.J.), Definition Monetarisierung: </w:t>
       </w:r>
-      <w:hyperlink r:id="rId5" w:history="1">
-        <w:r>
-          <w:rPr>
-            <w:rStyle w:val="Hyperlink"/>
-            <w:lang w:val="de-DE"/>
-          </w:rPr>
-          <w:t>https://onlinemarketing.de/lexikon/definition-monetarisierung</w:t>
-        </w:r>
-      </w:hyperlink>
+      <w:r>
+        <w:fldChar w:fldCharType="begin"/>
+      </w:r>
+      <w:r>
+        <w:instrText xml:space="preserve"> HYPERLINK "https://onlinemarketing.de/lexikon/definition-monetarisierung" </w:instrText>
+      </w:r>
+      <w:r>
+        <w:fldChar w:fldCharType="separate"/>
+      </w:r>
+      <w:r>
+        <w:rPr>
+          <w:rStyle w:val="Hyperlink"/>
+          <w:lang w:val="de-DE"/>
+        </w:rPr>
+        <w:t>https://onlinemarketing.de/lexikon/definition-monetarisierung</w:t>
+      </w:r>
+      <w:r>
+        <w:rPr>
+          <w:rStyle w:val="Hyperlink"/>
+          <w:lang w:val="de-DE"/>
+        </w:rPr>
+        <w:fldChar w:fldCharType="end"/>
+      </w:r>
       <w:r>
         <w:rPr>
           <w:lang w:val="de-DE"/>
@@ -493,7 +507,7 @@
         </w:rPr>
         <w:t xml:space="preserve">Bailey Dustin (09.10.2021), What if: PC games still came on physical media?: </w:t>
       </w:r>
-      <w:hyperlink r:id="rId6" w:history="1">
+      <w:hyperlink r:id="rId5" w:history="1">
         <w:r>
           <w:rPr>
             <w:rStyle w:val="Hyperlink"/>
@@ -530,15 +544,29 @@
         </w:rPr>
         <w:t xml:space="preserve">Game – Verband der deutschen Games-Branche e.V. (29.09.2021), Spielgeschichte: </w:t>
       </w:r>
-      <w:hyperlink r:id="rId7" w:history="1">
-        <w:r>
-          <w:rPr>
-            <w:rStyle w:val="Hyperlink"/>
-            <w:lang w:val="de-DE"/>
-          </w:rPr>
-          <w:t>https://www.game.de/themen/kulturgut-digitale-spiele-uebersicht/spielgeschichte/</w:t>
-        </w:r>
-      </w:hyperlink>
+      <w:r>
+        <w:fldChar w:fldCharType="begin"/>
+      </w:r>
+      <w:r>
+        <w:instrText xml:space="preserve"> HYPERLINK "https://www.game.de/themen/kulturgut-digitale-spiele-uebersicht/spielgeschichte/" </w:instrText>
+      </w:r>
+      <w:r>
+        <w:fldChar w:fldCharType="separate"/>
+      </w:r>
+      <w:r>
+        <w:rPr>
+          <w:rStyle w:val="Hyperlink"/>
+          <w:lang w:val="de-DE"/>
+        </w:rPr>
+        <w:t>https://www.game.de/themen/kulturgut-digitale-spiele-uebersicht/spielgeschichte/</w:t>
+      </w:r>
+      <w:r>
+        <w:rPr>
+          <w:rStyle w:val="Hyperlink"/>
+          <w:lang w:val="de-DE"/>
+        </w:rPr>
+        <w:fldChar w:fldCharType="end"/>
+      </w:r>
       <w:r>
         <w:rPr>
           <w:lang w:val="de-DE"/>
@@ -570,41 +598,49 @@
         </w:tabs>
         <w:spacing w:line="259" w:lineRule="auto"/>
         <w:rPr>
-          <w:lang w:val="de-DE"/>
-        </w:rPr>
-      </w:pPr>
-      <w:r>
-        <w:rPr>
-          <w:lang w:val="de-DE"/>
-        </w:rPr>
-        <w:t xml:space="preserve">Ichi-Pro, Eine Geschichte der Monetarisierung von Videospielen: </w:t>
-      </w:r>
-      <w:hyperlink r:id="rId8" w:history="1">
+          <w:lang w:val="en-GB"/>
+        </w:rPr>
+      </w:pPr>
+      <w:proofErr w:type="spellStart"/>
+      <w:r>
+        <w:rPr>
+          <w:lang w:val="en-GB"/>
+        </w:rPr>
+        <w:t>o</w:t>
+      </w:r>
+      <w:r>
+        <w:rPr>
+          <w:lang w:val="en-GB"/>
+        </w:rPr>
+        <w:t>.A.</w:t>
+      </w:r>
+      <w:proofErr w:type="spellEnd"/>
+      <w:r>
+        <w:rPr>
+          <w:lang w:val="en-GB"/>
+        </w:rPr>
+        <w:t xml:space="preserve"> (2015) – Magnavox Odyssey 1972 p</w:t>
+      </w:r>
+      <w:r>
+        <w:rPr>
+          <w:lang w:val="en-GB"/>
+        </w:rPr>
+        <w:t xml:space="preserve">rice: </w:t>
+      </w:r>
+      <w:hyperlink r:id="rId6" w:history="1">
         <w:r>
           <w:rPr>
             <w:rStyle w:val="Hyperlink"/>
-            <w:lang w:val="de-DE"/>
+            <w:lang w:val="en-GB"/>
           </w:rPr>
-          <w:t>https://ichi.pro/de/eine-geschichte-der-monetarisierung-von-videospielen-147871237811753</w:t>
+          <w:t>https://de.slideshare.net/Bplans/the-price-is-right-12/8-Now1972100Magnavox_OdysseyFirst_video_game_console56635499Xbox</w:t>
         </w:r>
       </w:hyperlink>
       <w:r>
         <w:rPr>
-          <w:lang w:val="de-DE"/>
-        </w:rPr>
-        <w:t xml:space="preserve"> [0</w:t>
-      </w:r>
-      <w:r>
-        <w:rPr>
-          <w:lang w:val="de-DE"/>
-        </w:rPr>
-        <w:t>7</w:t>
-      </w:r>
-      <w:r>
-        <w:rPr>
-          <w:lang w:val="de-DE"/>
-        </w:rPr>
-        <w:t>.12.2021]</w:t>
+          <w:lang w:val="en-GB"/>
+        </w:rPr>
+        <w:t xml:space="preserve"> [29.12.2021]</w:t>
       </w:r>
     </w:p>
     <w:p>
@@ -619,23 +655,75 @@
         </w:tabs>
         <w:spacing w:line="259" w:lineRule="auto"/>
         <w:rPr>
-          <w:lang w:val="de-DE"/>
-        </w:rPr>
-      </w:pPr>
-      <w:hyperlink r:id="rId9" w:history="1">
+          <w:lang w:val="en-GB"/>
+        </w:rPr>
+      </w:pPr>
+      <w:proofErr w:type="spellStart"/>
+      <w:r>
+        <w:rPr>
+          <w:lang w:val="en-GB"/>
+        </w:rPr>
+        <w:t>o.A.</w:t>
+      </w:r>
+      <w:proofErr w:type="spellEnd"/>
+      <w:r>
+        <w:rPr>
+          <w:lang w:val="en-GB"/>
+        </w:rPr>
+        <w:t xml:space="preserve"> (</w:t>
+      </w:r>
+      <w:proofErr w:type="spellStart"/>
+      <w:r>
+        <w:rPr>
+          <w:lang w:val="en-GB"/>
+        </w:rPr>
+        <w:t>o.J.</w:t>
+      </w:r>
+      <w:proofErr w:type="spellEnd"/>
+      <w:r>
+        <w:rPr>
+          <w:lang w:val="en-GB"/>
+        </w:rPr>
+        <w:t xml:space="preserve">) </w:t>
+      </w:r>
+      <w:r>
+        <w:rPr>
+          <w:lang w:val="en-GB"/>
+        </w:rPr>
+        <w:t>–</w:t>
+      </w:r>
+      <w:r>
+        <w:rPr>
+          <w:lang w:val="en-GB"/>
+        </w:rPr>
+        <w:t xml:space="preserve"> Magn</w:t>
+      </w:r>
+      <w:r>
+        <w:rPr>
+          <w:lang w:val="en-GB"/>
+        </w:rPr>
+        <w:t>avox Odyssey</w:t>
+      </w:r>
+      <w:r>
+        <w:rPr>
+          <w:lang w:val="en-GB"/>
+        </w:rPr>
+        <w:t xml:space="preserve"> : </w:t>
+      </w:r>
+      <w:hyperlink r:id="rId7" w:history="1">
         <w:r>
           <w:rPr>
             <w:rStyle w:val="Hyperlink"/>
-            <w:lang w:val="de-DE"/>
+            <w:lang w:val="en-GB"/>
           </w:rPr>
-          <w:t>https://en.wikipedia.org/wiki/History_of_video_games</w:t>
+          <w:t>http://www.computinghistory.org.uk/det/16909/Magnavox-Odyssey/</w:t>
         </w:r>
       </w:hyperlink>
       <w:r>
         <w:rPr>
-          <w:lang w:val="de-DE"/>
-        </w:rPr>
-        <w:t xml:space="preserve"> [07.12.2021]</w:t>
+          <w:lang w:val="en-GB"/>
+        </w:rPr>
+        <w:t xml:space="preserve"> [29.12.2021]</w:t>
       </w:r>
     </w:p>
     <w:p>
@@ -657,6 +745,69 @@
         <w:rPr>
           <w:lang w:val="de-DE"/>
         </w:rPr>
+        <w:t xml:space="preserve">Ichi-Pro, Eine Geschichte der Monetarisierung von Videospielen: </w:t>
+      </w:r>
+      <w:r>
+        <w:fldChar w:fldCharType="begin"/>
+      </w:r>
+      <w:r>
+        <w:instrText xml:space="preserve"> HYPERLINK "https://ichi.pro/de/eine-geschichte-der-monetarisierung-von-videospielen-147871237811753" </w:instrText>
+      </w:r>
+      <w:r>
+        <w:fldChar w:fldCharType="separate"/>
+      </w:r>
+      <w:r>
+        <w:rPr>
+          <w:rStyle w:val="Hyperlink"/>
+          <w:lang w:val="de-DE"/>
+        </w:rPr>
+        <w:t>https://ichi.pro/de/eine-geschichte-der-monetarisierung-von-videospielen-147871237811753</w:t>
+      </w:r>
+      <w:r>
+        <w:rPr>
+          <w:rStyle w:val="Hyperlink"/>
+          <w:lang w:val="de-DE"/>
+        </w:rPr>
+        <w:fldChar w:fldCharType="end"/>
+      </w:r>
+      <w:r>
+        <w:rPr>
+          <w:lang w:val="de-DE"/>
+        </w:rPr>
+        <w:t xml:space="preserve"> [0</w:t>
+      </w:r>
+      <w:r>
+        <w:rPr>
+          <w:lang w:val="de-DE"/>
+        </w:rPr>
+        <w:t>7</w:t>
+      </w:r>
+      <w:r>
+        <w:rPr>
+          <w:lang w:val="de-DE"/>
+        </w:rPr>
+        <w:t>.12.2021]</w:t>
+      </w:r>
+    </w:p>
+    <w:p>
+      <w:pPr>
+        <w:pStyle w:val="ListParagraph"/>
+        <w:numPr>
+          <w:ilvl w:val="0"/>
+          <w:numId w:val="3"/>
+        </w:numPr>
+        <w:tabs>
+          <w:tab w:val="left" w:pos="3196"/>
+        </w:tabs>
+        <w:spacing w:line="259" w:lineRule="auto"/>
+        <w:rPr>
+          <w:lang w:val="de-DE"/>
+        </w:rPr>
+      </w:pPr>
+      <w:r>
+        <w:rPr>
+          <w:lang w:val="de-DE"/>
+        </w:rPr>
         <w:t>Amigaland(o.J.) , Jay-Glenn-Miner Biographie – Amiga (</w:t>
       </w:r>
       <w:r>
@@ -671,7 +822,7 @@
         </w:rPr>
         <w:t xml:space="preserve">): </w:t>
       </w:r>
-      <w:hyperlink r:id="rId10" w:history="1">
+      <w:hyperlink r:id="rId8" w:history="1">
         <w:r>
           <w:rPr>
             <w:rStyle w:val="Hyperlink"/>
@@ -712,9 +863,37 @@
         <w:rPr>
           <w:lang w:val="en-GB"/>
         </w:rPr>
-        <w:t xml:space="preserve"> (o.J.), Verkaufszahlen NES: </w:t>
-      </w:r>
-      <w:hyperlink r:id="rId11" w:history="1">
+        <w:t xml:space="preserve"> (</w:t>
+      </w:r>
+      <w:proofErr w:type="spellStart"/>
+      <w:r>
+        <w:rPr>
+          <w:lang w:val="en-GB"/>
+        </w:rPr>
+        <w:t>o.J.</w:t>
+      </w:r>
+      <w:proofErr w:type="spellEnd"/>
+      <w:r>
+        <w:rPr>
+          <w:lang w:val="en-GB"/>
+        </w:rPr>
+        <w:t xml:space="preserve">), </w:t>
+      </w:r>
+      <w:proofErr w:type="spellStart"/>
+      <w:r>
+        <w:rPr>
+          <w:lang w:val="en-GB"/>
+        </w:rPr>
+        <w:t>Verkaufszahlen</w:t>
+      </w:r>
+      <w:proofErr w:type="spellEnd"/>
+      <w:r>
+        <w:rPr>
+          <w:lang w:val="en-GB"/>
+        </w:rPr>
+        <w:t xml:space="preserve"> NES: </w:t>
+      </w:r>
+      <w:hyperlink r:id="rId9" w:history="1">
         <w:r>
           <w:rPr>
             <w:rStyle w:val="Hyperlink"/>
@@ -763,6 +942,7 @@
           <w:lang w:val="en-GB"/>
         </w:rPr>
       </w:pPr>
+      <w:proofErr w:type="spellStart"/>
       <w:r>
         <w:rPr>
           <w:lang w:val="en-GB"/>
@@ -775,11 +955,26 @@
         </w:rPr>
         <w:t>current</w:t>
       </w:r>
-      <w:r>
-        <w:rPr>
-          <w:lang w:val="en-GB"/>
-        </w:rPr>
-        <w:t xml:space="preserve"> (o.J.)</w:t>
+      <w:proofErr w:type="spellEnd"/>
+      <w:r>
+        <w:rPr>
+          <w:lang w:val="en-GB"/>
+        </w:rPr>
+        <w:t xml:space="preserve"> (</w:t>
+      </w:r>
+      <w:proofErr w:type="spellStart"/>
+      <w:r>
+        <w:rPr>
+          <w:lang w:val="en-GB"/>
+        </w:rPr>
+        <w:t>o.J.</w:t>
+      </w:r>
+      <w:proofErr w:type="spellEnd"/>
+      <w:r>
+        <w:rPr>
+          <w:lang w:val="en-GB"/>
+        </w:rPr>
+        <w:t>)</w:t>
       </w:r>
       <w:r>
         <w:rPr>
@@ -793,7 +988,7 @@
         </w:rPr>
         <w:t xml:space="preserve">: </w:t>
       </w:r>
-      <w:hyperlink r:id="rId12" w:history="1">
+      <w:hyperlink r:id="rId10" w:history="1">
         <w:r>
           <w:rPr>
             <w:rStyle w:val="Hyperlink"/>
@@ -859,11 +1054,33 @@
           <w:lang w:val="en-GB"/>
         </w:rPr>
       </w:pPr>
-      <w:r>
-        <w:rPr>
-          <w:lang w:val="en-GB"/>
-        </w:rPr>
-        <w:t>o.A. (13.10.2020) – ColecoVision: https://retrogamingwiki.de/wiki/ColecoVision [13.12.2021]</w:t>
+      <w:proofErr w:type="spellStart"/>
+      <w:r>
+        <w:rPr>
+          <w:lang w:val="en-GB"/>
+        </w:rPr>
+        <w:t>o.A.</w:t>
+      </w:r>
+      <w:proofErr w:type="spellEnd"/>
+      <w:r>
+        <w:rPr>
+          <w:lang w:val="en-GB"/>
+        </w:rPr>
+        <w:t xml:space="preserve"> (13.10.2020) – </w:t>
+      </w:r>
+      <w:proofErr w:type="spellStart"/>
+      <w:r>
+        <w:rPr>
+          <w:lang w:val="en-GB"/>
+        </w:rPr>
+        <w:t>ColecoVision</w:t>
+      </w:r>
+      <w:proofErr w:type="spellEnd"/>
+      <w:r>
+        <w:rPr>
+          <w:lang w:val="en-GB"/>
+        </w:rPr>
+        <w:t>: https://retrogamingwiki.de/wiki/ColecoVision [13.12.2021]</w:t>
       </w:r>
     </w:p>
     <w:p>
@@ -881,13 +1098,35 @@
           <w:lang w:val="en-GB"/>
         </w:rPr>
       </w:pPr>
-      <w:r>
-        <w:rPr>
-          <w:lang w:val="en-GB"/>
-        </w:rPr>
-        <w:t xml:space="preserve">o.A. (o.J.) – Apple I: </w:t>
-      </w:r>
-      <w:hyperlink r:id="rId13" w:history="1">
+      <w:proofErr w:type="spellStart"/>
+      <w:r>
+        <w:rPr>
+          <w:lang w:val="en-GB"/>
+        </w:rPr>
+        <w:t>o.A.</w:t>
+      </w:r>
+      <w:proofErr w:type="spellEnd"/>
+      <w:r>
+        <w:rPr>
+          <w:lang w:val="en-GB"/>
+        </w:rPr>
+        <w:t xml:space="preserve"> (</w:t>
+      </w:r>
+      <w:proofErr w:type="spellStart"/>
+      <w:r>
+        <w:rPr>
+          <w:lang w:val="en-GB"/>
+        </w:rPr>
+        <w:t>o.J.</w:t>
+      </w:r>
+      <w:proofErr w:type="spellEnd"/>
+      <w:r>
+        <w:rPr>
+          <w:lang w:val="en-GB"/>
+        </w:rPr>
+        <w:t xml:space="preserve">) – Apple I: </w:t>
+      </w:r>
+      <w:hyperlink r:id="rId11" w:history="1">
         <w:r>
           <w:rPr>
             <w:rStyle w:val="Hyperlink"/>
@@ -934,9 +1173,23 @@
         <w:rPr>
           <w:lang w:val="en-GB"/>
         </w:rPr>
-        <w:t xml:space="preserve">IBM (o.J.) – IBM 5100 Portable Computer: </w:t>
-      </w:r>
-      <w:hyperlink r:id="rId14" w:history="1">
+        <w:t>IBM (</w:t>
+      </w:r>
+      <w:proofErr w:type="spellStart"/>
+      <w:r>
+        <w:rPr>
+          <w:lang w:val="en-GB"/>
+        </w:rPr>
+        <w:t>o.J.</w:t>
+      </w:r>
+      <w:proofErr w:type="spellEnd"/>
+      <w:r>
+        <w:rPr>
+          <w:lang w:val="en-GB"/>
+        </w:rPr>
+        <w:t xml:space="preserve">) – IBM 5100 Portable Computer: </w:t>
+      </w:r>
+      <w:hyperlink r:id="rId12" w:history="1">
         <w:r>
           <w:rPr>
             <w:rStyle w:val="Hyperlink"/>
@@ -967,11 +1220,33 @@
           <w:lang w:val="en-GB"/>
         </w:rPr>
       </w:pPr>
-      <w:r>
-        <w:rPr>
-          <w:lang w:val="en-GB"/>
-        </w:rPr>
-        <w:t>o.A. (o.J.) – IBM</w:t>
+      <w:proofErr w:type="spellStart"/>
+      <w:r>
+        <w:rPr>
+          <w:lang w:val="en-GB"/>
+        </w:rPr>
+        <w:t>o.A.</w:t>
+      </w:r>
+      <w:proofErr w:type="spellEnd"/>
+      <w:r>
+        <w:rPr>
+          <w:lang w:val="en-GB"/>
+        </w:rPr>
+        <w:t xml:space="preserve"> (</w:t>
+      </w:r>
+      <w:proofErr w:type="spellStart"/>
+      <w:r>
+        <w:rPr>
+          <w:lang w:val="en-GB"/>
+        </w:rPr>
+        <w:t>o.J.</w:t>
+      </w:r>
+      <w:proofErr w:type="spellEnd"/>
+      <w:r>
+        <w:rPr>
+          <w:lang w:val="en-GB"/>
+        </w:rPr>
+        <w:t>) – IBM</w:t>
       </w:r>
       <w:r>
         <w:rPr>
@@ -985,7 +1260,7 @@
         </w:rPr>
         <w:t xml:space="preserve"> </w:t>
       </w:r>
-      <w:hyperlink r:id="rId15" w:history="1">
+      <w:hyperlink r:id="rId13" w:history="1">
         <w:r>
           <w:rPr>
             <w:rStyle w:val="Hyperlink"/>
@@ -1020,7 +1295,21 @@
         <w:rPr>
           <w:lang w:val="en-GB"/>
         </w:rPr>
-        <w:t>Academic (o.J.) – IBM P</w:t>
+        <w:t>Academic (</w:t>
+      </w:r>
+      <w:proofErr w:type="spellStart"/>
+      <w:r>
+        <w:rPr>
+          <w:lang w:val="en-GB"/>
+        </w:rPr>
+        <w:t>o.J.</w:t>
+      </w:r>
+      <w:proofErr w:type="spellEnd"/>
+      <w:r>
+        <w:rPr>
+          <w:lang w:val="en-GB"/>
+        </w:rPr>
+        <w:t>) – IBM P</w:t>
       </w:r>
       <w:r>
         <w:rPr>
@@ -1028,7 +1317,7 @@
         </w:rPr>
         <w:t xml:space="preserve">C Clones: </w:t>
       </w:r>
-      <w:hyperlink r:id="rId16" w:history="1">
+      <w:hyperlink r:id="rId14" w:history="1">
         <w:r>
           <w:rPr>
             <w:rStyle w:val="Hyperlink"/>
@@ -1059,13 +1348,35 @@
           <w:lang w:val="en-GB"/>
         </w:rPr>
       </w:pPr>
-      <w:r>
-        <w:rPr>
-          <w:lang w:val="en-GB"/>
-        </w:rPr>
-        <w:t xml:space="preserve">o.A. (o.J.) Fourth generation of video games: </w:t>
-      </w:r>
-      <w:hyperlink r:id="rId17" w:anchor="cite_note-I4U_News-1" w:history="1">
+      <w:proofErr w:type="spellStart"/>
+      <w:r>
+        <w:rPr>
+          <w:lang w:val="en-GB"/>
+        </w:rPr>
+        <w:t>o.A.</w:t>
+      </w:r>
+      <w:proofErr w:type="spellEnd"/>
+      <w:r>
+        <w:rPr>
+          <w:lang w:val="en-GB"/>
+        </w:rPr>
+        <w:t xml:space="preserve"> (</w:t>
+      </w:r>
+      <w:proofErr w:type="spellStart"/>
+      <w:r>
+        <w:rPr>
+          <w:lang w:val="en-GB"/>
+        </w:rPr>
+        <w:t>o.J.</w:t>
+      </w:r>
+      <w:proofErr w:type="spellEnd"/>
+      <w:r>
+        <w:rPr>
+          <w:lang w:val="en-GB"/>
+        </w:rPr>
+        <w:t xml:space="preserve">) Fourth generation of video games: </w:t>
+      </w:r>
+      <w:hyperlink r:id="rId15" w:anchor="cite_note-I4U_News-1" w:history="1">
         <w:r>
           <w:rPr>
             <w:rStyle w:val="Hyperlink"/>
@@ -1096,11 +1407,33 @@
           <w:lang w:val="en-GB"/>
         </w:rPr>
       </w:pPr>
-      <w:r>
-        <w:rPr>
-          <w:lang w:val="en-GB"/>
-        </w:rPr>
-        <w:t>Techspot (o.J.) –</w:t>
+      <w:proofErr w:type="spellStart"/>
+      <w:r>
+        <w:rPr>
+          <w:lang w:val="en-GB"/>
+        </w:rPr>
+        <w:t>Techspot</w:t>
+      </w:r>
+      <w:proofErr w:type="spellEnd"/>
+      <w:r>
+        <w:rPr>
+          <w:lang w:val="en-GB"/>
+        </w:rPr>
+        <w:t xml:space="preserve"> (</w:t>
+      </w:r>
+      <w:proofErr w:type="spellStart"/>
+      <w:r>
+        <w:rPr>
+          <w:lang w:val="en-GB"/>
+        </w:rPr>
+        <w:t>o.J.</w:t>
+      </w:r>
+      <w:proofErr w:type="spellEnd"/>
+      <w:r>
+        <w:rPr>
+          <w:lang w:val="en-GB"/>
+        </w:rPr>
+        <w:t>) –</w:t>
       </w:r>
       <w:r>
         <w:rPr>
@@ -1108,7 +1441,7 @@
         </w:rPr>
         <w:t xml:space="preserve"> The SNK Neo Geo: </w:t>
       </w:r>
-      <w:hyperlink r:id="rId18" w:history="1">
+      <w:hyperlink r:id="rId16" w:history="1">
         <w:r>
           <w:rPr>
             <w:rStyle w:val="Hyperlink"/>
@@ -1139,13 +1472,35 @@
           <w:lang w:val="en-GB"/>
         </w:rPr>
       </w:pPr>
-      <w:r>
-        <w:rPr>
-          <w:lang w:val="en-GB"/>
-        </w:rPr>
-        <w:t xml:space="preserve">o.A. (o.J.) – History of the Sega Mega Drive : </w:t>
-      </w:r>
-      <w:hyperlink r:id="rId19" w:history="1">
+      <w:proofErr w:type="spellStart"/>
+      <w:r>
+        <w:rPr>
+          <w:lang w:val="en-GB"/>
+        </w:rPr>
+        <w:t>o.A.</w:t>
+      </w:r>
+      <w:proofErr w:type="spellEnd"/>
+      <w:r>
+        <w:rPr>
+          <w:lang w:val="en-GB"/>
+        </w:rPr>
+        <w:t xml:space="preserve"> (</w:t>
+      </w:r>
+      <w:proofErr w:type="spellStart"/>
+      <w:r>
+        <w:rPr>
+          <w:lang w:val="en-GB"/>
+        </w:rPr>
+        <w:t>o.J.</w:t>
+      </w:r>
+      <w:proofErr w:type="spellEnd"/>
+      <w:r>
+        <w:rPr>
+          <w:lang w:val="en-GB"/>
+        </w:rPr>
+        <w:t xml:space="preserve">) – History of the Sega Mega Drive : </w:t>
+      </w:r>
+      <w:hyperlink r:id="rId17" w:history="1">
         <w:r>
           <w:rPr>
             <w:rStyle w:val="Hyperlink"/>
@@ -1180,9 +1535,23 @@
         <w:rPr>
           <w:lang w:val="en-GB"/>
         </w:rPr>
-        <w:t xml:space="preserve">Pound Sterling Live (o.J.) – US Dollar to Japanese Yen Exchange Rates for 1989 from the Bank of England: </w:t>
-      </w:r>
-      <w:hyperlink r:id="rId20" w:history="1">
+        <w:t>Pound Sterling Live (</w:t>
+      </w:r>
+      <w:proofErr w:type="spellStart"/>
+      <w:r>
+        <w:rPr>
+          <w:lang w:val="en-GB"/>
+        </w:rPr>
+        <w:t>o.J.</w:t>
+      </w:r>
+      <w:proofErr w:type="spellEnd"/>
+      <w:r>
+        <w:rPr>
+          <w:lang w:val="en-GB"/>
+        </w:rPr>
+        <w:t xml:space="preserve">) – US Dollar to Japanese Yen Exchange Rates for 1989 from the Bank of England: </w:t>
+      </w:r>
+      <w:hyperlink r:id="rId18" w:history="1">
         <w:r>
           <w:rPr>
             <w:rStyle w:val="Hyperlink"/>
@@ -1211,9 +1580,10 @@
         <w:rPr>
           <w:lang w:val="en-GB"/>
         </w:rPr>
+        <w:lastRenderedPageBreak/>
         <w:t xml:space="preserve">Retro Strife (2018) - </w:t>
       </w:r>
-      <w:hyperlink r:id="rId21" w:history="1">
+      <w:hyperlink r:id="rId19" w:history="1">
         <w:r>
           <w:rPr>
             <w:rStyle w:val="Hyperlink"/>
@@ -1248,9 +1618,23 @@
         <w:rPr>
           <w:lang w:val="en-GB"/>
         </w:rPr>
-        <w:t xml:space="preserve">Nintendo (o.J.) – Dedicated Video Game Sales Units: </w:t>
-      </w:r>
-      <w:hyperlink r:id="rId22" w:history="1">
+        <w:t>Nintendo (</w:t>
+      </w:r>
+      <w:proofErr w:type="spellStart"/>
+      <w:r>
+        <w:rPr>
+          <w:lang w:val="en-GB"/>
+        </w:rPr>
+        <w:t>o.J.</w:t>
+      </w:r>
+      <w:proofErr w:type="spellEnd"/>
+      <w:r>
+        <w:rPr>
+          <w:lang w:val="en-GB"/>
+        </w:rPr>
+        <w:t xml:space="preserve">) – Dedicated Video Game Sales Units: </w:t>
+      </w:r>
+      <w:hyperlink r:id="rId20" w:history="1">
         <w:r>
           <w:rPr>
             <w:rStyle w:val="Hyperlink"/>
@@ -1285,10 +1669,9 @@
         <w:rPr>
           <w:lang w:val="en-GB"/>
         </w:rPr>
-        <w:lastRenderedPageBreak/>
         <w:t xml:space="preserve">Colin Moriarty (2013) – The real Cost of Gaming: Inflation, Time, Purchasing Power: </w:t>
       </w:r>
-      <w:hyperlink r:id="rId23" w:history="1">
+      <w:hyperlink r:id="rId21" w:history="1">
         <w:r>
           <w:rPr>
             <w:rStyle w:val="Hyperlink"/>
@@ -1319,13 +1702,35 @@
           <w:lang w:val="en-GB"/>
         </w:rPr>
       </w:pPr>
-      <w:r>
-        <w:rPr>
-          <w:lang w:val="en-GB"/>
-        </w:rPr>
-        <w:t xml:space="preserve">Retrowaste (o.J.) - 1970s Video Games: History, Pictures, Consoles: </w:t>
-      </w:r>
-      <w:hyperlink r:id="rId24" w:history="1">
+      <w:proofErr w:type="spellStart"/>
+      <w:r>
+        <w:rPr>
+          <w:lang w:val="en-GB"/>
+        </w:rPr>
+        <w:t>Retrowaste</w:t>
+      </w:r>
+      <w:proofErr w:type="spellEnd"/>
+      <w:r>
+        <w:rPr>
+          <w:lang w:val="en-GB"/>
+        </w:rPr>
+        <w:t xml:space="preserve"> (</w:t>
+      </w:r>
+      <w:proofErr w:type="spellStart"/>
+      <w:r>
+        <w:rPr>
+          <w:lang w:val="en-GB"/>
+        </w:rPr>
+        <w:t>o.J.</w:t>
+      </w:r>
+      <w:proofErr w:type="spellEnd"/>
+      <w:r>
+        <w:rPr>
+          <w:lang w:val="en-GB"/>
+        </w:rPr>
+        <w:t xml:space="preserve">) - 1970s Video Games: History, Pictures, Consoles: </w:t>
+      </w:r>
+      <w:hyperlink r:id="rId22" w:history="1">
         <w:r>
           <w:rPr>
             <w:rStyle w:val="Hyperlink"/>
@@ -1360,9 +1765,23 @@
         <w:rPr>
           <w:lang w:val="en-GB"/>
         </w:rPr>
-        <w:t xml:space="preserve">Angela Modany (2012) – Pong, Atari, and the origins of the home video game: </w:t>
-      </w:r>
-      <w:hyperlink r:id="rId25" w:history="1">
+        <w:t xml:space="preserve">Angela </w:t>
+      </w:r>
+      <w:proofErr w:type="spellStart"/>
+      <w:r>
+        <w:rPr>
+          <w:lang w:val="en-GB"/>
+        </w:rPr>
+        <w:t>Modany</w:t>
+      </w:r>
+      <w:proofErr w:type="spellEnd"/>
+      <w:r>
+        <w:rPr>
+          <w:lang w:val="en-GB"/>
+        </w:rPr>
+        <w:t xml:space="preserve"> (2012) – Pong, Atari, and the origins of the home video game: </w:t>
+      </w:r>
+      <w:hyperlink r:id="rId23" w:history="1">
         <w:r>
           <w:rPr>
             <w:rStyle w:val="Hyperlink"/>
@@ -1393,11 +1812,33 @@
           <w:lang w:val="en-GB"/>
         </w:rPr>
       </w:pPr>
-      <w:r>
-        <w:rPr>
-          <w:lang w:val="en-GB"/>
-        </w:rPr>
-        <w:t>o.A. (o.J.) -</w:t>
+      <w:proofErr w:type="spellStart"/>
+      <w:r>
+        <w:rPr>
+          <w:lang w:val="en-GB"/>
+        </w:rPr>
+        <w:t>o.A.</w:t>
+      </w:r>
+      <w:proofErr w:type="spellEnd"/>
+      <w:r>
+        <w:rPr>
+          <w:lang w:val="en-GB"/>
+        </w:rPr>
+        <w:t xml:space="preserve"> (</w:t>
+      </w:r>
+      <w:proofErr w:type="spellStart"/>
+      <w:r>
+        <w:rPr>
+          <w:lang w:val="en-GB"/>
+        </w:rPr>
+        <w:t>o.J.</w:t>
+      </w:r>
+      <w:proofErr w:type="spellEnd"/>
+      <w:r>
+        <w:rPr>
+          <w:lang w:val="en-GB"/>
+        </w:rPr>
+        <w:t>) -</w:t>
       </w:r>
       <w:r>
         <w:rPr>
@@ -1411,7 +1852,7 @@
         </w:rPr>
         <w:t xml:space="preserve">History of Space Invaders : </w:t>
       </w:r>
-      <w:hyperlink r:id="rId26" w:history="1">
+      <w:hyperlink r:id="rId24" w:history="1">
         <w:r>
           <w:rPr>
             <w:rStyle w:val="Hyperlink"/>
@@ -1460,7 +1901,7 @@
         </w:rPr>
         <w:t xml:space="preserve"> </w:t>
       </w:r>
-      <w:hyperlink r:id="rId27" w:history="1">
+      <w:hyperlink r:id="rId25" w:history="1">
         <w:r>
           <w:rPr>
             <w:rStyle w:val="Hyperlink"/>
@@ -1501,7 +1942,21 @@
         <w:rPr>
           <w:lang w:val="en-GB"/>
         </w:rPr>
-        <w:t xml:space="preserve"> (o.J.)</w:t>
+        <w:t xml:space="preserve"> (</w:t>
+      </w:r>
+      <w:proofErr w:type="spellStart"/>
+      <w:r>
+        <w:rPr>
+          <w:lang w:val="en-GB"/>
+        </w:rPr>
+        <w:t>o.J.</w:t>
+      </w:r>
+      <w:proofErr w:type="spellEnd"/>
+      <w:r>
+        <w:rPr>
+          <w:lang w:val="en-GB"/>
+        </w:rPr>
+        <w:t>)</w:t>
       </w:r>
       <w:r>
         <w:rPr>
@@ -1521,7 +1976,7 @@
         </w:rPr>
         <w:t xml:space="preserve"> </w:t>
       </w:r>
-      <w:hyperlink r:id="rId28" w:history="1">
+      <w:hyperlink r:id="rId26" w:history="1">
         <w:r>
           <w:rPr>
             <w:rStyle w:val="Hyperlink"/>
@@ -1552,11 +2007,19 @@
           <w:lang w:val="en-GB"/>
         </w:rPr>
       </w:pPr>
-      <w:r>
-        <w:rPr>
-          <w:lang w:val="en-GB"/>
-        </w:rPr>
-        <w:t>Itucker (EA)</w:t>
+      <w:proofErr w:type="spellStart"/>
+      <w:r>
+        <w:rPr>
+          <w:lang w:val="en-GB"/>
+        </w:rPr>
+        <w:t>Itucker</w:t>
+      </w:r>
+      <w:proofErr w:type="spellEnd"/>
+      <w:r>
+        <w:rPr>
+          <w:lang w:val="en-GB"/>
+        </w:rPr>
+        <w:t xml:space="preserve"> (EA)</w:t>
       </w:r>
       <w:r>
         <w:rPr>
@@ -1576,7 +2039,7 @@
         </w:rPr>
         <w:t xml:space="preserve"> </w:t>
       </w:r>
-      <w:hyperlink r:id="rId29" w:history="1">
+      <w:hyperlink r:id="rId27" w:history="1">
         <w:r>
           <w:rPr>
             <w:rStyle w:val="Hyperlink"/>
@@ -1728,7 +2191,7 @@
         </w:rPr>
         <w:t xml:space="preserve"> </w:t>
       </w:r>
-      <w:hyperlink r:id="rId34" w:history="1">
+      <w:hyperlink r:id="rId32" w:history="1">
         <w:r>
           <w:rPr>
             <w:rStyle w:val="Hyperlink"/>
@@ -1871,7 +2334,7 @@
         </w:rPr>
         <w:t xml:space="preserve">: </w:t>
       </w:r>
-      <w:hyperlink r:id="rId35" w:history="1">
+      <w:hyperlink r:id="rId33" w:history="1">
         <w:r>
           <w:rPr>
             <w:rStyle w:val="Hyperlink"/>
@@ -1902,13 +2365,35 @@
           <w:lang w:val="en-GB"/>
         </w:rPr>
       </w:pPr>
-      <w:r>
-        <w:rPr>
-          <w:lang w:val="en-GB"/>
-        </w:rPr>
-        <w:t xml:space="preserve">o.A. (o.J.) – Free to Play (F2P) :  </w:t>
-      </w:r>
-      <w:hyperlink r:id="rId36" w:history="1">
+      <w:proofErr w:type="spellStart"/>
+      <w:r>
+        <w:rPr>
+          <w:lang w:val="en-GB"/>
+        </w:rPr>
+        <w:t>o.A.</w:t>
+      </w:r>
+      <w:proofErr w:type="spellEnd"/>
+      <w:r>
+        <w:rPr>
+          <w:lang w:val="en-GB"/>
+        </w:rPr>
+        <w:t xml:space="preserve"> (</w:t>
+      </w:r>
+      <w:proofErr w:type="spellStart"/>
+      <w:r>
+        <w:rPr>
+          <w:lang w:val="en-GB"/>
+        </w:rPr>
+        <w:t>o.J.</w:t>
+      </w:r>
+      <w:proofErr w:type="spellEnd"/>
+      <w:r>
+        <w:rPr>
+          <w:lang w:val="en-GB"/>
+        </w:rPr>
+        <w:t xml:space="preserve">) – Free to Play (F2P) :  </w:t>
+      </w:r>
+      <w:hyperlink r:id="rId34" w:history="1">
         <w:r>
           <w:rPr>
             <w:rStyle w:val="Hyperlink"/>
@@ -1939,13 +2424,35 @@
           <w:lang w:val="en-GB"/>
         </w:rPr>
       </w:pPr>
-      <w:r>
-        <w:rPr>
-          <w:lang w:val="en-GB"/>
-        </w:rPr>
-        <w:t xml:space="preserve">o.A. (o.J.) – Pay to Play (P2P) : </w:t>
-      </w:r>
-      <w:hyperlink r:id="rId37" w:history="1">
+      <w:proofErr w:type="spellStart"/>
+      <w:r>
+        <w:rPr>
+          <w:lang w:val="en-GB"/>
+        </w:rPr>
+        <w:t>o.A.</w:t>
+      </w:r>
+      <w:proofErr w:type="spellEnd"/>
+      <w:r>
+        <w:rPr>
+          <w:lang w:val="en-GB"/>
+        </w:rPr>
+        <w:t xml:space="preserve"> (</w:t>
+      </w:r>
+      <w:proofErr w:type="spellStart"/>
+      <w:r>
+        <w:rPr>
+          <w:lang w:val="en-GB"/>
+        </w:rPr>
+        <w:t>o.J.</w:t>
+      </w:r>
+      <w:proofErr w:type="spellEnd"/>
+      <w:r>
+        <w:rPr>
+          <w:lang w:val="en-GB"/>
+        </w:rPr>
+        <w:t xml:space="preserve">) – Pay to Play (P2P) : </w:t>
+      </w:r>
+      <w:hyperlink r:id="rId35" w:history="1">
         <w:r>
           <w:rPr>
             <w:rStyle w:val="Hyperlink"/>
@@ -1994,15 +2501,29 @@
         </w:rPr>
         <w:t xml:space="preserve"> : </w:t>
       </w:r>
-      <w:hyperlink r:id="rId38" w:history="1">
-        <w:r>
-          <w:rPr>
-            <w:rStyle w:val="Hyperlink"/>
-            <w:lang w:val="de-DE"/>
-          </w:rPr>
-          <w:t>https://tipps.computerbild.de/unterhaltung/gaming/pay-to-win-581071.html</w:t>
-        </w:r>
-      </w:hyperlink>
+      <w:r>
+        <w:fldChar w:fldCharType="begin"/>
+      </w:r>
+      <w:r>
+        <w:instrText xml:space="preserve"> HYPERLINK "https://tipps.computerbild.de/unterhaltung/gaming/pay-to-win-581071.html" </w:instrText>
+      </w:r>
+      <w:r>
+        <w:fldChar w:fldCharType="separate"/>
+      </w:r>
+      <w:r>
+        <w:rPr>
+          <w:rStyle w:val="Hyperlink"/>
+          <w:lang w:val="de-DE"/>
+        </w:rPr>
+        <w:t>https://tipps.computerbild.de/unterhaltung/gaming/pay-to-win-581071.html</w:t>
+      </w:r>
+      <w:r>
+        <w:rPr>
+          <w:rStyle w:val="Hyperlink"/>
+          <w:lang w:val="de-DE"/>
+        </w:rPr>
+        <w:fldChar w:fldCharType="end"/>
+      </w:r>
       <w:r>
         <w:rPr>
           <w:lang w:val="de-DE"/>
@@ -2031,15 +2552,29 @@
         </w:rPr>
         <w:t xml:space="preserve">F. Tenzer (2021) – Statistiken zum Thema Computer- und Videospiele: </w:t>
       </w:r>
-      <w:hyperlink r:id="rId39" w:anchor="topicHeader__wrapper" w:history="1">
-        <w:r>
-          <w:rPr>
-            <w:rStyle w:val="Hyperlink"/>
-            <w:lang w:val="de-DE"/>
-          </w:rPr>
-          <w:t>https://de.statista.com/themen/826/computer-und-videospiele/#topicHeader__wrapper</w:t>
-        </w:r>
-      </w:hyperlink>
+      <w:r>
+        <w:fldChar w:fldCharType="begin"/>
+      </w:r>
+      <w:r>
+        <w:instrText xml:space="preserve"> HYPERLINK "https://de.statista.com/themen/826/computer-und-videospiele/" \l "topicHeader__wrapper" </w:instrText>
+      </w:r>
+      <w:r>
+        <w:fldChar w:fldCharType="separate"/>
+      </w:r>
+      <w:r>
+        <w:rPr>
+          <w:rStyle w:val="Hyperlink"/>
+          <w:lang w:val="de-DE"/>
+        </w:rPr>
+        <w:t>https://de.statista.com/themen/826/computer-und-videospiele/#topicHeader__wrapper</w:t>
+      </w:r>
+      <w:r>
+        <w:rPr>
+          <w:rStyle w:val="Hyperlink"/>
+          <w:lang w:val="de-DE"/>
+        </w:rPr>
+        <w:fldChar w:fldCharType="end"/>
+      </w:r>
       <w:r>
         <w:rPr>
           <w:lang w:val="de-DE"/>
@@ -2074,7 +2609,7 @@
         </w:rPr>
         <w:t xml:space="preserve">aming business models among developers worldwide 2020: </w:t>
       </w:r>
-      <w:hyperlink r:id="rId40" w:history="1">
+      <w:hyperlink r:id="rId36" w:history="1">
         <w:r>
           <w:rPr>
             <w:rStyle w:val="Hyperlink"/>
@@ -2123,7 +2658,7 @@
         </w:rPr>
         <w:t xml:space="preserve"> </w:t>
       </w:r>
-      <w:hyperlink r:id="rId41" w:history="1">
+      <w:hyperlink r:id="rId37" w:history="1">
         <w:r>
           <w:rPr>
             <w:rStyle w:val="Hyperlink"/>
@@ -2158,7 +2693,21 @@
         <w:rPr>
           <w:lang w:val="en-GB"/>
         </w:rPr>
-        <w:t xml:space="preserve">Chrissy Montelli (2021) – What is DLC? </w:t>
+        <w:t xml:space="preserve">Chrissy </w:t>
+      </w:r>
+      <w:proofErr w:type="spellStart"/>
+      <w:r>
+        <w:rPr>
+          <w:lang w:val="en-GB"/>
+        </w:rPr>
+        <w:t>Montelli</w:t>
+      </w:r>
+      <w:proofErr w:type="spellEnd"/>
+      <w:r>
+        <w:rPr>
+          <w:lang w:val="en-GB"/>
+        </w:rPr>
+        <w:t xml:space="preserve"> (2021) – What is DLC? </w:t>
       </w:r>
       <w:r>
         <w:rPr>
@@ -2178,27 +2727,13 @@
         </w:rPr>
         <w:t xml:space="preserve"> </w:t>
       </w:r>
-      <w:hyperlink r:id="rId42" w:history="1">
+      <w:hyperlink r:id="rId38" w:history="1">
         <w:r>
           <w:rPr>
             <w:rStyle w:val="Hyperlink"/>
             <w:lang w:val="en-GB"/>
           </w:rPr>
-          <w:t>https://www.businessinsider.com/dlc-m</w:t>
-        </w:r>
-        <w:r>
-          <w:rPr>
-            <w:rStyle w:val="Hyperlink"/>
-            <w:lang w:val="en-GB"/>
-          </w:rPr>
-          <w:t>e</w:t>
-        </w:r>
-        <w:r>
-          <w:rPr>
-            <w:rStyle w:val="Hyperlink"/>
-            <w:lang w:val="en-GB"/>
-          </w:rPr>
-          <w:t>aning?r=US&amp;IR=T</w:t>
+          <w:t>https://www.businessinsider.com/dlc-meaning?r=US&amp;IR=T</w:t>
         </w:r>
       </w:hyperlink>
       <w:r>
@@ -2227,13 +2762,22 @@
         <w:rPr>
           <w:lang w:val="en-GB"/>
         </w:rPr>
+        <w:lastRenderedPageBreak/>
         <w:t xml:space="preserve">Archdruid </w:t>
       </w:r>
-      <w:r>
-        <w:rPr>
-          <w:lang w:val="en-GB"/>
-        </w:rPr>
-        <w:t>Andoris (2021) – World of Warcraft (WoW) Subscription Cost (2021 Price Guide)</w:t>
+      <w:proofErr w:type="spellStart"/>
+      <w:r>
+        <w:rPr>
+          <w:lang w:val="en-GB"/>
+        </w:rPr>
+        <w:t>Andoris</w:t>
+      </w:r>
+      <w:proofErr w:type="spellEnd"/>
+      <w:r>
+        <w:rPr>
+          <w:lang w:val="en-GB"/>
+        </w:rPr>
+        <w:t xml:space="preserve"> (2021) – World of Warcraft (WoW) Subscription Cost (2021 Price Guide)</w:t>
       </w:r>
       <w:r>
         <w:rPr>
@@ -2241,7 +2785,7 @@
         </w:rPr>
         <w:t xml:space="preserve">: </w:t>
       </w:r>
-      <w:hyperlink r:id="rId43" w:history="1">
+      <w:hyperlink r:id="rId39" w:history="1">
         <w:r>
           <w:rPr>
             <w:rStyle w:val="Hyperlink"/>
@@ -2318,43 +2862,170 @@
         <w:rPr>
           <w:lang w:val="de-DE"/>
         </w:rPr>
-        <w:t xml:space="preserve">      Abb. 1: Amos Evan (22.05.2015), Die Konsole Magnavox Odyssey: </w:t>
-      </w:r>
-      <w:hyperlink r:id="rId44" w:anchor="/media/Datei:Magnavox-Odyssey-Console-Set.jpg" w:history="1">
+        <w:t xml:space="preserve">      Abb. 1: Amos Evan</w:t>
+      </w:r>
+      <w:r>
+        <w:rPr>
+          <w:lang w:val="de-DE"/>
+        </w:rPr>
+        <w:t>(</w:t>
+      </w:r>
+      <w:r>
+        <w:rPr>
+          <w:lang w:val="de-DE"/>
+        </w:rPr>
+        <w:t xml:space="preserve">2015), Die Konsole Magnavox Odyssey: </w:t>
+      </w:r>
+      <w:r>
+        <w:fldChar w:fldCharType="begin"/>
+      </w:r>
+      <w:r>
+        <w:instrText xml:space="preserve"> HYPERLINK "https://de.wikipedia.org/wiki/Odyssey_(Spielkonsole)" \l "/media/Datei:Magnavox-Odyssey-Console-Set.jpg" </w:instrText>
+      </w:r>
+      <w:r>
+        <w:fldChar w:fldCharType="separate"/>
+      </w:r>
+      <w:r>
+        <w:rPr>
+          <w:rStyle w:val="Hyperlink"/>
+          <w:lang w:val="de-DE"/>
+        </w:rPr>
+        <w:t>https://de.wikipedia.org/wiki/Odyssey_(Spielk</w:t>
+      </w:r>
+      <w:r>
+        <w:rPr>
+          <w:rStyle w:val="Hyperlink"/>
+          <w:lang w:val="de-DE"/>
+        </w:rPr>
+        <w:t>onsole)#/media/Datei:Magnavox-Odyssey-Console-Set.jpg</w:t>
+      </w:r>
+      <w:r>
+        <w:rPr>
+          <w:rStyle w:val="Hyperlink"/>
+          <w:lang w:val="de-DE"/>
+        </w:rPr>
+        <w:fldChar w:fldCharType="end"/>
+      </w:r>
+      <w:r>
+        <w:rPr>
+          <w:lang w:val="de-DE"/>
+        </w:rPr>
+        <w:t xml:space="preserve"> [06.12.2021]</w:t>
+      </w:r>
+    </w:p>
+    <w:p>
+      <w:pPr>
+        <w:tabs>
+          <w:tab w:val="left" w:pos="3196"/>
+        </w:tabs>
+        <w:rPr>
+          <w:lang w:val="de-DE"/>
+        </w:rPr>
+      </w:pPr>
+      <w:r>
+        <w:rPr>
+          <w:lang w:val="de-DE"/>
+        </w:rPr>
+        <w:t xml:space="preserve">      </w:t>
+      </w:r>
+      <w:r>
+        <w:rPr>
+          <w:lang w:val="de-DE"/>
+        </w:rPr>
+        <w:t xml:space="preserve">Abb. 2: Driggs Joshua (2005), Ein Arcade-Automat: </w:t>
+      </w:r>
+      <w:r>
+        <w:rPr>
+          <w:lang w:val="de-DE"/>
+        </w:rPr>
+        <w:t>https://de.wikipedia.org/wiki/Arcade-Automat#/media/Datei:Donkey_Kong_arcade.jpg</w:t>
+      </w:r>
+      <w:r>
+        <w:rPr>
+          <w:lang w:val="de-DE"/>
+        </w:rPr>
+        <w:t xml:space="preserve"> [06.12.2021]</w:t>
+      </w:r>
+    </w:p>
+    <w:p>
+      <w:pPr>
+        <w:tabs>
+          <w:tab w:val="left" w:pos="3196"/>
+        </w:tabs>
+        <w:rPr>
+          <w:lang w:val="en-GB"/>
+        </w:rPr>
+      </w:pPr>
+      <w:r>
+        <w:rPr>
+          <w:lang w:val="de-DE"/>
+        </w:rPr>
+        <w:t xml:space="preserve">      </w:t>
+      </w:r>
+      <w:r>
+        <w:rPr>
+          <w:lang w:val="en-GB"/>
+        </w:rPr>
+        <w:t xml:space="preserve">Abb. 3: </w:t>
+      </w:r>
+      <w:r>
+        <w:rPr>
+          <w:lang w:val="en-GB"/>
+        </w:rPr>
+        <w:t xml:space="preserve">Evan-Amos (2014) </w:t>
+      </w:r>
+      <w:r>
+        <w:rPr>
+          <w:lang w:val="en-GB"/>
+        </w:rPr>
+        <w:t>–</w:t>
+      </w:r>
+      <w:r>
+        <w:rPr>
+          <w:lang w:val="en-GB"/>
+        </w:rPr>
+        <w:t xml:space="preserve"> At</w:t>
+      </w:r>
+      <w:r>
+        <w:rPr>
+          <w:lang w:val="en-GB"/>
+        </w:rPr>
+        <w:t xml:space="preserve">ari VCS: </w:t>
+      </w:r>
+      <w:r>
+        <w:rPr>
+          <w:lang w:val="en-GB"/>
+        </w:rPr>
+        <w:t xml:space="preserve"> </w:t>
+      </w:r>
+      <w:hyperlink r:id="rId40" w:history="1">
         <w:r>
           <w:rPr>
             <w:rStyle w:val="Hyperlink"/>
-            <w:lang w:val="de-DE"/>
+            <w:lang w:val="en-GB"/>
           </w:rPr>
-          <w:t>https://de.wikipedia.org/wiki/Odyssey_(Spielk</w:t>
-        </w:r>
-        <w:r>
-          <w:rPr>
-            <w:rStyle w:val="Hyperlink"/>
-            <w:lang w:val="de-DE"/>
-          </w:rPr>
-          <w:t>onsole)#/media/Datei:Magnavox-Odyssey-Console-Set.jpg</w:t>
+          <w:t>https://de.wikipedia.org/wiki/Atari_2600#/media/File:Atari-2600-Wood-4Sw-Set.jpg</w:t>
         </w:r>
       </w:hyperlink>
       <w:r>
         <w:rPr>
-          <w:lang w:val="de-DE"/>
-        </w:rPr>
-        <w:t xml:space="preserve"> [06.12.2021]</w:t>
-      </w:r>
-    </w:p>
-    <w:p>
-      <w:pPr>
-        <w:tabs>
-          <w:tab w:val="left" w:pos="3196"/>
-        </w:tabs>
-        <w:rPr>
-          <w:lang w:val="de-DE"/>
-        </w:rPr>
-      </w:pPr>
-      <w:r>
-        <w:rPr>
-          <w:lang w:val="de-DE"/>
+          <w:lang w:val="en-GB"/>
+        </w:rPr>
+        <w:t xml:space="preserve"> [29.12.2021]</w:t>
+      </w:r>
+    </w:p>
+    <w:p>
+      <w:pPr>
+        <w:tabs>
+          <w:tab w:val="left" w:pos="3196"/>
+        </w:tabs>
+        <w:rPr>
+          <w:lang w:val="de-DE"/>
+        </w:rPr>
+      </w:pPr>
+      <w:r>
+        <w:rPr>
+          <w:lang w:val="en-GB"/>
         </w:rPr>
         <w:t xml:space="preserve">      </w:t>
       </w:r>
@@ -2362,40 +3033,6 @@
         <w:rPr>
           <w:lang w:val="de-DE"/>
         </w:rPr>
-        <w:t xml:space="preserve">Abb. 2: Driggs Joshua (12.08.2005), Ein Arcade-Automat: </w:t>
-      </w:r>
-      <w:r>
-        <w:rPr>
-          <w:lang w:val="de-DE"/>
-        </w:rPr>
-        <w:t>https://de.wikipedia.org/wiki/Arcade-Automat#/media/Datei:Donkey_Kong_arcade.jpg</w:t>
-      </w:r>
-      <w:r>
-        <w:rPr>
-          <w:lang w:val="de-DE"/>
-        </w:rPr>
-        <w:t xml:space="preserve"> [06.12.2021]</w:t>
-      </w:r>
-    </w:p>
-    <w:p>
-      <w:pPr>
-        <w:tabs>
-          <w:tab w:val="left" w:pos="3196"/>
-        </w:tabs>
-        <w:rPr>
-          <w:lang w:val="de-DE"/>
-        </w:rPr>
-      </w:pPr>
-      <w:r>
-        <w:rPr>
-          <w:lang w:val="de-DE"/>
-        </w:rPr>
-        <w:t xml:space="preserve">      </w:t>
-      </w:r>
-      <w:r>
-        <w:rPr>
-          <w:lang w:val="de-DE"/>
-        </w:rPr>
         <w:t>Abb. 3:</w:t>
       </w:r>
       <w:r>
@@ -2416,7 +3053,7 @@
         </w:rPr>
         <w:t xml:space="preserve"> </w:t>
       </w:r>
-      <w:hyperlink r:id="rId45" w:history="1">
+      <w:hyperlink r:id="rId41" w:history="1">
         <w:r>
           <w:rPr>
             <w:rStyle w:val="Hyperlink"/>
@@ -2495,7 +3132,7 @@
         </w:rPr>
         <w:t xml:space="preserve"> </w:t>
       </w:r>
-      <w:hyperlink r:id="rId46" w:history="1">
+      <w:hyperlink r:id="rId42" w:history="1">
         <w:r>
           <w:rPr>
             <w:rStyle w:val="Hyperlink"/>
@@ -2562,7 +3199,7 @@
         </w:rPr>
         <w:t xml:space="preserve">dore Amiga: </w:t>
       </w:r>
-      <w:hyperlink r:id="rId47" w:history="1">
+      <w:hyperlink r:id="rId43" w:history="1">
         <w:r>
           <w:rPr>
             <w:rStyle w:val="Hyperlink"/>
@@ -2609,12 +3246,26 @@
         <w:rPr>
           <w:lang w:val="en-GB"/>
         </w:rPr>
-        <w:t>AFP (o.J.) - Apple 1:</w:t>
+        <w:t>AFP (</w:t>
+      </w:r>
+      <w:proofErr w:type="spellStart"/>
+      <w:r>
+        <w:rPr>
+          <w:lang w:val="en-GB"/>
+        </w:rPr>
+        <w:t>o.J.</w:t>
+      </w:r>
+      <w:proofErr w:type="spellEnd"/>
+      <w:r>
+        <w:rPr>
+          <w:lang w:val="en-GB"/>
+        </w:rPr>
+        <w:t>) - Apple 1:</w:t>
       </w:r>
       <w:r>
         <w:t xml:space="preserve"> </w:t>
       </w:r>
-      <w:hyperlink r:id="rId48" w:history="1">
+      <w:hyperlink r:id="rId44" w:history="1">
         <w:r>
           <w:rPr>
             <w:rStyle w:val="Hyperlink"/>
@@ -2649,7 +3300,21 @@
         <w:rPr>
           <w:lang w:val="en-GB"/>
         </w:rPr>
-        <w:t xml:space="preserve"> 7: Marcin Wichary (2006) </w:t>
+        <w:t xml:space="preserve"> 7: Marcin </w:t>
+      </w:r>
+      <w:proofErr w:type="spellStart"/>
+      <w:r>
+        <w:rPr>
+          <w:lang w:val="en-GB"/>
+        </w:rPr>
+        <w:t>Wichary</w:t>
+      </w:r>
+      <w:proofErr w:type="spellEnd"/>
+      <w:r>
+        <w:rPr>
+          <w:lang w:val="en-GB"/>
+        </w:rPr>
+        <w:t xml:space="preserve"> (2006) </w:t>
       </w:r>
       <w:r>
         <w:rPr>
@@ -2667,9 +3332,37 @@
         <w:rPr>
           <w:lang w:val="en-GB"/>
         </w:rPr>
-        <w:t xml:space="preserve">IBM 5100 mit APL-Tastatur: </w:t>
-      </w:r>
-      <w:hyperlink r:id="rId49" w:anchor="/media/Datei:Ibm5100_(2297950254).jpg" w:history="1">
+        <w:t xml:space="preserve">IBM 5100 </w:t>
+      </w:r>
+      <w:proofErr w:type="spellStart"/>
+      <w:r>
+        <w:rPr>
+          <w:lang w:val="en-GB"/>
+        </w:rPr>
+        <w:t>mit</w:t>
+      </w:r>
+      <w:proofErr w:type="spellEnd"/>
+      <w:r>
+        <w:rPr>
+          <w:lang w:val="en-GB"/>
+        </w:rPr>
+        <w:t xml:space="preserve"> APL-</w:t>
+      </w:r>
+      <w:proofErr w:type="spellStart"/>
+      <w:r>
+        <w:rPr>
+          <w:lang w:val="en-GB"/>
+        </w:rPr>
+        <w:t>Tastatur</w:t>
+      </w:r>
+      <w:proofErr w:type="spellEnd"/>
+      <w:r>
+        <w:rPr>
+          <w:lang w:val="en-GB"/>
+        </w:rPr>
+        <w:t xml:space="preserve">: </w:t>
+      </w:r>
+      <w:hyperlink r:id="rId45" w:anchor="/media/Datei:Ibm5100_(2297950254).jpg" w:history="1">
         <w:r>
           <w:rPr>
             <w:rStyle w:val="Hyperlink"/>
@@ -2704,9 +3397,23 @@
         <w:rPr>
           <w:lang w:val="en-GB"/>
         </w:rPr>
-        <w:t xml:space="preserve">Evan-Amos (2017) – Milton Bradley Microvision: </w:t>
-      </w:r>
-      <w:hyperlink r:id="rId50" w:history="1">
+        <w:t xml:space="preserve">Evan-Amos (2017) – Milton Bradley </w:t>
+      </w:r>
+      <w:proofErr w:type="spellStart"/>
+      <w:r>
+        <w:rPr>
+          <w:lang w:val="en-GB"/>
+        </w:rPr>
+        <w:t>Microvision</w:t>
+      </w:r>
+      <w:proofErr w:type="spellEnd"/>
+      <w:r>
+        <w:rPr>
+          <w:lang w:val="en-GB"/>
+        </w:rPr>
+        <w:t xml:space="preserve">: </w:t>
+      </w:r>
+      <w:hyperlink r:id="rId46" w:history="1">
         <w:r>
           <w:rPr>
             <w:rStyle w:val="Hyperlink"/>
@@ -2759,13 +3466,41 @@
         <w:rPr>
           <w:lang w:val="en-GB"/>
         </w:rPr>
-        <w:t>: Nintendo (o.J.) – Der Game</w:t>
-      </w:r>
-      <w:r>
-        <w:rPr>
-          <w:lang w:val="en-GB"/>
-        </w:rPr>
-        <w:t xml:space="preserve">Boy: </w:t>
+        <w:t>: Nintendo (</w:t>
+      </w:r>
+      <w:proofErr w:type="spellStart"/>
+      <w:r>
+        <w:rPr>
+          <w:lang w:val="en-GB"/>
+        </w:rPr>
+        <w:t>o.J.</w:t>
+      </w:r>
+      <w:proofErr w:type="spellEnd"/>
+      <w:r>
+        <w:rPr>
+          <w:lang w:val="en-GB"/>
+        </w:rPr>
+        <w:t xml:space="preserve">) – Der </w:t>
+      </w:r>
+      <w:proofErr w:type="spellStart"/>
+      <w:r>
+        <w:rPr>
+          <w:lang w:val="en-GB"/>
+        </w:rPr>
+        <w:t>Game</w:t>
+      </w:r>
+      <w:r>
+        <w:rPr>
+          <w:lang w:val="en-GB"/>
+        </w:rPr>
+        <w:t>Boy</w:t>
+      </w:r>
+      <w:proofErr w:type="spellEnd"/>
+      <w:r>
+        <w:rPr>
+          <w:lang w:val="en-GB"/>
+        </w:rPr>
+        <w:t xml:space="preserve">: </w:t>
       </w:r>
       <w:r>
         <w:rPr>
@@ -2773,7 +3508,7 @@
         </w:rPr>
         <w:t xml:space="preserve"> </w:t>
       </w:r>
-      <w:hyperlink r:id="rId51" w:history="1">
+      <w:hyperlink r:id="rId47" w:history="1">
         <w:r>
           <w:rPr>
             <w:rStyle w:val="Hyperlink"/>
@@ -2810,7 +3545,7 @@
         </w:rPr>
         <w:t xml:space="preserve">Evan-Amos (2011) – The original Japanese Mega Drive: </w:t>
       </w:r>
-      <w:hyperlink r:id="rId52" w:anchor="/media/File:Sega-Mega-Drive-JP-Mk1-Console-Set.jpg" w:history="1">
+      <w:hyperlink r:id="rId48" w:anchor="/media/File:Sega-Mega-Drive-JP-Mk1-Console-Set.jpg" w:history="1">
         <w:r>
           <w:rPr>
             <w:rStyle w:val="Hyperlink"/>
@@ -2841,13 +3576,35 @@
         </w:rPr>
         <w:t xml:space="preserve">      Abb. 11: </w:t>
       </w:r>
-      <w:r>
-        <w:rPr>
-          <w:lang w:val="en-GB"/>
-        </w:rPr>
-        <w:t xml:space="preserve">o.A. (o.J.) – Nintendo Super Nintendo Entertainment System (SNES): </w:t>
-      </w:r>
-      <w:hyperlink r:id="rId53" w:history="1">
+      <w:proofErr w:type="spellStart"/>
+      <w:r>
+        <w:rPr>
+          <w:lang w:val="en-GB"/>
+        </w:rPr>
+        <w:t>o.A.</w:t>
+      </w:r>
+      <w:proofErr w:type="spellEnd"/>
+      <w:r>
+        <w:rPr>
+          <w:lang w:val="en-GB"/>
+        </w:rPr>
+        <w:t xml:space="preserve"> (</w:t>
+      </w:r>
+      <w:proofErr w:type="spellStart"/>
+      <w:r>
+        <w:rPr>
+          <w:lang w:val="en-GB"/>
+        </w:rPr>
+        <w:t>o.J.</w:t>
+      </w:r>
+      <w:proofErr w:type="spellEnd"/>
+      <w:r>
+        <w:rPr>
+          <w:lang w:val="en-GB"/>
+        </w:rPr>
+        <w:t xml:space="preserve">) – Nintendo Super Nintendo Entertainment System (SNES): </w:t>
+      </w:r>
+      <w:hyperlink r:id="rId49" w:history="1">
         <w:r>
           <w:rPr>
             <w:rStyle w:val="Hyperlink"/>
@@ -2908,7 +3665,7 @@
         </w:rPr>
         <w:t xml:space="preserve"> </w:t>
       </w:r>
-      <w:hyperlink r:id="rId54" w:history="1">
+      <w:hyperlink r:id="rId50" w:history="1">
         <w:r>
           <w:rPr>
             <w:rStyle w:val="Hyperlink"/>
@@ -2975,7 +3732,7 @@
         </w:rPr>
         <w:t xml:space="preserve"> </w:t>
       </w:r>
-      <w:hyperlink r:id="rId55" w:anchor="/media/File:Neo-Geo-AES-Console-Set.jpg" w:history="1">
+      <w:hyperlink r:id="rId51" w:anchor="/media/File:Neo-Geo-AES-Console-Set.jpg" w:history="1">
         <w:r>
           <w:rPr>
             <w:rStyle w:val="Hyperlink"/>
@@ -3004,6 +3761,7 @@
         <w:rPr>
           <w:lang w:val="en-GB"/>
         </w:rPr>
+        <w:lastRenderedPageBreak/>
         <w:t xml:space="preserve">      Abb. 1</w:t>
       </w:r>
       <w:r>
@@ -3016,9 +3774,23 @@
         <w:rPr>
           <w:lang w:val="en-GB"/>
         </w:rPr>
-        <w:t xml:space="preserve">: Nintendo (o.J.) – Der Nintendo DS: </w:t>
-      </w:r>
-      <w:hyperlink r:id="rId56" w:history="1">
+        <w:t>: Nintendo (</w:t>
+      </w:r>
+      <w:proofErr w:type="spellStart"/>
+      <w:r>
+        <w:rPr>
+          <w:lang w:val="en-GB"/>
+        </w:rPr>
+        <w:t>o.J.</w:t>
+      </w:r>
+      <w:proofErr w:type="spellEnd"/>
+      <w:r>
+        <w:rPr>
+          <w:lang w:val="en-GB"/>
+        </w:rPr>
+        <w:t xml:space="preserve">) – Der Nintendo DS: </w:t>
+      </w:r>
+      <w:hyperlink r:id="rId52" w:history="1">
         <w:r>
           <w:rPr>
             <w:rStyle w:val="Hyperlink"/>
@@ -3073,7 +3845,7 @@
         </w:rPr>
         <w:t xml:space="preserve">Bumm13 (2010) – Pong from the Atari Arcade Hits: </w:t>
       </w:r>
-      <w:hyperlink r:id="rId57" w:anchor="/media/Datei:Pong.svg" w:history="1">
+      <w:hyperlink r:id="rId53" w:anchor="/media/Datei:Pong.svg" w:history="1">
         <w:r>
           <w:rPr>
             <w:rStyle w:val="Hyperlink"/>
@@ -3102,7 +3874,6 @@
         <w:rPr>
           <w:lang w:val="en-GB"/>
         </w:rPr>
-        <w:lastRenderedPageBreak/>
         <w:t xml:space="preserve">      Abb 16: 316whatupz</w:t>
       </w:r>
       <w:r>
@@ -3115,9 +3886,23 @@
         <w:rPr>
           <w:lang w:val="en-GB"/>
         </w:rPr>
-        <w:t xml:space="preserve"> - Space Invaders (Arcade) gameplay (Screenshot bei timestamp 2:02): </w:t>
-      </w:r>
-      <w:hyperlink r:id="rId58" w:history="1">
+        <w:t xml:space="preserve"> - Space Invaders (Arcade) gameplay (Screenshot </w:t>
+      </w:r>
+      <w:proofErr w:type="spellStart"/>
+      <w:r>
+        <w:rPr>
+          <w:lang w:val="en-GB"/>
+        </w:rPr>
+        <w:t>bei</w:t>
+      </w:r>
+      <w:proofErr w:type="spellEnd"/>
+      <w:r>
+        <w:rPr>
+          <w:lang w:val="en-GB"/>
+        </w:rPr>
+        <w:t xml:space="preserve"> timestamp 2:02): </w:t>
+      </w:r>
+      <w:hyperlink r:id="rId54" w:history="1">
         <w:r>
           <w:rPr>
             <w:rStyle w:val="Hyperlink"/>
@@ -3152,7 +3937,35 @@
         <w:rPr>
           <w:lang w:val="en-GB"/>
         </w:rPr>
-        <w:t xml:space="preserve">Abb. 17: o.A. (o.J.) </w:t>
+        <w:t xml:space="preserve">Abb. 17: </w:t>
+      </w:r>
+      <w:proofErr w:type="spellStart"/>
+      <w:r>
+        <w:rPr>
+          <w:lang w:val="en-GB"/>
+        </w:rPr>
+        <w:t>o.A.</w:t>
+      </w:r>
+      <w:proofErr w:type="spellEnd"/>
+      <w:r>
+        <w:rPr>
+          <w:lang w:val="en-GB"/>
+        </w:rPr>
+        <w:t xml:space="preserve"> (</w:t>
+      </w:r>
+      <w:proofErr w:type="spellStart"/>
+      <w:r>
+        <w:rPr>
+          <w:lang w:val="en-GB"/>
+        </w:rPr>
+        <w:t>o.J.</w:t>
+      </w:r>
+      <w:proofErr w:type="spellEnd"/>
+      <w:r>
+        <w:rPr>
+          <w:lang w:val="en-GB"/>
+        </w:rPr>
+        <w:t xml:space="preserve">) </w:t>
       </w:r>
       <w:r>
         <w:rPr>
@@ -3172,7 +3985,7 @@
         </w:rPr>
         <w:t xml:space="preserve">al Pacman: </w:t>
       </w:r>
-      <w:hyperlink r:id="rId59" w:history="1">
+      <w:hyperlink r:id="rId55" w:history="1">
         <w:r>
           <w:rPr>
             <w:rStyle w:val="Hyperlink"/>
@@ -3207,7 +4020,21 @@
         <w:rPr>
           <w:lang w:val="en-GB"/>
         </w:rPr>
-        <w:t>Old Classic Retro Gaming (2019) – Electronika 60 Game: Tetris (1984)</w:t>
+        <w:t xml:space="preserve">Old Classic Retro Gaming (2019) – </w:t>
+      </w:r>
+      <w:proofErr w:type="spellStart"/>
+      <w:r>
+        <w:rPr>
+          <w:lang w:val="en-GB"/>
+        </w:rPr>
+        <w:t>Electronika</w:t>
+      </w:r>
+      <w:proofErr w:type="spellEnd"/>
+      <w:r>
+        <w:rPr>
+          <w:lang w:val="en-GB"/>
+        </w:rPr>
+        <w:t xml:space="preserve"> 60 Game: Tetris (1984)</w:t>
       </w:r>
       <w:r>
         <w:rPr>
@@ -3219,9 +4046,23 @@
         <w:rPr>
           <w:lang w:val="en-GB"/>
         </w:rPr>
-        <w:t xml:space="preserve">(Screenshot bei timestamp 3:00): </w:t>
-      </w:r>
-      <w:hyperlink r:id="rId60" w:history="1">
+        <w:t xml:space="preserve">(Screenshot </w:t>
+      </w:r>
+      <w:proofErr w:type="spellStart"/>
+      <w:r>
+        <w:rPr>
+          <w:lang w:val="en-GB"/>
+        </w:rPr>
+        <w:t>bei</w:t>
+      </w:r>
+      <w:proofErr w:type="spellEnd"/>
+      <w:r>
+        <w:rPr>
+          <w:lang w:val="en-GB"/>
+        </w:rPr>
+        <w:t xml:space="preserve"> timestamp 3:00): </w:t>
+      </w:r>
+      <w:hyperlink r:id="rId56" w:history="1">
         <w:r>
           <w:rPr>
             <w:rStyle w:val="Hyperlink"/>
@@ -3262,7 +4103,21 @@
         <w:rPr>
           <w:lang w:val="en-GB"/>
         </w:rPr>
-        <w:t xml:space="preserve"> Mojang (o.J.) </w:t>
+        <w:t xml:space="preserve"> Mojang (</w:t>
+      </w:r>
+      <w:proofErr w:type="spellStart"/>
+      <w:r>
+        <w:rPr>
+          <w:lang w:val="en-GB"/>
+        </w:rPr>
+        <w:t>o.J.</w:t>
+      </w:r>
+      <w:proofErr w:type="spellEnd"/>
+      <w:r>
+        <w:rPr>
+          <w:lang w:val="en-GB"/>
+        </w:rPr>
+        <w:t xml:space="preserve">) </w:t>
       </w:r>
       <w:r>
         <w:rPr>
@@ -3288,7 +4143,7 @@
         </w:rPr>
         <w:t xml:space="preserve"> </w:t>
       </w:r>
-      <w:hyperlink r:id="rId61" w:history="1">
+      <w:hyperlink r:id="rId57" w:history="1">
         <w:r>
           <w:rPr>
             <w:rStyle w:val="Hyperlink"/>
@@ -3335,7 +4190,21 @@
         <w:rPr>
           <w:lang w:val="en-GB"/>
         </w:rPr>
-        <w:t xml:space="preserve">: Newzoo (2019) – Global Games Report: </w:t>
+        <w:t xml:space="preserve">: </w:t>
+      </w:r>
+      <w:proofErr w:type="spellStart"/>
+      <w:r>
+        <w:rPr>
+          <w:lang w:val="en-GB"/>
+        </w:rPr>
+        <w:t>Newzoo</w:t>
+      </w:r>
+      <w:proofErr w:type="spellEnd"/>
+      <w:r>
+        <w:rPr>
+          <w:lang w:val="en-GB"/>
+        </w:rPr>
+        <w:t xml:space="preserve"> (2019) – Global Games Report: </w:t>
       </w:r>
       <w:r>
         <w:rPr>
@@ -3363,13 +4232,98 @@
         <w:rPr>
           <w:lang w:val="en-GB"/>
         </w:rPr>
-        <w:t xml:space="preserve">      Abb. 21: o.A. (o.J.) </w:t>
-      </w:r>
-      <w:r>
-        <w:rPr>
-          <w:lang w:val="en-GB"/>
-        </w:rPr>
-        <w:t>– League of Legends Lootbox:</w:t>
+        <w:t xml:space="preserve">      Abb. 21: </w:t>
+      </w:r>
+      <w:hyperlink r:id="rId58" w:history="1">
+        <w:r>
+          <w:rPr>
+            <w:rStyle w:val="Hyperlink"/>
+            <w:lang w:val="en-GB"/>
+          </w:rPr>
+          <w:t>https://appgrowthsummit.com/the-power-of-subscription-models-in-gaming/</w:t>
+        </w:r>
+      </w:hyperlink>
+      <w:r>
+        <w:rPr>
+          <w:lang w:val="en-GB"/>
+        </w:rPr>
+        <w:t xml:space="preserve"> [29.12.2021]</w:t>
+      </w:r>
+    </w:p>
+    <w:p>
+      <w:pPr>
+        <w:tabs>
+          <w:tab w:val="left" w:pos="3196"/>
+        </w:tabs>
+        <w:rPr>
+          <w:lang w:val="en-GB"/>
+        </w:rPr>
+      </w:pPr>
+      <w:r>
+        <w:rPr>
+          <w:lang w:val="en-GB"/>
+        </w:rPr>
+        <w:t xml:space="preserve">      Abb. 2</w:t>
+      </w:r>
+      <w:r>
+        <w:rPr>
+          <w:lang w:val="en-GB"/>
+        </w:rPr>
+        <w:t>2</w:t>
+      </w:r>
+      <w:r>
+        <w:rPr>
+          <w:lang w:val="en-GB"/>
+        </w:rPr>
+        <w:t xml:space="preserve">: </w:t>
+      </w:r>
+      <w:proofErr w:type="spellStart"/>
+      <w:r>
+        <w:rPr>
+          <w:lang w:val="en-GB"/>
+        </w:rPr>
+        <w:t>o.A.</w:t>
+      </w:r>
+      <w:proofErr w:type="spellEnd"/>
+      <w:r>
+        <w:rPr>
+          <w:lang w:val="en-GB"/>
+        </w:rPr>
+        <w:t xml:space="preserve"> (</w:t>
+      </w:r>
+      <w:proofErr w:type="spellStart"/>
+      <w:r>
+        <w:rPr>
+          <w:lang w:val="en-GB"/>
+        </w:rPr>
+        <w:t>o.J.</w:t>
+      </w:r>
+      <w:proofErr w:type="spellEnd"/>
+      <w:r>
+        <w:rPr>
+          <w:lang w:val="en-GB"/>
+        </w:rPr>
+        <w:t xml:space="preserve">) </w:t>
+      </w:r>
+      <w:r>
+        <w:rPr>
+          <w:lang w:val="en-GB"/>
+        </w:rPr>
+        <w:t xml:space="preserve">– League of Legends </w:t>
+      </w:r>
+      <w:proofErr w:type="spellStart"/>
+      <w:r>
+        <w:rPr>
+          <w:lang w:val="en-GB"/>
+        </w:rPr>
+        <w:t>Lootbox</w:t>
+      </w:r>
+      <w:proofErr w:type="spellEnd"/>
+      <w:r>
+        <w:rPr>
+          <w:lang w:val="en-GB"/>
+        </w:rPr>
+        <w:t>:</w:t>
       </w:r>
       <w:r>
         <w:rPr>
@@ -3377,7 +4331,7 @@
         </w:rPr>
         <w:t xml:space="preserve"> </w:t>
       </w:r>
-      <w:hyperlink r:id="rId62" w:history="1">
+      <w:hyperlink r:id="rId59" w:history="1">
         <w:r>
           <w:rPr>
             <w:rStyle w:val="Hyperlink"/>
@@ -3424,7 +4378,7 @@
         <w:rPr>
           <w:lang w:val="en-GB"/>
         </w:rPr>
-        <w:t>2</w:t>
+        <w:t>3</w:t>
       </w:r>
       <w:r>
         <w:rPr>
@@ -3436,7 +4390,21 @@
         <w:rPr>
           <w:lang w:val="en-GB"/>
         </w:rPr>
-        <w:t xml:space="preserve">rends LLC (o.J.) – GameStop Gross Profit 2006-2021: </w:t>
+        <w:t>rends LLC (</w:t>
+      </w:r>
+      <w:proofErr w:type="spellStart"/>
+      <w:r>
+        <w:rPr>
+          <w:lang w:val="en-GB"/>
+        </w:rPr>
+        <w:t>o.J.</w:t>
+      </w:r>
+      <w:proofErr w:type="spellEnd"/>
+      <w:r>
+        <w:rPr>
+          <w:lang w:val="en-GB"/>
+        </w:rPr>
+        <w:t xml:space="preserve">) – GameStop Gross Profit 2006-2021: </w:t>
       </w:r>
       <w:r>
         <w:rPr>
@@ -3444,7 +4412,7 @@
         </w:rPr>
         <w:t xml:space="preserve"> </w:t>
       </w:r>
-      <w:hyperlink r:id="rId63" w:history="1">
+      <w:hyperlink r:id="rId60" w:history="1">
         <w:r>
           <w:rPr>
             <w:rStyle w:val="Hyperlink"/>
@@ -3554,13 +4522,35 @@
         </w:rPr>
         <w:t xml:space="preserve"> </w:t>
       </w:r>
-      <w:r>
-        <w:rPr>
-          <w:lang w:val="en-GB"/>
-        </w:rPr>
-        <w:t xml:space="preserve">o.A. (o.J.) – Second generation of video games: </w:t>
-      </w:r>
-      <w:hyperlink r:id="rId64" w:anchor="cite_note-2600_final-1" w:history="1">
+      <w:proofErr w:type="spellStart"/>
+      <w:r>
+        <w:rPr>
+          <w:lang w:val="en-GB"/>
+        </w:rPr>
+        <w:t>o.A.</w:t>
+      </w:r>
+      <w:proofErr w:type="spellEnd"/>
+      <w:r>
+        <w:rPr>
+          <w:lang w:val="en-GB"/>
+        </w:rPr>
+        <w:t xml:space="preserve"> (</w:t>
+      </w:r>
+      <w:proofErr w:type="spellStart"/>
+      <w:r>
+        <w:rPr>
+          <w:lang w:val="en-GB"/>
+        </w:rPr>
+        <w:t>o.J.</w:t>
+      </w:r>
+      <w:proofErr w:type="spellEnd"/>
+      <w:r>
+        <w:rPr>
+          <w:lang w:val="en-GB"/>
+        </w:rPr>
+        <w:t xml:space="preserve">) – Second generation of video games: </w:t>
+      </w:r>
+      <w:hyperlink r:id="rId61" w:anchor="cite_note-2600_final-1" w:history="1">
         <w:r>
           <w:rPr>
             <w:rStyle w:val="Hyperlink"/>
@@ -3588,11 +4578,19 @@
         </w:rPr>
         <w:t xml:space="preserve">2. </w:t>
       </w:r>
-      <w:r>
-        <w:rPr>
-          <w:lang w:val="en-GB"/>
-        </w:rPr>
-        <w:t xml:space="preserve">Retroist (09.03.2021) </w:t>
+      <w:proofErr w:type="spellStart"/>
+      <w:r>
+        <w:rPr>
+          <w:lang w:val="en-GB"/>
+        </w:rPr>
+        <w:t>Retroist</w:t>
+      </w:r>
+      <w:proofErr w:type="spellEnd"/>
+      <w:r>
+        <w:rPr>
+          <w:lang w:val="en-GB"/>
+        </w:rPr>
+        <w:t xml:space="preserve"> (09.03.2021) </w:t>
       </w:r>
       <w:r>
         <w:rPr>
@@ -3610,7 +4608,21 @@
         <w:rPr>
           <w:lang w:val="en-GB"/>
         </w:rPr>
-        <w:t>w much did a ColecoVision cost in 1983?</w:t>
+        <w:t xml:space="preserve">w much did a </w:t>
+      </w:r>
+      <w:proofErr w:type="spellStart"/>
+      <w:r>
+        <w:rPr>
+          <w:lang w:val="en-GB"/>
+        </w:rPr>
+        <w:t>ColecoVision</w:t>
+      </w:r>
+      <w:proofErr w:type="spellEnd"/>
+      <w:r>
+        <w:rPr>
+          <w:lang w:val="en-GB"/>
+        </w:rPr>
+        <w:t xml:space="preserve"> cost in 1983?</w:t>
       </w:r>
       <w:r>
         <w:rPr>
@@ -3618,7 +4630,7 @@
         </w:rPr>
         <w:t xml:space="preserve"> </w:t>
       </w:r>
-      <w:hyperlink r:id="rId65" w:history="1">
+      <w:hyperlink r:id="rId62" w:history="1">
         <w:r>
           <w:rPr>
             <w:rStyle w:val="Hyperlink"/>
@@ -3705,7 +4717,7 @@
         </w:rPr>
         <w:t xml:space="preserve"> </w:t>
       </w:r>
-      <w:hyperlink r:id="rId66" w:history="1">
+      <w:hyperlink r:id="rId63" w:history="1">
         <w:r>
           <w:rPr>
             <w:rStyle w:val="Hyperlink"/>
@@ -3757,18 +4769,36 @@
         <w:rPr>
           <w:lang w:val="de-DE"/>
         </w:rPr>
+        <w:lastRenderedPageBreak/>
         <w:tab/>
         <w:t xml:space="preserve">   3. Christoph Dernbach (2012) – Apple 1: </w:t>
       </w:r>
-      <w:hyperlink r:id="rId67" w:history="1">
-        <w:r>
-          <w:rPr>
-            <w:rStyle w:val="Hyperlink"/>
-            <w:lang w:val="de-DE"/>
-          </w:rPr>
-          <w:t>https://www.mac-history.net/apple-history-2/apple-i/2012-07-08/apple-i</w:t>
-        </w:r>
-      </w:hyperlink>
+      <w:r>
+        <w:fldChar w:fldCharType="begin"/>
+      </w:r>
+      <w:r>
+        <w:instrText xml:space="preserve"> HYPERL</w:instrText>
+      </w:r>
+      <w:r>
+        <w:instrText xml:space="preserve">INK "https://www.mac-history.net/apple-history-2/apple-i/2012-07-08/apple-i" </w:instrText>
+      </w:r>
+      <w:r>
+        <w:fldChar w:fldCharType="separate"/>
+      </w:r>
+      <w:r>
+        <w:rPr>
+          <w:rStyle w:val="Hyperlink"/>
+          <w:lang w:val="de-DE"/>
+        </w:rPr>
+        <w:t>https://www.mac-history.net/apple-history-2/apple-i/2012-07-08/apple-i</w:t>
+      </w:r>
+      <w:r>
+        <w:rPr>
+          <w:rStyle w:val="Hyperlink"/>
+          <w:lang w:val="de-DE"/>
+        </w:rPr>
+        <w:fldChar w:fldCharType="end"/>
+      </w:r>
       <w:r>
         <w:rPr>
           <w:lang w:val="de-DE"/>
@@ -3795,15 +4825,32 @@
         </w:rPr>
         <w:t xml:space="preserve">Apple 1: </w:t>
       </w:r>
-      <w:hyperlink r:id="rId68" w:history="1">
-        <w:r>
-          <w:rPr>
-            <w:rStyle w:val="Hyperlink"/>
-            <w:lang w:val="de-DE"/>
-          </w:rPr>
-          <w:t>http://oldcomputers.net/applei.html</w:t>
-        </w:r>
-      </w:hyperlink>
+      <w:r>
+        <w:fldChar w:fldCharType="begin"/>
+      </w:r>
+      <w:r>
+        <w:instrText xml:space="preserve"> HYPERLINK "http://oldcomputers.net/applei.ht</w:instrText>
+      </w:r>
+      <w:r>
+        <w:instrText xml:space="preserve">ml" </w:instrText>
+      </w:r>
+      <w:r>
+        <w:fldChar w:fldCharType="separate"/>
+      </w:r>
+      <w:r>
+        <w:rPr>
+          <w:rStyle w:val="Hyperlink"/>
+          <w:lang w:val="de-DE"/>
+        </w:rPr>
+        <w:t>http://oldcomputers.net/applei.html</w:t>
+      </w:r>
+      <w:r>
+        <w:rPr>
+          <w:rStyle w:val="Hyperlink"/>
+          <w:lang w:val="de-DE"/>
+        </w:rPr>
+        <w:fldChar w:fldCharType="end"/>
+      </w:r>
       <w:r>
         <w:rPr>
           <w:lang w:val="de-DE"/>
@@ -3881,7 +4928,7 @@
         </w:rPr>
         <w:t xml:space="preserve"> </w:t>
       </w:r>
-      <w:hyperlink r:id="rId69" w:history="1">
+      <w:hyperlink r:id="rId64" w:history="1">
         <w:r>
           <w:rPr>
             <w:rStyle w:val="Hyperlink"/>
@@ -3970,7 +5017,7 @@
         </w:rPr>
         <w:t xml:space="preserve"> </w:t>
       </w:r>
-      <w:hyperlink r:id="rId70" w:history="1">
+      <w:hyperlink r:id="rId65" w:history="1">
         <w:r>
           <w:rPr>
             <w:rStyle w:val="Hyperlink"/>
@@ -4031,7 +5078,7 @@
         </w:rPr>
         <w:t xml:space="preserve">e Best-Selling Arcade Game of All Time: </w:t>
       </w:r>
-      <w:hyperlink r:id="rId71" w:history="1">
+      <w:hyperlink r:id="rId66" w:history="1">
         <w:r>
           <w:rPr>
             <w:rStyle w:val="Hyperlink"/>
@@ -4457,7 +5504,32 @@
           <w:lang w:eastAsia="en-DE"/>
         </w:rPr>
         <w:tab/>
-        <w:t>Modulnummer:</w:t>
+      </w:r>
+      <w:proofErr w:type="spellStart"/>
+      <w:r>
+        <w:rPr>
+          <w:rFonts w:ascii="Arial" w:eastAsia="Times New Roman" w:hAnsi="Arial" w:cs="Arial"/>
+          <w:b/>
+          <w:bCs/>
+          <w:color w:val="000000"/>
+          <w:sz w:val="28"/>
+          <w:szCs w:val="28"/>
+          <w:lang w:eastAsia="en-DE"/>
+        </w:rPr>
+        <w:t>Modulnummer</w:t>
+      </w:r>
+      <w:proofErr w:type="spellEnd"/>
+      <w:r>
+        <w:rPr>
+          <w:rFonts w:ascii="Arial" w:eastAsia="Times New Roman" w:hAnsi="Arial" w:cs="Arial"/>
+          <w:b/>
+          <w:bCs/>
+          <w:color w:val="000000"/>
+          <w:sz w:val="28"/>
+          <w:szCs w:val="28"/>
+          <w:lang w:eastAsia="en-DE"/>
+        </w:rPr>
+        <w:t>:</w:t>
       </w:r>
       <w:r>
         <w:rPr>
@@ -4524,7 +5596,32 @@
           <w:lang w:eastAsia="en-DE"/>
         </w:rPr>
         <w:tab/>
-        <w:t>Modulname:</w:t>
+      </w:r>
+      <w:proofErr w:type="spellStart"/>
+      <w:r>
+        <w:rPr>
+          <w:rFonts w:ascii="Arial" w:eastAsia="Times New Roman" w:hAnsi="Arial" w:cs="Arial"/>
+          <w:b/>
+          <w:bCs/>
+          <w:color w:val="000000"/>
+          <w:sz w:val="28"/>
+          <w:szCs w:val="28"/>
+          <w:lang w:eastAsia="en-DE"/>
+        </w:rPr>
+        <w:t>Modulname</w:t>
+      </w:r>
+      <w:proofErr w:type="spellEnd"/>
+      <w:r>
+        <w:rPr>
+          <w:rFonts w:ascii="Arial" w:eastAsia="Times New Roman" w:hAnsi="Arial" w:cs="Arial"/>
+          <w:b/>
+          <w:bCs/>
+          <w:color w:val="000000"/>
+          <w:sz w:val="28"/>
+          <w:szCs w:val="28"/>
+          <w:lang w:eastAsia="en-DE"/>
+        </w:rPr>
+        <w:t>:</w:t>
       </w:r>
       <w:r>
         <w:rPr>
@@ -4607,7 +5704,32 @@
           <w:lang w:eastAsia="en-DE"/>
         </w:rPr>
         <w:tab/>
-        <w:t>Abgabedatum:</w:t>
+      </w:r>
+      <w:proofErr w:type="spellStart"/>
+      <w:r>
+        <w:rPr>
+          <w:rFonts w:ascii="Arial" w:eastAsia="Times New Roman" w:hAnsi="Arial" w:cs="Arial"/>
+          <w:b/>
+          <w:bCs/>
+          <w:color w:val="000000"/>
+          <w:sz w:val="28"/>
+          <w:szCs w:val="28"/>
+          <w:lang w:eastAsia="en-DE"/>
+        </w:rPr>
+        <w:t>Abgabedatum</w:t>
+      </w:r>
+      <w:proofErr w:type="spellEnd"/>
+      <w:r>
+        <w:rPr>
+          <w:rFonts w:ascii="Arial" w:eastAsia="Times New Roman" w:hAnsi="Arial" w:cs="Arial"/>
+          <w:b/>
+          <w:bCs/>
+          <w:color w:val="000000"/>
+          <w:sz w:val="28"/>
+          <w:szCs w:val="28"/>
+          <w:lang w:eastAsia="en-DE"/>
+        </w:rPr>
+        <w:t>:</w:t>
       </w:r>
       <w:r>
         <w:rPr>
@@ -4672,7 +5794,32 @@
           <w:lang w:eastAsia="en-DE"/>
         </w:rPr>
         <w:tab/>
-        <w:t>Abschluss:</w:t>
+      </w:r>
+      <w:proofErr w:type="spellStart"/>
+      <w:r>
+        <w:rPr>
+          <w:rFonts w:ascii="Arial" w:eastAsia="Times New Roman" w:hAnsi="Arial" w:cs="Arial"/>
+          <w:b/>
+          <w:bCs/>
+          <w:color w:val="000000"/>
+          <w:sz w:val="28"/>
+          <w:szCs w:val="28"/>
+          <w:lang w:eastAsia="en-DE"/>
+        </w:rPr>
+        <w:t>Abschluss</w:t>
+      </w:r>
+      <w:proofErr w:type="spellEnd"/>
+      <w:r>
+        <w:rPr>
+          <w:rFonts w:ascii="Arial" w:eastAsia="Times New Roman" w:hAnsi="Arial" w:cs="Arial"/>
+          <w:b/>
+          <w:bCs/>
+          <w:color w:val="000000"/>
+          <w:sz w:val="28"/>
+          <w:szCs w:val="28"/>
+          <w:lang w:eastAsia="en-DE"/>
+        </w:rPr>
+        <w:t>:</w:t>
       </w:r>
       <w:r>
         <w:rPr>
@@ -5118,6 +6265,7 @@
         </w:rPr>
         <w:t>- /Zeichen</w:t>
       </w:r>
+      <w:proofErr w:type="spellStart"/>
       <w:r>
         <w:rPr>
           <w:rFonts w:ascii="Arial" w:eastAsia="Times New Roman" w:hAnsi="Arial" w:cs="Arial"/>
@@ -5128,7 +6276,20 @@
           <w:szCs w:val="28"/>
           <w:lang w:eastAsia="en-DE"/>
         </w:rPr>
-        <w:t>anzahl:</w:t>
+        <w:t>anzahl</w:t>
+      </w:r>
+      <w:proofErr w:type="spellEnd"/>
+      <w:r>
+        <w:rPr>
+          <w:rFonts w:ascii="Arial" w:eastAsia="Times New Roman" w:hAnsi="Arial" w:cs="Arial"/>
+          <w:b/>
+          <w:bCs/>
+          <w:color w:val="000000"/>
+          <w:sz w:val="28"/>
+          <w:szCs w:val="28"/>
+          <w:lang w:eastAsia="en-DE"/>
+        </w:rPr>
+        <w:t>:</w:t>
       </w:r>
       <w:r>
         <w:rPr>
@@ -5196,6 +6357,7 @@
           <w:lang w:eastAsia="en-DE"/>
         </w:rPr>
       </w:pPr>
+      <w:proofErr w:type="spellStart"/>
       <w:r>
         <w:rPr>
           <w:rFonts w:ascii="Arial" w:eastAsia="Times New Roman" w:hAnsi="Arial" w:cs="Arial"/>
@@ -5206,7 +6368,20 @@
           <w:szCs w:val="24"/>
           <w:lang w:eastAsia="en-DE"/>
         </w:rPr>
-        <w:t>Selbstständigkeitserklärung:</w:t>
+        <w:t>Selbstständigkeitserklärung</w:t>
+      </w:r>
+      <w:proofErr w:type="spellEnd"/>
+      <w:r>
+        <w:rPr>
+          <w:rFonts w:ascii="Arial" w:eastAsia="Times New Roman" w:hAnsi="Arial" w:cs="Arial"/>
+          <w:b/>
+          <w:bCs/>
+          <w:color w:val="000000"/>
+          <w:sz w:val="24"/>
+          <w:szCs w:val="24"/>
+          <w:lang w:eastAsia="en-DE"/>
+        </w:rPr>
+        <w:t>:</w:t>
       </w:r>
     </w:p>
     <w:p>
@@ -5220,15 +6395,665 @@
           <w:lang w:eastAsia="en-DE"/>
         </w:rPr>
       </w:pPr>
-      <w:r>
-        <w:rPr>
-          <w:rFonts w:ascii="Arial" w:eastAsia="Times New Roman" w:hAnsi="Arial" w:cs="Arial"/>
-          <w:color w:val="000000"/>
-          <w:sz w:val="24"/>
-          <w:szCs w:val="24"/>
-          <w:lang w:eastAsia="en-DE"/>
-        </w:rPr>
-        <w:t>Hiermit bestätige ich, dass ich die vorliegende Arbeit selbstständig verfasst und keine anderen als die angegebenen Hilfsmittel benutzt habe. Die Stellen der Arbeit, die dem Wortlaut oder dem Sinn nach anderen Werken (dazu zählen auch Internetquellen) entnommen sind, wurden unter Angabe der Quelle kenntlich gemacht.</w:t>
+      <w:proofErr w:type="spellStart"/>
+      <w:r>
+        <w:rPr>
+          <w:rFonts w:ascii="Arial" w:eastAsia="Times New Roman" w:hAnsi="Arial" w:cs="Arial"/>
+          <w:color w:val="000000"/>
+          <w:sz w:val="24"/>
+          <w:szCs w:val="24"/>
+          <w:lang w:eastAsia="en-DE"/>
+        </w:rPr>
+        <w:t>Hiermit</w:t>
+      </w:r>
+      <w:proofErr w:type="spellEnd"/>
+      <w:r>
+        <w:rPr>
+          <w:rFonts w:ascii="Arial" w:eastAsia="Times New Roman" w:hAnsi="Arial" w:cs="Arial"/>
+          <w:color w:val="000000"/>
+          <w:sz w:val="24"/>
+          <w:szCs w:val="24"/>
+          <w:lang w:eastAsia="en-DE"/>
+        </w:rPr>
+        <w:t xml:space="preserve"> </w:t>
+      </w:r>
+      <w:proofErr w:type="spellStart"/>
+      <w:r>
+        <w:rPr>
+          <w:rFonts w:ascii="Arial" w:eastAsia="Times New Roman" w:hAnsi="Arial" w:cs="Arial"/>
+          <w:color w:val="000000"/>
+          <w:sz w:val="24"/>
+          <w:szCs w:val="24"/>
+          <w:lang w:eastAsia="en-DE"/>
+        </w:rPr>
+        <w:t>bestätige</w:t>
+      </w:r>
+      <w:proofErr w:type="spellEnd"/>
+      <w:r>
+        <w:rPr>
+          <w:rFonts w:ascii="Arial" w:eastAsia="Times New Roman" w:hAnsi="Arial" w:cs="Arial"/>
+          <w:color w:val="000000"/>
+          <w:sz w:val="24"/>
+          <w:szCs w:val="24"/>
+          <w:lang w:eastAsia="en-DE"/>
+        </w:rPr>
+        <w:t xml:space="preserve"> ich, </w:t>
+      </w:r>
+      <w:proofErr w:type="spellStart"/>
+      <w:r>
+        <w:rPr>
+          <w:rFonts w:ascii="Arial" w:eastAsia="Times New Roman" w:hAnsi="Arial" w:cs="Arial"/>
+          <w:color w:val="000000"/>
+          <w:sz w:val="24"/>
+          <w:szCs w:val="24"/>
+          <w:lang w:eastAsia="en-DE"/>
+        </w:rPr>
+        <w:t>dass</w:t>
+      </w:r>
+      <w:proofErr w:type="spellEnd"/>
+      <w:r>
+        <w:rPr>
+          <w:rFonts w:ascii="Arial" w:eastAsia="Times New Roman" w:hAnsi="Arial" w:cs="Arial"/>
+          <w:color w:val="000000"/>
+          <w:sz w:val="24"/>
+          <w:szCs w:val="24"/>
+          <w:lang w:eastAsia="en-DE"/>
+        </w:rPr>
+        <w:t xml:space="preserve"> ich die </w:t>
+      </w:r>
+      <w:proofErr w:type="spellStart"/>
+      <w:r>
+        <w:rPr>
+          <w:rFonts w:ascii="Arial" w:eastAsia="Times New Roman" w:hAnsi="Arial" w:cs="Arial"/>
+          <w:color w:val="000000"/>
+          <w:sz w:val="24"/>
+          <w:szCs w:val="24"/>
+          <w:lang w:eastAsia="en-DE"/>
+        </w:rPr>
+        <w:t>vorliegende</w:t>
+      </w:r>
+      <w:proofErr w:type="spellEnd"/>
+      <w:r>
+        <w:rPr>
+          <w:rFonts w:ascii="Arial" w:eastAsia="Times New Roman" w:hAnsi="Arial" w:cs="Arial"/>
+          <w:color w:val="000000"/>
+          <w:sz w:val="24"/>
+          <w:szCs w:val="24"/>
+          <w:lang w:eastAsia="en-DE"/>
+        </w:rPr>
+        <w:t xml:space="preserve"> Arbeit </w:t>
+      </w:r>
+      <w:proofErr w:type="spellStart"/>
+      <w:r>
+        <w:rPr>
+          <w:rFonts w:ascii="Arial" w:eastAsia="Times New Roman" w:hAnsi="Arial" w:cs="Arial"/>
+          <w:color w:val="000000"/>
+          <w:sz w:val="24"/>
+          <w:szCs w:val="24"/>
+          <w:lang w:eastAsia="en-DE"/>
+        </w:rPr>
+        <w:t>selbstständig</w:t>
+      </w:r>
+      <w:proofErr w:type="spellEnd"/>
+      <w:r>
+        <w:rPr>
+          <w:rFonts w:ascii="Arial" w:eastAsia="Times New Roman" w:hAnsi="Arial" w:cs="Arial"/>
+          <w:color w:val="000000"/>
+          <w:sz w:val="24"/>
+          <w:szCs w:val="24"/>
+          <w:lang w:eastAsia="en-DE"/>
+        </w:rPr>
+        <w:t xml:space="preserve"> </w:t>
+      </w:r>
+      <w:proofErr w:type="spellStart"/>
+      <w:r>
+        <w:rPr>
+          <w:rFonts w:ascii="Arial" w:eastAsia="Times New Roman" w:hAnsi="Arial" w:cs="Arial"/>
+          <w:color w:val="000000"/>
+          <w:sz w:val="24"/>
+          <w:szCs w:val="24"/>
+          <w:lang w:eastAsia="en-DE"/>
+        </w:rPr>
+        <w:t>verfasst</w:t>
+      </w:r>
+      <w:proofErr w:type="spellEnd"/>
+      <w:r>
+        <w:rPr>
+          <w:rFonts w:ascii="Arial" w:eastAsia="Times New Roman" w:hAnsi="Arial" w:cs="Arial"/>
+          <w:color w:val="000000"/>
+          <w:sz w:val="24"/>
+          <w:szCs w:val="24"/>
+          <w:lang w:eastAsia="en-DE"/>
+        </w:rPr>
+        <w:t xml:space="preserve"> und </w:t>
+      </w:r>
+      <w:proofErr w:type="spellStart"/>
+      <w:r>
+        <w:rPr>
+          <w:rFonts w:ascii="Arial" w:eastAsia="Times New Roman" w:hAnsi="Arial" w:cs="Arial"/>
+          <w:color w:val="000000"/>
+          <w:sz w:val="24"/>
+          <w:szCs w:val="24"/>
+          <w:lang w:eastAsia="en-DE"/>
+        </w:rPr>
+        <w:t>keine</w:t>
+      </w:r>
+      <w:proofErr w:type="spellEnd"/>
+      <w:r>
+        <w:rPr>
+          <w:rFonts w:ascii="Arial" w:eastAsia="Times New Roman" w:hAnsi="Arial" w:cs="Arial"/>
+          <w:color w:val="000000"/>
+          <w:sz w:val="24"/>
+          <w:szCs w:val="24"/>
+          <w:lang w:eastAsia="en-DE"/>
+        </w:rPr>
+        <w:t xml:space="preserve"> </w:t>
+      </w:r>
+      <w:proofErr w:type="spellStart"/>
+      <w:r>
+        <w:rPr>
+          <w:rFonts w:ascii="Arial" w:eastAsia="Times New Roman" w:hAnsi="Arial" w:cs="Arial"/>
+          <w:color w:val="000000"/>
+          <w:sz w:val="24"/>
+          <w:szCs w:val="24"/>
+          <w:lang w:eastAsia="en-DE"/>
+        </w:rPr>
+        <w:t>anderen</w:t>
+      </w:r>
+      <w:proofErr w:type="spellEnd"/>
+      <w:r>
+        <w:rPr>
+          <w:rFonts w:ascii="Arial" w:eastAsia="Times New Roman" w:hAnsi="Arial" w:cs="Arial"/>
+          <w:color w:val="000000"/>
+          <w:sz w:val="24"/>
+          <w:szCs w:val="24"/>
+          <w:lang w:eastAsia="en-DE"/>
+        </w:rPr>
+        <w:t xml:space="preserve"> </w:t>
+      </w:r>
+      <w:proofErr w:type="spellStart"/>
+      <w:r>
+        <w:rPr>
+          <w:rFonts w:ascii="Arial" w:eastAsia="Times New Roman" w:hAnsi="Arial" w:cs="Arial"/>
+          <w:color w:val="000000"/>
+          <w:sz w:val="24"/>
+          <w:szCs w:val="24"/>
+          <w:lang w:eastAsia="en-DE"/>
+        </w:rPr>
+        <w:t>als</w:t>
+      </w:r>
+      <w:proofErr w:type="spellEnd"/>
+      <w:r>
+        <w:rPr>
+          <w:rFonts w:ascii="Arial" w:eastAsia="Times New Roman" w:hAnsi="Arial" w:cs="Arial"/>
+          <w:color w:val="000000"/>
+          <w:sz w:val="24"/>
+          <w:szCs w:val="24"/>
+          <w:lang w:eastAsia="en-DE"/>
+        </w:rPr>
+        <w:t xml:space="preserve"> die </w:t>
+      </w:r>
+      <w:proofErr w:type="spellStart"/>
+      <w:r>
+        <w:rPr>
+          <w:rFonts w:ascii="Arial" w:eastAsia="Times New Roman" w:hAnsi="Arial" w:cs="Arial"/>
+          <w:color w:val="000000"/>
+          <w:sz w:val="24"/>
+          <w:szCs w:val="24"/>
+          <w:lang w:eastAsia="en-DE"/>
+        </w:rPr>
+        <w:t>angegebenen</w:t>
+      </w:r>
+      <w:proofErr w:type="spellEnd"/>
+      <w:r>
+        <w:rPr>
+          <w:rFonts w:ascii="Arial" w:eastAsia="Times New Roman" w:hAnsi="Arial" w:cs="Arial"/>
+          <w:color w:val="000000"/>
+          <w:sz w:val="24"/>
+          <w:szCs w:val="24"/>
+          <w:lang w:eastAsia="en-DE"/>
+        </w:rPr>
+        <w:t xml:space="preserve"> </w:t>
+      </w:r>
+      <w:proofErr w:type="spellStart"/>
+      <w:r>
+        <w:rPr>
+          <w:rFonts w:ascii="Arial" w:eastAsia="Times New Roman" w:hAnsi="Arial" w:cs="Arial"/>
+          <w:color w:val="000000"/>
+          <w:sz w:val="24"/>
+          <w:szCs w:val="24"/>
+          <w:lang w:eastAsia="en-DE"/>
+        </w:rPr>
+        <w:t>Hilfsmittel</w:t>
+      </w:r>
+      <w:proofErr w:type="spellEnd"/>
+      <w:r>
+        <w:rPr>
+          <w:rFonts w:ascii="Arial" w:eastAsia="Times New Roman" w:hAnsi="Arial" w:cs="Arial"/>
+          <w:color w:val="000000"/>
+          <w:sz w:val="24"/>
+          <w:szCs w:val="24"/>
+          <w:lang w:eastAsia="en-DE"/>
+        </w:rPr>
+        <w:t xml:space="preserve"> </w:t>
+      </w:r>
+      <w:proofErr w:type="spellStart"/>
+      <w:r>
+        <w:rPr>
+          <w:rFonts w:ascii="Arial" w:eastAsia="Times New Roman" w:hAnsi="Arial" w:cs="Arial"/>
+          <w:color w:val="000000"/>
+          <w:sz w:val="24"/>
+          <w:szCs w:val="24"/>
+          <w:lang w:eastAsia="en-DE"/>
+        </w:rPr>
+        <w:t>benutzt</w:t>
+      </w:r>
+      <w:proofErr w:type="spellEnd"/>
+      <w:r>
+        <w:rPr>
+          <w:rFonts w:ascii="Arial" w:eastAsia="Times New Roman" w:hAnsi="Arial" w:cs="Arial"/>
+          <w:color w:val="000000"/>
+          <w:sz w:val="24"/>
+          <w:szCs w:val="24"/>
+          <w:lang w:eastAsia="en-DE"/>
+        </w:rPr>
+        <w:t xml:space="preserve"> </w:t>
+      </w:r>
+      <w:proofErr w:type="spellStart"/>
+      <w:r>
+        <w:rPr>
+          <w:rFonts w:ascii="Arial" w:eastAsia="Times New Roman" w:hAnsi="Arial" w:cs="Arial"/>
+          <w:color w:val="000000"/>
+          <w:sz w:val="24"/>
+          <w:szCs w:val="24"/>
+          <w:lang w:eastAsia="en-DE"/>
+        </w:rPr>
+        <w:t>habe</w:t>
+      </w:r>
+      <w:proofErr w:type="spellEnd"/>
+      <w:r>
+        <w:rPr>
+          <w:rFonts w:ascii="Arial" w:eastAsia="Times New Roman" w:hAnsi="Arial" w:cs="Arial"/>
+          <w:color w:val="000000"/>
+          <w:sz w:val="24"/>
+          <w:szCs w:val="24"/>
+          <w:lang w:eastAsia="en-DE"/>
+        </w:rPr>
+        <w:t xml:space="preserve">. Die </w:t>
+      </w:r>
+      <w:proofErr w:type="spellStart"/>
+      <w:r>
+        <w:rPr>
+          <w:rFonts w:ascii="Arial" w:eastAsia="Times New Roman" w:hAnsi="Arial" w:cs="Arial"/>
+          <w:color w:val="000000"/>
+          <w:sz w:val="24"/>
+          <w:szCs w:val="24"/>
+          <w:lang w:eastAsia="en-DE"/>
+        </w:rPr>
+        <w:t>Stellen</w:t>
+      </w:r>
+      <w:proofErr w:type="spellEnd"/>
+      <w:r>
+        <w:rPr>
+          <w:rFonts w:ascii="Arial" w:eastAsia="Times New Roman" w:hAnsi="Arial" w:cs="Arial"/>
+          <w:color w:val="000000"/>
+          <w:sz w:val="24"/>
+          <w:szCs w:val="24"/>
+          <w:lang w:eastAsia="en-DE"/>
+        </w:rPr>
+        <w:t xml:space="preserve"> der Arbeit, die dem </w:t>
+      </w:r>
+      <w:proofErr w:type="spellStart"/>
+      <w:r>
+        <w:rPr>
+          <w:rFonts w:ascii="Arial" w:eastAsia="Times New Roman" w:hAnsi="Arial" w:cs="Arial"/>
+          <w:color w:val="000000"/>
+          <w:sz w:val="24"/>
+          <w:szCs w:val="24"/>
+          <w:lang w:eastAsia="en-DE"/>
+        </w:rPr>
+        <w:t>Wortlaut</w:t>
+      </w:r>
+      <w:proofErr w:type="spellEnd"/>
+      <w:r>
+        <w:rPr>
+          <w:rFonts w:ascii="Arial" w:eastAsia="Times New Roman" w:hAnsi="Arial" w:cs="Arial"/>
+          <w:color w:val="000000"/>
+          <w:sz w:val="24"/>
+          <w:szCs w:val="24"/>
+          <w:lang w:eastAsia="en-DE"/>
+        </w:rPr>
+        <w:t xml:space="preserve"> </w:t>
+      </w:r>
+      <w:proofErr w:type="spellStart"/>
+      <w:r>
+        <w:rPr>
+          <w:rFonts w:ascii="Arial" w:eastAsia="Times New Roman" w:hAnsi="Arial" w:cs="Arial"/>
+          <w:color w:val="000000"/>
+          <w:sz w:val="24"/>
+          <w:szCs w:val="24"/>
+          <w:lang w:eastAsia="en-DE"/>
+        </w:rPr>
+        <w:t>oder</w:t>
+      </w:r>
+      <w:proofErr w:type="spellEnd"/>
+      <w:r>
+        <w:rPr>
+          <w:rFonts w:ascii="Arial" w:eastAsia="Times New Roman" w:hAnsi="Arial" w:cs="Arial"/>
+          <w:color w:val="000000"/>
+          <w:sz w:val="24"/>
+          <w:szCs w:val="24"/>
+          <w:lang w:eastAsia="en-DE"/>
+        </w:rPr>
+        <w:t xml:space="preserve"> dem Sinn </w:t>
+      </w:r>
+      <w:proofErr w:type="spellStart"/>
+      <w:r>
+        <w:rPr>
+          <w:rFonts w:ascii="Arial" w:eastAsia="Times New Roman" w:hAnsi="Arial" w:cs="Arial"/>
+          <w:color w:val="000000"/>
+          <w:sz w:val="24"/>
+          <w:szCs w:val="24"/>
+          <w:lang w:eastAsia="en-DE"/>
+        </w:rPr>
+        <w:t>nach</w:t>
+      </w:r>
+      <w:proofErr w:type="spellEnd"/>
+      <w:r>
+        <w:rPr>
+          <w:rFonts w:ascii="Arial" w:eastAsia="Times New Roman" w:hAnsi="Arial" w:cs="Arial"/>
+          <w:color w:val="000000"/>
+          <w:sz w:val="24"/>
+          <w:szCs w:val="24"/>
+          <w:lang w:eastAsia="en-DE"/>
+        </w:rPr>
+        <w:t xml:space="preserve"> </w:t>
+      </w:r>
+      <w:proofErr w:type="spellStart"/>
+      <w:r>
+        <w:rPr>
+          <w:rFonts w:ascii="Arial" w:eastAsia="Times New Roman" w:hAnsi="Arial" w:cs="Arial"/>
+          <w:color w:val="000000"/>
+          <w:sz w:val="24"/>
+          <w:szCs w:val="24"/>
+          <w:lang w:eastAsia="en-DE"/>
+        </w:rPr>
+        <w:t>anderen</w:t>
+      </w:r>
+      <w:proofErr w:type="spellEnd"/>
+      <w:r>
+        <w:rPr>
+          <w:rFonts w:ascii="Arial" w:eastAsia="Times New Roman" w:hAnsi="Arial" w:cs="Arial"/>
+          <w:color w:val="000000"/>
+          <w:sz w:val="24"/>
+          <w:szCs w:val="24"/>
+          <w:lang w:eastAsia="en-DE"/>
+        </w:rPr>
+        <w:t xml:space="preserve"> </w:t>
+      </w:r>
+      <w:proofErr w:type="spellStart"/>
+      <w:r>
+        <w:rPr>
+          <w:rFonts w:ascii="Arial" w:eastAsia="Times New Roman" w:hAnsi="Arial" w:cs="Arial"/>
+          <w:color w:val="000000"/>
+          <w:sz w:val="24"/>
+          <w:szCs w:val="24"/>
+          <w:lang w:eastAsia="en-DE"/>
+        </w:rPr>
+        <w:t>Werken</w:t>
+      </w:r>
+      <w:proofErr w:type="spellEnd"/>
+      <w:r>
+        <w:rPr>
+          <w:rFonts w:ascii="Arial" w:eastAsia="Times New Roman" w:hAnsi="Arial" w:cs="Arial"/>
+          <w:color w:val="000000"/>
+          <w:sz w:val="24"/>
+          <w:szCs w:val="24"/>
+          <w:lang w:eastAsia="en-DE"/>
+        </w:rPr>
+        <w:t xml:space="preserve"> (</w:t>
+      </w:r>
+      <w:proofErr w:type="spellStart"/>
+      <w:r>
+        <w:rPr>
+          <w:rFonts w:ascii="Arial" w:eastAsia="Times New Roman" w:hAnsi="Arial" w:cs="Arial"/>
+          <w:color w:val="000000"/>
+          <w:sz w:val="24"/>
+          <w:szCs w:val="24"/>
+          <w:lang w:eastAsia="en-DE"/>
+        </w:rPr>
+        <w:t>dazu</w:t>
+      </w:r>
+      <w:proofErr w:type="spellEnd"/>
+      <w:r>
+        <w:rPr>
+          <w:rFonts w:ascii="Arial" w:eastAsia="Times New Roman" w:hAnsi="Arial" w:cs="Arial"/>
+          <w:color w:val="000000"/>
+          <w:sz w:val="24"/>
+          <w:szCs w:val="24"/>
+          <w:lang w:eastAsia="en-DE"/>
+        </w:rPr>
+        <w:t xml:space="preserve"> </w:t>
+      </w:r>
+      <w:proofErr w:type="spellStart"/>
+      <w:r>
+        <w:rPr>
+          <w:rFonts w:ascii="Arial" w:eastAsia="Times New Roman" w:hAnsi="Arial" w:cs="Arial"/>
+          <w:color w:val="000000"/>
+          <w:sz w:val="24"/>
+          <w:szCs w:val="24"/>
+          <w:lang w:eastAsia="en-DE"/>
+        </w:rPr>
+        <w:t>zählen</w:t>
+      </w:r>
+      <w:proofErr w:type="spellEnd"/>
+      <w:r>
+        <w:rPr>
+          <w:rFonts w:ascii="Arial" w:eastAsia="Times New Roman" w:hAnsi="Arial" w:cs="Arial"/>
+          <w:color w:val="000000"/>
+          <w:sz w:val="24"/>
+          <w:szCs w:val="24"/>
+          <w:lang w:eastAsia="en-DE"/>
+        </w:rPr>
+        <w:t xml:space="preserve"> </w:t>
+      </w:r>
+      <w:proofErr w:type="spellStart"/>
+      <w:r>
+        <w:rPr>
+          <w:rFonts w:ascii="Arial" w:eastAsia="Times New Roman" w:hAnsi="Arial" w:cs="Arial"/>
+          <w:color w:val="000000"/>
+          <w:sz w:val="24"/>
+          <w:szCs w:val="24"/>
+          <w:lang w:eastAsia="en-DE"/>
+        </w:rPr>
+        <w:t>auch</w:t>
+      </w:r>
+      <w:proofErr w:type="spellEnd"/>
+      <w:r>
+        <w:rPr>
+          <w:rFonts w:ascii="Arial" w:eastAsia="Times New Roman" w:hAnsi="Arial" w:cs="Arial"/>
+          <w:color w:val="000000"/>
+          <w:sz w:val="24"/>
+          <w:szCs w:val="24"/>
+          <w:lang w:eastAsia="en-DE"/>
+        </w:rPr>
+        <w:t xml:space="preserve"> </w:t>
+      </w:r>
+      <w:proofErr w:type="spellStart"/>
+      <w:r>
+        <w:rPr>
+          <w:rFonts w:ascii="Arial" w:eastAsia="Times New Roman" w:hAnsi="Arial" w:cs="Arial"/>
+          <w:color w:val="000000"/>
+          <w:sz w:val="24"/>
+          <w:szCs w:val="24"/>
+          <w:lang w:eastAsia="en-DE"/>
+        </w:rPr>
+        <w:t>Internetquellen</w:t>
+      </w:r>
+      <w:proofErr w:type="spellEnd"/>
+      <w:r>
+        <w:rPr>
+          <w:rFonts w:ascii="Arial" w:eastAsia="Times New Roman" w:hAnsi="Arial" w:cs="Arial"/>
+          <w:color w:val="000000"/>
+          <w:sz w:val="24"/>
+          <w:szCs w:val="24"/>
+          <w:lang w:eastAsia="en-DE"/>
+        </w:rPr>
+        <w:t xml:space="preserve">) </w:t>
+      </w:r>
+      <w:proofErr w:type="spellStart"/>
+      <w:r>
+        <w:rPr>
+          <w:rFonts w:ascii="Arial" w:eastAsia="Times New Roman" w:hAnsi="Arial" w:cs="Arial"/>
+          <w:color w:val="000000"/>
+          <w:sz w:val="24"/>
+          <w:szCs w:val="24"/>
+          <w:lang w:eastAsia="en-DE"/>
+        </w:rPr>
+        <w:t>entnommen</w:t>
+      </w:r>
+      <w:proofErr w:type="spellEnd"/>
+      <w:r>
+        <w:rPr>
+          <w:rFonts w:ascii="Arial" w:eastAsia="Times New Roman" w:hAnsi="Arial" w:cs="Arial"/>
+          <w:color w:val="000000"/>
+          <w:sz w:val="24"/>
+          <w:szCs w:val="24"/>
+          <w:lang w:eastAsia="en-DE"/>
+        </w:rPr>
+        <w:t xml:space="preserve"> </w:t>
+      </w:r>
+      <w:proofErr w:type="spellStart"/>
+      <w:r>
+        <w:rPr>
+          <w:rFonts w:ascii="Arial" w:eastAsia="Times New Roman" w:hAnsi="Arial" w:cs="Arial"/>
+          <w:color w:val="000000"/>
+          <w:sz w:val="24"/>
+          <w:szCs w:val="24"/>
+          <w:lang w:eastAsia="en-DE"/>
+        </w:rPr>
+        <w:t>sind</w:t>
+      </w:r>
+      <w:proofErr w:type="spellEnd"/>
+      <w:r>
+        <w:rPr>
+          <w:rFonts w:ascii="Arial" w:eastAsia="Times New Roman" w:hAnsi="Arial" w:cs="Arial"/>
+          <w:color w:val="000000"/>
+          <w:sz w:val="24"/>
+          <w:szCs w:val="24"/>
+          <w:lang w:eastAsia="en-DE"/>
+        </w:rPr>
+        <w:t xml:space="preserve">, </w:t>
+      </w:r>
+      <w:proofErr w:type="spellStart"/>
+      <w:r>
+        <w:rPr>
+          <w:rFonts w:ascii="Arial" w:eastAsia="Times New Roman" w:hAnsi="Arial" w:cs="Arial"/>
+          <w:color w:val="000000"/>
+          <w:sz w:val="24"/>
+          <w:szCs w:val="24"/>
+          <w:lang w:eastAsia="en-DE"/>
+        </w:rPr>
+        <w:t>wurden</w:t>
+      </w:r>
+      <w:proofErr w:type="spellEnd"/>
+      <w:r>
+        <w:rPr>
+          <w:rFonts w:ascii="Arial" w:eastAsia="Times New Roman" w:hAnsi="Arial" w:cs="Arial"/>
+          <w:color w:val="000000"/>
+          <w:sz w:val="24"/>
+          <w:szCs w:val="24"/>
+          <w:lang w:eastAsia="en-DE"/>
+        </w:rPr>
+        <w:t xml:space="preserve"> </w:t>
+      </w:r>
+      <w:proofErr w:type="spellStart"/>
+      <w:r>
+        <w:rPr>
+          <w:rFonts w:ascii="Arial" w:eastAsia="Times New Roman" w:hAnsi="Arial" w:cs="Arial"/>
+          <w:color w:val="000000"/>
+          <w:sz w:val="24"/>
+          <w:szCs w:val="24"/>
+          <w:lang w:eastAsia="en-DE"/>
+        </w:rPr>
+        <w:t>unter</w:t>
+      </w:r>
+      <w:proofErr w:type="spellEnd"/>
+      <w:r>
+        <w:rPr>
+          <w:rFonts w:ascii="Arial" w:eastAsia="Times New Roman" w:hAnsi="Arial" w:cs="Arial"/>
+          <w:color w:val="000000"/>
+          <w:sz w:val="24"/>
+          <w:szCs w:val="24"/>
+          <w:lang w:eastAsia="en-DE"/>
+        </w:rPr>
+        <w:t xml:space="preserve"> </w:t>
+      </w:r>
+      <w:proofErr w:type="spellStart"/>
+      <w:r>
+        <w:rPr>
+          <w:rFonts w:ascii="Arial" w:eastAsia="Times New Roman" w:hAnsi="Arial" w:cs="Arial"/>
+          <w:color w:val="000000"/>
+          <w:sz w:val="24"/>
+          <w:szCs w:val="24"/>
+          <w:lang w:eastAsia="en-DE"/>
+        </w:rPr>
+        <w:t>Angabe</w:t>
+      </w:r>
+      <w:proofErr w:type="spellEnd"/>
+      <w:r>
+        <w:rPr>
+          <w:rFonts w:ascii="Arial" w:eastAsia="Times New Roman" w:hAnsi="Arial" w:cs="Arial"/>
+          <w:color w:val="000000"/>
+          <w:sz w:val="24"/>
+          <w:szCs w:val="24"/>
+          <w:lang w:eastAsia="en-DE"/>
+        </w:rPr>
+        <w:t xml:space="preserve"> der Quelle </w:t>
+      </w:r>
+      <w:proofErr w:type="spellStart"/>
+      <w:r>
+        <w:rPr>
+          <w:rFonts w:ascii="Arial" w:eastAsia="Times New Roman" w:hAnsi="Arial" w:cs="Arial"/>
+          <w:color w:val="000000"/>
+          <w:sz w:val="24"/>
+          <w:szCs w:val="24"/>
+          <w:lang w:eastAsia="en-DE"/>
+        </w:rPr>
+        <w:t>kenntlich</w:t>
+      </w:r>
+      <w:proofErr w:type="spellEnd"/>
+      <w:r>
+        <w:rPr>
+          <w:rFonts w:ascii="Arial" w:eastAsia="Times New Roman" w:hAnsi="Arial" w:cs="Arial"/>
+          <w:color w:val="000000"/>
+          <w:sz w:val="24"/>
+          <w:szCs w:val="24"/>
+          <w:lang w:eastAsia="en-DE"/>
+        </w:rPr>
+        <w:t xml:space="preserve"> </w:t>
+      </w:r>
+      <w:proofErr w:type="spellStart"/>
+      <w:r>
+        <w:rPr>
+          <w:rFonts w:ascii="Arial" w:eastAsia="Times New Roman" w:hAnsi="Arial" w:cs="Arial"/>
+          <w:color w:val="000000"/>
+          <w:sz w:val="24"/>
+          <w:szCs w:val="24"/>
+          <w:lang w:eastAsia="en-DE"/>
+        </w:rPr>
+        <w:t>gemacht</w:t>
+      </w:r>
+      <w:proofErr w:type="spellEnd"/>
+      <w:r>
+        <w:rPr>
+          <w:rFonts w:ascii="Arial" w:eastAsia="Times New Roman" w:hAnsi="Arial" w:cs="Arial"/>
+          <w:color w:val="000000"/>
+          <w:sz w:val="24"/>
+          <w:szCs w:val="24"/>
+          <w:lang w:eastAsia="en-DE"/>
+        </w:rPr>
+        <w:t>.</w:t>
       </w:r>
     </w:p>
     <w:p>
@@ -5375,7 +7200,28 @@
           <w:lang w:eastAsia="en-DE"/>
         </w:rPr>
         <w:tab/>
-        <w:t>Unterschrift Student/in</w:t>
+      </w:r>
+      <w:proofErr w:type="spellStart"/>
+      <w:r>
+        <w:rPr>
+          <w:rFonts w:ascii="Arial" w:eastAsia="Times New Roman" w:hAnsi="Arial" w:cs="Arial"/>
+          <w:color w:val="000000"/>
+          <w:sz w:val="20"/>
+          <w:szCs w:val="20"/>
+          <w:lang w:eastAsia="en-DE"/>
+        </w:rPr>
+        <w:t>Unterschrift</w:t>
+      </w:r>
+      <w:proofErr w:type="spellEnd"/>
+      <w:r>
+        <w:rPr>
+          <w:rFonts w:ascii="Arial" w:eastAsia="Times New Roman" w:hAnsi="Arial" w:cs="Arial"/>
+          <w:color w:val="000000"/>
+          <w:sz w:val="20"/>
+          <w:szCs w:val="20"/>
+          <w:lang w:eastAsia="en-DE"/>
+        </w:rPr>
+        <w:t xml:space="preserve"> Student/in</w:t>
       </w:r>
     </w:p>
     <w:p>
@@ -5400,6 +7246,7 @@
           <w:lang w:eastAsia="en-DE"/>
         </w:rPr>
       </w:pPr>
+      <w:proofErr w:type="spellStart"/>
       <w:r>
         <w:rPr>
           <w:rFonts w:ascii="Arial" w:eastAsia="Times New Roman" w:hAnsi="Arial" w:cs="Arial"/>
@@ -5410,7 +7257,20 @@
           <w:szCs w:val="24"/>
           <w:lang w:eastAsia="en-DE"/>
         </w:rPr>
-        <w:t>Rechtevereinbarung:</w:t>
+        <w:t>Rechtevereinbarung</w:t>
+      </w:r>
+      <w:proofErr w:type="spellEnd"/>
+      <w:r>
+        <w:rPr>
+          <w:rFonts w:ascii="Arial" w:eastAsia="Times New Roman" w:hAnsi="Arial" w:cs="Arial"/>
+          <w:b/>
+          <w:bCs/>
+          <w:color w:val="000000"/>
+          <w:sz w:val="24"/>
+          <w:szCs w:val="24"/>
+          <w:lang w:eastAsia="en-DE"/>
+        </w:rPr>
+        <w:t>:</w:t>
       </w:r>
     </w:p>
     <w:p>
@@ -5424,15 +7284,566 @@
           <w:lang w:eastAsia="en-DE"/>
         </w:rPr>
       </w:pPr>
-      <w:r>
-        <w:rPr>
-          <w:rFonts w:ascii="Arial" w:eastAsia="Times New Roman" w:hAnsi="Arial" w:cs="Arial"/>
-          <w:color w:val="000000"/>
-          <w:sz w:val="24"/>
-          <w:szCs w:val="24"/>
-          <w:lang w:eastAsia="en-DE"/>
-        </w:rPr>
-        <w:t>Hiermit räume ich, dem SAE Institut das nicht exklusive jedoch zeitlich und örtlich unbeschränkte Recht ein, die vorliegende Arbeit zum Zweck der Ausbildung, sowie der Darstellung von Ausbildungsinhalten, zu speichern und für Personen des SAE Instituts zugänglich zu machen. </w:t>
+      <w:proofErr w:type="spellStart"/>
+      <w:r>
+        <w:rPr>
+          <w:rFonts w:ascii="Arial" w:eastAsia="Times New Roman" w:hAnsi="Arial" w:cs="Arial"/>
+          <w:color w:val="000000"/>
+          <w:sz w:val="24"/>
+          <w:szCs w:val="24"/>
+          <w:lang w:eastAsia="en-DE"/>
+        </w:rPr>
+        <w:t>Hiermit</w:t>
+      </w:r>
+      <w:proofErr w:type="spellEnd"/>
+      <w:r>
+        <w:rPr>
+          <w:rFonts w:ascii="Arial" w:eastAsia="Times New Roman" w:hAnsi="Arial" w:cs="Arial"/>
+          <w:color w:val="000000"/>
+          <w:sz w:val="24"/>
+          <w:szCs w:val="24"/>
+          <w:lang w:eastAsia="en-DE"/>
+        </w:rPr>
+        <w:t xml:space="preserve"> </w:t>
+      </w:r>
+      <w:proofErr w:type="spellStart"/>
+      <w:r>
+        <w:rPr>
+          <w:rFonts w:ascii="Arial" w:eastAsia="Times New Roman" w:hAnsi="Arial" w:cs="Arial"/>
+          <w:color w:val="000000"/>
+          <w:sz w:val="24"/>
+          <w:szCs w:val="24"/>
+          <w:lang w:eastAsia="en-DE"/>
+        </w:rPr>
+        <w:t>räume</w:t>
+      </w:r>
+      <w:proofErr w:type="spellEnd"/>
+      <w:r>
+        <w:rPr>
+          <w:rFonts w:ascii="Arial" w:eastAsia="Times New Roman" w:hAnsi="Arial" w:cs="Arial"/>
+          <w:color w:val="000000"/>
+          <w:sz w:val="24"/>
+          <w:szCs w:val="24"/>
+          <w:lang w:eastAsia="en-DE"/>
+        </w:rPr>
+        <w:t xml:space="preserve"> ich, dem SAE </w:t>
+      </w:r>
+      <w:proofErr w:type="spellStart"/>
+      <w:r>
+        <w:rPr>
+          <w:rFonts w:ascii="Arial" w:eastAsia="Times New Roman" w:hAnsi="Arial" w:cs="Arial"/>
+          <w:color w:val="000000"/>
+          <w:sz w:val="24"/>
+          <w:szCs w:val="24"/>
+          <w:lang w:eastAsia="en-DE"/>
+        </w:rPr>
+        <w:t>Institut</w:t>
+      </w:r>
+      <w:proofErr w:type="spellEnd"/>
+      <w:r>
+        <w:rPr>
+          <w:rFonts w:ascii="Arial" w:eastAsia="Times New Roman" w:hAnsi="Arial" w:cs="Arial"/>
+          <w:color w:val="000000"/>
+          <w:sz w:val="24"/>
+          <w:szCs w:val="24"/>
+          <w:lang w:eastAsia="en-DE"/>
+        </w:rPr>
+        <w:t xml:space="preserve"> das </w:t>
+      </w:r>
+      <w:proofErr w:type="spellStart"/>
+      <w:r>
+        <w:rPr>
+          <w:rFonts w:ascii="Arial" w:eastAsia="Times New Roman" w:hAnsi="Arial" w:cs="Arial"/>
+          <w:color w:val="000000"/>
+          <w:sz w:val="24"/>
+          <w:szCs w:val="24"/>
+          <w:lang w:eastAsia="en-DE"/>
+        </w:rPr>
+        <w:t>nicht</w:t>
+      </w:r>
+      <w:proofErr w:type="spellEnd"/>
+      <w:r>
+        <w:rPr>
+          <w:rFonts w:ascii="Arial" w:eastAsia="Times New Roman" w:hAnsi="Arial" w:cs="Arial"/>
+          <w:color w:val="000000"/>
+          <w:sz w:val="24"/>
+          <w:szCs w:val="24"/>
+          <w:lang w:eastAsia="en-DE"/>
+        </w:rPr>
+        <w:t xml:space="preserve"> </w:t>
+      </w:r>
+      <w:proofErr w:type="spellStart"/>
+      <w:r>
+        <w:rPr>
+          <w:rFonts w:ascii="Arial" w:eastAsia="Times New Roman" w:hAnsi="Arial" w:cs="Arial"/>
+          <w:color w:val="000000"/>
+          <w:sz w:val="24"/>
+          <w:szCs w:val="24"/>
+          <w:lang w:eastAsia="en-DE"/>
+        </w:rPr>
+        <w:t>exklusive</w:t>
+      </w:r>
+      <w:proofErr w:type="spellEnd"/>
+      <w:r>
+        <w:rPr>
+          <w:rFonts w:ascii="Arial" w:eastAsia="Times New Roman" w:hAnsi="Arial" w:cs="Arial"/>
+          <w:color w:val="000000"/>
+          <w:sz w:val="24"/>
+          <w:szCs w:val="24"/>
+          <w:lang w:eastAsia="en-DE"/>
+        </w:rPr>
+        <w:t xml:space="preserve"> </w:t>
+      </w:r>
+      <w:proofErr w:type="spellStart"/>
+      <w:r>
+        <w:rPr>
+          <w:rFonts w:ascii="Arial" w:eastAsia="Times New Roman" w:hAnsi="Arial" w:cs="Arial"/>
+          <w:color w:val="000000"/>
+          <w:sz w:val="24"/>
+          <w:szCs w:val="24"/>
+          <w:lang w:eastAsia="en-DE"/>
+        </w:rPr>
+        <w:t>jedoch</w:t>
+      </w:r>
+      <w:proofErr w:type="spellEnd"/>
+      <w:r>
+        <w:rPr>
+          <w:rFonts w:ascii="Arial" w:eastAsia="Times New Roman" w:hAnsi="Arial" w:cs="Arial"/>
+          <w:color w:val="000000"/>
+          <w:sz w:val="24"/>
+          <w:szCs w:val="24"/>
+          <w:lang w:eastAsia="en-DE"/>
+        </w:rPr>
+        <w:t xml:space="preserve"> </w:t>
+      </w:r>
+      <w:proofErr w:type="spellStart"/>
+      <w:r>
+        <w:rPr>
+          <w:rFonts w:ascii="Arial" w:eastAsia="Times New Roman" w:hAnsi="Arial" w:cs="Arial"/>
+          <w:color w:val="000000"/>
+          <w:sz w:val="24"/>
+          <w:szCs w:val="24"/>
+          <w:lang w:eastAsia="en-DE"/>
+        </w:rPr>
+        <w:t>zeitlich</w:t>
+      </w:r>
+      <w:proofErr w:type="spellEnd"/>
+      <w:r>
+        <w:rPr>
+          <w:rFonts w:ascii="Arial" w:eastAsia="Times New Roman" w:hAnsi="Arial" w:cs="Arial"/>
+          <w:color w:val="000000"/>
+          <w:sz w:val="24"/>
+          <w:szCs w:val="24"/>
+          <w:lang w:eastAsia="en-DE"/>
+        </w:rPr>
+        <w:t xml:space="preserve"> und </w:t>
+      </w:r>
+      <w:proofErr w:type="spellStart"/>
+      <w:r>
+        <w:rPr>
+          <w:rFonts w:ascii="Arial" w:eastAsia="Times New Roman" w:hAnsi="Arial" w:cs="Arial"/>
+          <w:color w:val="000000"/>
+          <w:sz w:val="24"/>
+          <w:szCs w:val="24"/>
+          <w:lang w:eastAsia="en-DE"/>
+        </w:rPr>
+        <w:t>örtlich</w:t>
+      </w:r>
+      <w:proofErr w:type="spellEnd"/>
+      <w:r>
+        <w:rPr>
+          <w:rFonts w:ascii="Arial" w:eastAsia="Times New Roman" w:hAnsi="Arial" w:cs="Arial"/>
+          <w:color w:val="000000"/>
+          <w:sz w:val="24"/>
+          <w:szCs w:val="24"/>
+          <w:lang w:eastAsia="en-DE"/>
+        </w:rPr>
+        <w:t xml:space="preserve"> </w:t>
+      </w:r>
+      <w:proofErr w:type="spellStart"/>
+      <w:r>
+        <w:rPr>
+          <w:rFonts w:ascii="Arial" w:eastAsia="Times New Roman" w:hAnsi="Arial" w:cs="Arial"/>
+          <w:color w:val="000000"/>
+          <w:sz w:val="24"/>
+          <w:szCs w:val="24"/>
+          <w:lang w:eastAsia="en-DE"/>
+        </w:rPr>
+        <w:t>unbeschränkte</w:t>
+      </w:r>
+      <w:proofErr w:type="spellEnd"/>
+      <w:r>
+        <w:rPr>
+          <w:rFonts w:ascii="Arial" w:eastAsia="Times New Roman" w:hAnsi="Arial" w:cs="Arial"/>
+          <w:color w:val="000000"/>
+          <w:sz w:val="24"/>
+          <w:szCs w:val="24"/>
+          <w:lang w:eastAsia="en-DE"/>
+        </w:rPr>
+        <w:t xml:space="preserve"> </w:t>
+      </w:r>
+      <w:proofErr w:type="spellStart"/>
+      <w:r>
+        <w:rPr>
+          <w:rFonts w:ascii="Arial" w:eastAsia="Times New Roman" w:hAnsi="Arial" w:cs="Arial"/>
+          <w:color w:val="000000"/>
+          <w:sz w:val="24"/>
+          <w:szCs w:val="24"/>
+          <w:lang w:eastAsia="en-DE"/>
+        </w:rPr>
+        <w:t>Recht</w:t>
+      </w:r>
+      <w:proofErr w:type="spellEnd"/>
+      <w:r>
+        <w:rPr>
+          <w:rFonts w:ascii="Arial" w:eastAsia="Times New Roman" w:hAnsi="Arial" w:cs="Arial"/>
+          <w:color w:val="000000"/>
+          <w:sz w:val="24"/>
+          <w:szCs w:val="24"/>
+          <w:lang w:eastAsia="en-DE"/>
+        </w:rPr>
+        <w:t xml:space="preserve"> </w:t>
+      </w:r>
+      <w:proofErr w:type="spellStart"/>
+      <w:r>
+        <w:rPr>
+          <w:rFonts w:ascii="Arial" w:eastAsia="Times New Roman" w:hAnsi="Arial" w:cs="Arial"/>
+          <w:color w:val="000000"/>
+          <w:sz w:val="24"/>
+          <w:szCs w:val="24"/>
+          <w:lang w:eastAsia="en-DE"/>
+        </w:rPr>
+        <w:t>ein</w:t>
+      </w:r>
+      <w:proofErr w:type="spellEnd"/>
+      <w:r>
+        <w:rPr>
+          <w:rFonts w:ascii="Arial" w:eastAsia="Times New Roman" w:hAnsi="Arial" w:cs="Arial"/>
+          <w:color w:val="000000"/>
+          <w:sz w:val="24"/>
+          <w:szCs w:val="24"/>
+          <w:lang w:eastAsia="en-DE"/>
+        </w:rPr>
+        <w:t xml:space="preserve">, die </w:t>
+      </w:r>
+      <w:proofErr w:type="spellStart"/>
+      <w:r>
+        <w:rPr>
+          <w:rFonts w:ascii="Arial" w:eastAsia="Times New Roman" w:hAnsi="Arial" w:cs="Arial"/>
+          <w:color w:val="000000"/>
+          <w:sz w:val="24"/>
+          <w:szCs w:val="24"/>
+          <w:lang w:eastAsia="en-DE"/>
+        </w:rPr>
+        <w:t>vorliegende</w:t>
+      </w:r>
+      <w:proofErr w:type="spellEnd"/>
+      <w:r>
+        <w:rPr>
+          <w:rFonts w:ascii="Arial" w:eastAsia="Times New Roman" w:hAnsi="Arial" w:cs="Arial"/>
+          <w:color w:val="000000"/>
+          <w:sz w:val="24"/>
+          <w:szCs w:val="24"/>
+          <w:lang w:eastAsia="en-DE"/>
+        </w:rPr>
+        <w:t xml:space="preserve"> Arbeit </w:t>
+      </w:r>
+      <w:proofErr w:type="spellStart"/>
+      <w:r>
+        <w:rPr>
+          <w:rFonts w:ascii="Arial" w:eastAsia="Times New Roman" w:hAnsi="Arial" w:cs="Arial"/>
+          <w:color w:val="000000"/>
+          <w:sz w:val="24"/>
+          <w:szCs w:val="24"/>
+          <w:lang w:eastAsia="en-DE"/>
+        </w:rPr>
+        <w:t>zum</w:t>
+      </w:r>
+      <w:proofErr w:type="spellEnd"/>
+      <w:r>
+        <w:rPr>
+          <w:rFonts w:ascii="Arial" w:eastAsia="Times New Roman" w:hAnsi="Arial" w:cs="Arial"/>
+          <w:color w:val="000000"/>
+          <w:sz w:val="24"/>
+          <w:szCs w:val="24"/>
+          <w:lang w:eastAsia="en-DE"/>
+        </w:rPr>
+        <w:t xml:space="preserve"> </w:t>
+      </w:r>
+      <w:proofErr w:type="spellStart"/>
+      <w:r>
+        <w:rPr>
+          <w:rFonts w:ascii="Arial" w:eastAsia="Times New Roman" w:hAnsi="Arial" w:cs="Arial"/>
+          <w:color w:val="000000"/>
+          <w:sz w:val="24"/>
+          <w:szCs w:val="24"/>
+          <w:lang w:eastAsia="en-DE"/>
+        </w:rPr>
+        <w:t>Zweck</w:t>
+      </w:r>
+      <w:proofErr w:type="spellEnd"/>
+      <w:r>
+        <w:rPr>
+          <w:rFonts w:ascii="Arial" w:eastAsia="Times New Roman" w:hAnsi="Arial" w:cs="Arial"/>
+          <w:color w:val="000000"/>
+          <w:sz w:val="24"/>
+          <w:szCs w:val="24"/>
+          <w:lang w:eastAsia="en-DE"/>
+        </w:rPr>
+        <w:t xml:space="preserve"> der </w:t>
+      </w:r>
+      <w:proofErr w:type="spellStart"/>
+      <w:r>
+        <w:rPr>
+          <w:rFonts w:ascii="Arial" w:eastAsia="Times New Roman" w:hAnsi="Arial" w:cs="Arial"/>
+          <w:color w:val="000000"/>
+          <w:sz w:val="24"/>
+          <w:szCs w:val="24"/>
+          <w:lang w:eastAsia="en-DE"/>
+        </w:rPr>
+        <w:t>Ausbildung</w:t>
+      </w:r>
+      <w:proofErr w:type="spellEnd"/>
+      <w:r>
+        <w:rPr>
+          <w:rFonts w:ascii="Arial" w:eastAsia="Times New Roman" w:hAnsi="Arial" w:cs="Arial"/>
+          <w:color w:val="000000"/>
+          <w:sz w:val="24"/>
+          <w:szCs w:val="24"/>
+          <w:lang w:eastAsia="en-DE"/>
+        </w:rPr>
+        <w:t xml:space="preserve">, </w:t>
+      </w:r>
+      <w:proofErr w:type="spellStart"/>
+      <w:r>
+        <w:rPr>
+          <w:rFonts w:ascii="Arial" w:eastAsia="Times New Roman" w:hAnsi="Arial" w:cs="Arial"/>
+          <w:color w:val="000000"/>
+          <w:sz w:val="24"/>
+          <w:szCs w:val="24"/>
+          <w:lang w:eastAsia="en-DE"/>
+        </w:rPr>
+        <w:t>sowie</w:t>
+      </w:r>
+      <w:proofErr w:type="spellEnd"/>
+      <w:r>
+        <w:rPr>
+          <w:rFonts w:ascii="Arial" w:eastAsia="Times New Roman" w:hAnsi="Arial" w:cs="Arial"/>
+          <w:color w:val="000000"/>
+          <w:sz w:val="24"/>
+          <w:szCs w:val="24"/>
+          <w:lang w:eastAsia="en-DE"/>
+        </w:rPr>
+        <w:t xml:space="preserve"> </w:t>
+      </w:r>
+      <w:r>
+        <w:rPr>
+          <w:rFonts w:ascii="Arial" w:eastAsia="Times New Roman" w:hAnsi="Arial" w:cs="Arial"/>
+          <w:color w:val="000000"/>
+          <w:sz w:val="24"/>
+          <w:szCs w:val="24"/>
+          <w:lang w:eastAsia="en-DE"/>
+        </w:rPr>
+        <w:lastRenderedPageBreak/>
+        <w:t xml:space="preserve">der </w:t>
+      </w:r>
+      <w:proofErr w:type="spellStart"/>
+      <w:r>
+        <w:rPr>
+          <w:rFonts w:ascii="Arial" w:eastAsia="Times New Roman" w:hAnsi="Arial" w:cs="Arial"/>
+          <w:color w:val="000000"/>
+          <w:sz w:val="24"/>
+          <w:szCs w:val="24"/>
+          <w:lang w:eastAsia="en-DE"/>
+        </w:rPr>
+        <w:t>Darstellung</w:t>
+      </w:r>
+      <w:proofErr w:type="spellEnd"/>
+      <w:r>
+        <w:rPr>
+          <w:rFonts w:ascii="Arial" w:eastAsia="Times New Roman" w:hAnsi="Arial" w:cs="Arial"/>
+          <w:color w:val="000000"/>
+          <w:sz w:val="24"/>
+          <w:szCs w:val="24"/>
+          <w:lang w:eastAsia="en-DE"/>
+        </w:rPr>
+        <w:t xml:space="preserve"> von </w:t>
+      </w:r>
+      <w:proofErr w:type="spellStart"/>
+      <w:r>
+        <w:rPr>
+          <w:rFonts w:ascii="Arial" w:eastAsia="Times New Roman" w:hAnsi="Arial" w:cs="Arial"/>
+          <w:color w:val="000000"/>
+          <w:sz w:val="24"/>
+          <w:szCs w:val="24"/>
+          <w:lang w:eastAsia="en-DE"/>
+        </w:rPr>
+        <w:t>Ausbildungsinhalten</w:t>
+      </w:r>
+      <w:proofErr w:type="spellEnd"/>
+      <w:r>
+        <w:rPr>
+          <w:rFonts w:ascii="Arial" w:eastAsia="Times New Roman" w:hAnsi="Arial" w:cs="Arial"/>
+          <w:color w:val="000000"/>
+          <w:sz w:val="24"/>
+          <w:szCs w:val="24"/>
+          <w:lang w:eastAsia="en-DE"/>
+        </w:rPr>
+        <w:t xml:space="preserve">, </w:t>
+      </w:r>
+      <w:proofErr w:type="spellStart"/>
+      <w:r>
+        <w:rPr>
+          <w:rFonts w:ascii="Arial" w:eastAsia="Times New Roman" w:hAnsi="Arial" w:cs="Arial"/>
+          <w:color w:val="000000"/>
+          <w:sz w:val="24"/>
+          <w:szCs w:val="24"/>
+          <w:lang w:eastAsia="en-DE"/>
+        </w:rPr>
+        <w:t>zu</w:t>
+      </w:r>
+      <w:proofErr w:type="spellEnd"/>
+      <w:r>
+        <w:rPr>
+          <w:rFonts w:ascii="Arial" w:eastAsia="Times New Roman" w:hAnsi="Arial" w:cs="Arial"/>
+          <w:color w:val="000000"/>
+          <w:sz w:val="24"/>
+          <w:szCs w:val="24"/>
+          <w:lang w:eastAsia="en-DE"/>
+        </w:rPr>
+        <w:t xml:space="preserve"> </w:t>
+      </w:r>
+      <w:proofErr w:type="spellStart"/>
+      <w:r>
+        <w:rPr>
+          <w:rFonts w:ascii="Arial" w:eastAsia="Times New Roman" w:hAnsi="Arial" w:cs="Arial"/>
+          <w:color w:val="000000"/>
+          <w:sz w:val="24"/>
+          <w:szCs w:val="24"/>
+          <w:lang w:eastAsia="en-DE"/>
+        </w:rPr>
+        <w:t>speichern</w:t>
+      </w:r>
+      <w:proofErr w:type="spellEnd"/>
+      <w:r>
+        <w:rPr>
+          <w:rFonts w:ascii="Arial" w:eastAsia="Times New Roman" w:hAnsi="Arial" w:cs="Arial"/>
+          <w:color w:val="000000"/>
+          <w:sz w:val="24"/>
+          <w:szCs w:val="24"/>
+          <w:lang w:eastAsia="en-DE"/>
+        </w:rPr>
+        <w:t xml:space="preserve"> und für </w:t>
+      </w:r>
+      <w:proofErr w:type="spellStart"/>
+      <w:r>
+        <w:rPr>
+          <w:rFonts w:ascii="Arial" w:eastAsia="Times New Roman" w:hAnsi="Arial" w:cs="Arial"/>
+          <w:color w:val="000000"/>
+          <w:sz w:val="24"/>
+          <w:szCs w:val="24"/>
+          <w:lang w:eastAsia="en-DE"/>
+        </w:rPr>
+        <w:t>Personen</w:t>
+      </w:r>
+      <w:proofErr w:type="spellEnd"/>
+      <w:r>
+        <w:rPr>
+          <w:rFonts w:ascii="Arial" w:eastAsia="Times New Roman" w:hAnsi="Arial" w:cs="Arial"/>
+          <w:color w:val="000000"/>
+          <w:sz w:val="24"/>
+          <w:szCs w:val="24"/>
+          <w:lang w:eastAsia="en-DE"/>
+        </w:rPr>
+        <w:t xml:space="preserve"> des SAE </w:t>
+      </w:r>
+      <w:proofErr w:type="spellStart"/>
+      <w:r>
+        <w:rPr>
+          <w:rFonts w:ascii="Arial" w:eastAsia="Times New Roman" w:hAnsi="Arial" w:cs="Arial"/>
+          <w:color w:val="000000"/>
+          <w:sz w:val="24"/>
+          <w:szCs w:val="24"/>
+          <w:lang w:eastAsia="en-DE"/>
+        </w:rPr>
+        <w:t>Instituts</w:t>
+      </w:r>
+      <w:proofErr w:type="spellEnd"/>
+      <w:r>
+        <w:rPr>
+          <w:rFonts w:ascii="Arial" w:eastAsia="Times New Roman" w:hAnsi="Arial" w:cs="Arial"/>
+          <w:color w:val="000000"/>
+          <w:sz w:val="24"/>
+          <w:szCs w:val="24"/>
+          <w:lang w:eastAsia="en-DE"/>
+        </w:rPr>
+        <w:t xml:space="preserve"> </w:t>
+      </w:r>
+      <w:proofErr w:type="spellStart"/>
+      <w:r>
+        <w:rPr>
+          <w:rFonts w:ascii="Arial" w:eastAsia="Times New Roman" w:hAnsi="Arial" w:cs="Arial"/>
+          <w:color w:val="000000"/>
+          <w:sz w:val="24"/>
+          <w:szCs w:val="24"/>
+          <w:lang w:eastAsia="en-DE"/>
+        </w:rPr>
+        <w:t>zugänglich</w:t>
+      </w:r>
+      <w:proofErr w:type="spellEnd"/>
+      <w:r>
+        <w:rPr>
+          <w:rFonts w:ascii="Arial" w:eastAsia="Times New Roman" w:hAnsi="Arial" w:cs="Arial"/>
+          <w:color w:val="000000"/>
+          <w:sz w:val="24"/>
+          <w:szCs w:val="24"/>
+          <w:lang w:eastAsia="en-DE"/>
+        </w:rPr>
+        <w:t xml:space="preserve"> </w:t>
+      </w:r>
+      <w:proofErr w:type="spellStart"/>
+      <w:r>
+        <w:rPr>
+          <w:rFonts w:ascii="Arial" w:eastAsia="Times New Roman" w:hAnsi="Arial" w:cs="Arial"/>
+          <w:color w:val="000000"/>
+          <w:sz w:val="24"/>
+          <w:szCs w:val="24"/>
+          <w:lang w:eastAsia="en-DE"/>
+        </w:rPr>
+        <w:t>zu</w:t>
+      </w:r>
+      <w:proofErr w:type="spellEnd"/>
+      <w:r>
+        <w:rPr>
+          <w:rFonts w:ascii="Arial" w:eastAsia="Times New Roman" w:hAnsi="Arial" w:cs="Arial"/>
+          <w:color w:val="000000"/>
+          <w:sz w:val="24"/>
+          <w:szCs w:val="24"/>
+          <w:lang w:eastAsia="en-DE"/>
+        </w:rPr>
+        <w:t xml:space="preserve"> </w:t>
+      </w:r>
+      <w:proofErr w:type="spellStart"/>
+      <w:r>
+        <w:rPr>
+          <w:rFonts w:ascii="Arial" w:eastAsia="Times New Roman" w:hAnsi="Arial" w:cs="Arial"/>
+          <w:color w:val="000000"/>
+          <w:sz w:val="24"/>
+          <w:szCs w:val="24"/>
+          <w:lang w:eastAsia="en-DE"/>
+        </w:rPr>
+        <w:t>machen</w:t>
+      </w:r>
+      <w:proofErr w:type="spellEnd"/>
+      <w:r>
+        <w:rPr>
+          <w:rFonts w:ascii="Arial" w:eastAsia="Times New Roman" w:hAnsi="Arial" w:cs="Arial"/>
+          <w:color w:val="000000"/>
+          <w:sz w:val="24"/>
+          <w:szCs w:val="24"/>
+          <w:lang w:eastAsia="en-DE"/>
+        </w:rPr>
+        <w:t>. </w:t>
       </w:r>
     </w:p>
     <w:p>
@@ -5579,7 +7990,28 @@
           <w:lang w:eastAsia="en-DE"/>
         </w:rPr>
         <w:tab/>
-        <w:t>Unterschrift Student/in</w:t>
+      </w:r>
+      <w:proofErr w:type="spellStart"/>
+      <w:r>
+        <w:rPr>
+          <w:rFonts w:ascii="Arial" w:eastAsia="Times New Roman" w:hAnsi="Arial" w:cs="Arial"/>
+          <w:color w:val="000000"/>
+          <w:sz w:val="20"/>
+          <w:szCs w:val="20"/>
+          <w:lang w:eastAsia="en-DE"/>
+        </w:rPr>
+        <w:t>Unterschrift</w:t>
+      </w:r>
+      <w:proofErr w:type="spellEnd"/>
+      <w:r>
+        <w:rPr>
+          <w:rFonts w:ascii="Arial" w:eastAsia="Times New Roman" w:hAnsi="Arial" w:cs="Arial"/>
+          <w:color w:val="000000"/>
+          <w:sz w:val="20"/>
+          <w:szCs w:val="20"/>
+          <w:lang w:eastAsia="en-DE"/>
+        </w:rPr>
+        <w:t xml:space="preserve"> Student/in</w:t>
       </w:r>
     </w:p>
     <w:p>

</xml_diff>